<commit_message>
deleted everything, retyring to upload
</commit_message>
<xml_diff>
--- a/4 CSS Grid/Mini Proj Grid/Grid Mini Projects.docx
+++ b/4 CSS Grid/Mini Proj Grid/Grid Mini Projects.docx
@@ -4619,8 +4619,6 @@
         </w:rPr>
         <w:t>/* text-align: center; Centramos el Content, si necesario. Aqui queremos todo al left side. */</w:t>
       </w:r>
-      <w:bookmarkStart w:id="0" w:name="_GoBack"/>
-      <w:bookmarkEnd w:id="0"/>
     </w:p>
     <w:p>
       <w:pPr>
@@ -5007,27 +5005,4643 @@
     </w:p>
     <w:p>
       <w:pPr>
-        <w:rPr>
-          <w:sz w:val="32"/>
-          <w:szCs w:val="32"/>
-        </w:rPr>
-      </w:pPr>
-    </w:p>
-    <w:p>
-      <w:pPr>
-        <w:rPr>
-          <w:sz w:val="32"/>
-          <w:szCs w:val="32"/>
-        </w:rPr>
-      </w:pPr>
-    </w:p>
-    <w:p>
-      <w:pPr>
-        <w:rPr>
-          <w:sz w:val="32"/>
-          <w:szCs w:val="32"/>
-        </w:rPr>
-      </w:pPr>
+        <w:shd w:val="clear" w:color="auto" w:fill="1E1E1E"/>
+        <w:spacing w:after="0" w:line="285" w:lineRule="atLeast"/>
+        <w:rPr>
+          <w:rFonts w:ascii="Consolas" w:eastAsia="Times New Roman" w:hAnsi="Consolas" w:cs="Times New Roman"/>
+          <w:color w:val="D4D4D4"/>
+          <w:sz w:val="32"/>
+          <w:szCs w:val="32"/>
+          <w:lang w:val="fr-FR" w:eastAsia="fr-FR"/>
+        </w:rPr>
+      </w:pPr>
+      <w:r>
+        <w:rPr>
+          <w:rFonts w:ascii="Consolas" w:eastAsia="Times New Roman" w:hAnsi="Consolas" w:cs="Times New Roman"/>
+          <w:color w:val="C586C0"/>
+          <w:sz w:val="32"/>
+          <w:szCs w:val="32"/>
+          <w:lang w:val="fr-FR" w:eastAsia="fr-FR"/>
+        </w:rPr>
+        <w:t>@media</w:t>
+      </w:r>
+      <w:r>
+        <w:rPr>
+          <w:rFonts w:ascii="Consolas" w:eastAsia="Times New Roman" w:hAnsi="Consolas" w:cs="Times New Roman"/>
+          <w:color w:val="D4D4D4"/>
+          <w:sz w:val="32"/>
+          <w:szCs w:val="32"/>
+          <w:lang w:val="fr-FR" w:eastAsia="fr-FR"/>
+        </w:rPr>
+        <w:t> </w:t>
+      </w:r>
+      <w:r>
+        <w:rPr>
+          <w:rFonts w:ascii="Consolas" w:eastAsia="Times New Roman" w:hAnsi="Consolas" w:cs="Times New Roman"/>
+          <w:color w:val="CE9178"/>
+          <w:sz w:val="32"/>
+          <w:szCs w:val="32"/>
+          <w:lang w:val="fr-FR" w:eastAsia="fr-FR"/>
+        </w:rPr>
+        <w:t>screen</w:t>
+      </w:r>
+      <w:r>
+        <w:rPr>
+          <w:rFonts w:ascii="Consolas" w:eastAsia="Times New Roman" w:hAnsi="Consolas" w:cs="Times New Roman"/>
+          <w:color w:val="D4D4D4"/>
+          <w:sz w:val="32"/>
+          <w:szCs w:val="32"/>
+          <w:lang w:val="fr-FR" w:eastAsia="fr-FR"/>
+        </w:rPr>
+        <w:t> and (</w:t>
+      </w:r>
+      <w:r>
+        <w:rPr>
+          <w:rFonts w:ascii="Consolas" w:eastAsia="Times New Roman" w:hAnsi="Consolas" w:cs="Times New Roman"/>
+          <w:color w:val="9CDCFE"/>
+          <w:sz w:val="32"/>
+          <w:szCs w:val="32"/>
+          <w:lang w:val="fr-FR" w:eastAsia="fr-FR"/>
+        </w:rPr>
+        <w:t>max-width</w:t>
+      </w:r>
+      <w:r>
+        <w:rPr>
+          <w:rFonts w:ascii="Consolas" w:eastAsia="Times New Roman" w:hAnsi="Consolas" w:cs="Times New Roman"/>
+          <w:color w:val="D4D4D4"/>
+          <w:sz w:val="32"/>
+          <w:szCs w:val="32"/>
+          <w:lang w:val="fr-FR" w:eastAsia="fr-FR"/>
+        </w:rPr>
+        <w:t>: </w:t>
+      </w:r>
+      <w:r>
+        <w:rPr>
+          <w:rFonts w:ascii="Consolas" w:eastAsia="Times New Roman" w:hAnsi="Consolas" w:cs="Times New Roman"/>
+          <w:color w:val="B5CEA8"/>
+          <w:sz w:val="32"/>
+          <w:szCs w:val="32"/>
+          <w:lang w:val="fr-FR" w:eastAsia="fr-FR"/>
+        </w:rPr>
+        <w:t>600px</w:t>
+      </w:r>
+      <w:r>
+        <w:rPr>
+          <w:rFonts w:ascii="Consolas" w:eastAsia="Times New Roman" w:hAnsi="Consolas" w:cs="Times New Roman"/>
+          <w:color w:val="D4D4D4"/>
+          <w:sz w:val="32"/>
+          <w:szCs w:val="32"/>
+          <w:lang w:val="fr-FR" w:eastAsia="fr-FR"/>
+        </w:rPr>
+        <w:t>) {</w:t>
+      </w:r>
+    </w:p>
+    <w:p>
+      <w:pPr>
+        <w:shd w:val="clear" w:color="auto" w:fill="1E1E1E"/>
+        <w:spacing w:after="0" w:line="285" w:lineRule="atLeast"/>
+        <w:rPr>
+          <w:rFonts w:ascii="Consolas" w:eastAsia="Times New Roman" w:hAnsi="Consolas" w:cs="Times New Roman"/>
+          <w:color w:val="D4D4D4"/>
+          <w:sz w:val="32"/>
+          <w:szCs w:val="32"/>
+          <w:lang w:val="fr-FR" w:eastAsia="fr-FR"/>
+        </w:rPr>
+      </w:pPr>
+      <w:r>
+        <w:rPr>
+          <w:rFonts w:ascii="Consolas" w:eastAsia="Times New Roman" w:hAnsi="Consolas" w:cs="Times New Roman"/>
+          <w:color w:val="D4D4D4"/>
+          <w:sz w:val="32"/>
+          <w:szCs w:val="32"/>
+          <w:lang w:val="fr-FR" w:eastAsia="fr-FR"/>
+        </w:rPr>
+        <w:t>  </w:t>
+      </w:r>
+      <w:r>
+        <w:rPr>
+          <w:rFonts w:ascii="Consolas" w:eastAsia="Times New Roman" w:hAnsi="Consolas" w:cs="Times New Roman"/>
+          <w:color w:val="D7BA7D"/>
+          <w:sz w:val="32"/>
+          <w:szCs w:val="32"/>
+          <w:lang w:val="fr-FR" w:eastAsia="fr-FR"/>
+        </w:rPr>
+        <w:t>.hero-banner</w:t>
+      </w:r>
+      <w:r>
+        <w:rPr>
+          <w:rFonts w:ascii="Consolas" w:eastAsia="Times New Roman" w:hAnsi="Consolas" w:cs="Times New Roman"/>
+          <w:color w:val="D4D4D4"/>
+          <w:sz w:val="32"/>
+          <w:szCs w:val="32"/>
+          <w:lang w:val="fr-FR" w:eastAsia="fr-FR"/>
+        </w:rPr>
+        <w:t> {</w:t>
+      </w:r>
+    </w:p>
+    <w:p>
+      <w:pPr>
+        <w:shd w:val="clear" w:color="auto" w:fill="1E1E1E"/>
+        <w:spacing w:after="0" w:line="285" w:lineRule="atLeast"/>
+        <w:rPr>
+          <w:rFonts w:ascii="Consolas" w:eastAsia="Times New Roman" w:hAnsi="Consolas" w:cs="Times New Roman"/>
+          <w:color w:val="D4D4D4"/>
+          <w:sz w:val="32"/>
+          <w:szCs w:val="32"/>
+          <w:lang w:val="fr-FR" w:eastAsia="fr-FR"/>
+        </w:rPr>
+      </w:pPr>
+      <w:r>
+        <w:rPr>
+          <w:rFonts w:ascii="Consolas" w:eastAsia="Times New Roman" w:hAnsi="Consolas" w:cs="Times New Roman"/>
+          <w:color w:val="D4D4D4"/>
+          <w:sz w:val="32"/>
+          <w:szCs w:val="32"/>
+          <w:lang w:val="fr-FR" w:eastAsia="fr-FR"/>
+        </w:rPr>
+        <w:t>    </w:t>
+      </w:r>
+      <w:r>
+        <w:rPr>
+          <w:rFonts w:ascii="Consolas" w:eastAsia="Times New Roman" w:hAnsi="Consolas" w:cs="Times New Roman"/>
+          <w:color w:val="9CDCFE"/>
+          <w:sz w:val="32"/>
+          <w:szCs w:val="32"/>
+          <w:lang w:val="fr-FR" w:eastAsia="fr-FR"/>
+        </w:rPr>
+        <w:t>padding</w:t>
+      </w:r>
+      <w:r>
+        <w:rPr>
+          <w:rFonts w:ascii="Consolas" w:eastAsia="Times New Roman" w:hAnsi="Consolas" w:cs="Times New Roman"/>
+          <w:color w:val="D4D4D4"/>
+          <w:sz w:val="32"/>
+          <w:szCs w:val="32"/>
+          <w:lang w:val="fr-FR" w:eastAsia="fr-FR"/>
+        </w:rPr>
+        <w:t>: </w:t>
+      </w:r>
+      <w:r>
+        <w:rPr>
+          <w:rFonts w:ascii="Consolas" w:eastAsia="Times New Roman" w:hAnsi="Consolas" w:cs="Times New Roman"/>
+          <w:color w:val="B5CEA8"/>
+          <w:sz w:val="32"/>
+          <w:szCs w:val="32"/>
+          <w:lang w:val="fr-FR" w:eastAsia="fr-FR"/>
+        </w:rPr>
+        <w:t>0</w:t>
+      </w:r>
+      <w:r>
+        <w:rPr>
+          <w:rFonts w:ascii="Consolas" w:eastAsia="Times New Roman" w:hAnsi="Consolas" w:cs="Times New Roman"/>
+          <w:color w:val="D4D4D4"/>
+          <w:sz w:val="32"/>
+          <w:szCs w:val="32"/>
+          <w:lang w:val="fr-FR" w:eastAsia="fr-FR"/>
+        </w:rPr>
+        <w:t> </w:t>
+      </w:r>
+      <w:r>
+        <w:rPr>
+          <w:rFonts w:ascii="Consolas" w:eastAsia="Times New Roman" w:hAnsi="Consolas" w:cs="Times New Roman"/>
+          <w:color w:val="B5CEA8"/>
+          <w:sz w:val="32"/>
+          <w:szCs w:val="32"/>
+          <w:lang w:val="fr-FR" w:eastAsia="fr-FR"/>
+        </w:rPr>
+        <w:t>1rem</w:t>
+      </w:r>
+      <w:r>
+        <w:rPr>
+          <w:rFonts w:ascii="Consolas" w:eastAsia="Times New Roman" w:hAnsi="Consolas" w:cs="Times New Roman"/>
+          <w:color w:val="D4D4D4"/>
+          <w:sz w:val="32"/>
+          <w:szCs w:val="32"/>
+          <w:lang w:val="fr-FR" w:eastAsia="fr-FR"/>
+        </w:rPr>
+        <w:t>;</w:t>
+      </w:r>
+    </w:p>
+    <w:p>
+      <w:pPr>
+        <w:shd w:val="clear" w:color="auto" w:fill="1E1E1E"/>
+        <w:spacing w:after="0" w:line="285" w:lineRule="atLeast"/>
+        <w:rPr>
+          <w:rFonts w:ascii="Consolas" w:eastAsia="Times New Roman" w:hAnsi="Consolas" w:cs="Times New Roman"/>
+          <w:color w:val="D4D4D4"/>
+          <w:sz w:val="32"/>
+          <w:szCs w:val="32"/>
+          <w:lang w:val="fr-FR" w:eastAsia="fr-FR"/>
+        </w:rPr>
+      </w:pPr>
+      <w:r>
+        <w:rPr>
+          <w:rFonts w:ascii="Consolas" w:eastAsia="Times New Roman" w:hAnsi="Consolas" w:cs="Times New Roman"/>
+          <w:color w:val="D4D4D4"/>
+          <w:sz w:val="32"/>
+          <w:szCs w:val="32"/>
+          <w:lang w:val="fr-FR" w:eastAsia="fr-FR"/>
+        </w:rPr>
+        <w:t>    </w:t>
+      </w:r>
+      <w:r>
+        <w:rPr>
+          <w:rFonts w:ascii="Consolas" w:eastAsia="Times New Roman" w:hAnsi="Consolas" w:cs="Times New Roman"/>
+          <w:color w:val="6A9955"/>
+          <w:sz w:val="32"/>
+          <w:szCs w:val="32"/>
+          <w:lang w:val="fr-FR" w:eastAsia="fr-FR"/>
+        </w:rPr>
+        <w:t>/*Caudno supere 600px, se aleja el text del borde*/</w:t>
+      </w:r>
+    </w:p>
+    <w:p>
+      <w:pPr>
+        <w:shd w:val="clear" w:color="auto" w:fill="1E1E1E"/>
+        <w:spacing w:after="0" w:line="285" w:lineRule="atLeast"/>
+        <w:rPr>
+          <w:rFonts w:ascii="Consolas" w:eastAsia="Times New Roman" w:hAnsi="Consolas" w:cs="Times New Roman"/>
+          <w:color w:val="D4D4D4"/>
+          <w:sz w:val="32"/>
+          <w:szCs w:val="32"/>
+          <w:lang w:val="fr-FR" w:eastAsia="fr-FR"/>
+        </w:rPr>
+      </w:pPr>
+      <w:r>
+        <w:rPr>
+          <w:rFonts w:ascii="Consolas" w:eastAsia="Times New Roman" w:hAnsi="Consolas" w:cs="Times New Roman"/>
+          <w:color w:val="D4D4D4"/>
+          <w:sz w:val="32"/>
+          <w:szCs w:val="32"/>
+          <w:lang w:val="fr-FR" w:eastAsia="fr-FR"/>
+        </w:rPr>
+        <w:t>  }</w:t>
+      </w:r>
+    </w:p>
+    <w:p>
+      <w:pPr>
+        <w:shd w:val="clear" w:color="auto" w:fill="1E1E1E"/>
+        <w:spacing w:after="0" w:line="285" w:lineRule="atLeast"/>
+        <w:rPr>
+          <w:rFonts w:ascii="Consolas" w:eastAsia="Times New Roman" w:hAnsi="Consolas" w:cs="Times New Roman"/>
+          <w:color w:val="D4D4D4"/>
+          <w:sz w:val="32"/>
+          <w:szCs w:val="32"/>
+          <w:lang w:val="fr-FR" w:eastAsia="fr-FR"/>
+        </w:rPr>
+      </w:pPr>
+      <w:r>
+        <w:rPr>
+          <w:rFonts w:ascii="Consolas" w:eastAsia="Times New Roman" w:hAnsi="Consolas" w:cs="Times New Roman"/>
+          <w:color w:val="D4D4D4"/>
+          <w:sz w:val="32"/>
+          <w:szCs w:val="32"/>
+          <w:lang w:val="fr-FR" w:eastAsia="fr-FR"/>
+        </w:rPr>
+        <w:t>}</w:t>
+      </w:r>
+    </w:p>
+    <w:p>
+      <w:pPr>
+        <w:shd w:val="clear" w:color="auto" w:fill="1E1E1E"/>
+        <w:spacing w:after="0" w:line="285" w:lineRule="atLeast"/>
+        <w:rPr>
+          <w:rFonts w:ascii="Consolas" w:eastAsia="Times New Roman" w:hAnsi="Consolas" w:cs="Times New Roman"/>
+          <w:color w:val="D4D4D4"/>
+          <w:sz w:val="32"/>
+          <w:szCs w:val="32"/>
+          <w:lang w:val="fr-FR" w:eastAsia="fr-FR"/>
+        </w:rPr>
+      </w:pPr>
+      <w:r>
+        <w:rPr>
+          <w:rFonts w:ascii="Consolas" w:eastAsia="Times New Roman" w:hAnsi="Consolas" w:cs="Times New Roman"/>
+          <w:color w:val="C586C0"/>
+          <w:sz w:val="32"/>
+          <w:szCs w:val="32"/>
+          <w:lang w:val="fr-FR" w:eastAsia="fr-FR"/>
+        </w:rPr>
+        <w:lastRenderedPageBreak/>
+        <w:t>@media</w:t>
+      </w:r>
+      <w:r>
+        <w:rPr>
+          <w:rFonts w:ascii="Consolas" w:eastAsia="Times New Roman" w:hAnsi="Consolas" w:cs="Times New Roman"/>
+          <w:color w:val="D4D4D4"/>
+          <w:sz w:val="32"/>
+          <w:szCs w:val="32"/>
+          <w:lang w:val="fr-FR" w:eastAsia="fr-FR"/>
+        </w:rPr>
+        <w:t> </w:t>
+      </w:r>
+      <w:r>
+        <w:rPr>
+          <w:rFonts w:ascii="Consolas" w:eastAsia="Times New Roman" w:hAnsi="Consolas" w:cs="Times New Roman"/>
+          <w:color w:val="CE9178"/>
+          <w:sz w:val="32"/>
+          <w:szCs w:val="32"/>
+          <w:lang w:val="fr-FR" w:eastAsia="fr-FR"/>
+        </w:rPr>
+        <w:t>screen</w:t>
+      </w:r>
+      <w:r>
+        <w:rPr>
+          <w:rFonts w:ascii="Consolas" w:eastAsia="Times New Roman" w:hAnsi="Consolas" w:cs="Times New Roman"/>
+          <w:color w:val="D4D4D4"/>
+          <w:sz w:val="32"/>
+          <w:szCs w:val="32"/>
+          <w:lang w:val="fr-FR" w:eastAsia="fr-FR"/>
+        </w:rPr>
+        <w:t> and (</w:t>
+      </w:r>
+      <w:r>
+        <w:rPr>
+          <w:rFonts w:ascii="Consolas" w:eastAsia="Times New Roman" w:hAnsi="Consolas" w:cs="Times New Roman"/>
+          <w:color w:val="9CDCFE"/>
+          <w:sz w:val="32"/>
+          <w:szCs w:val="32"/>
+          <w:lang w:val="fr-FR" w:eastAsia="fr-FR"/>
+        </w:rPr>
+        <w:t>min-width</w:t>
+      </w:r>
+      <w:r>
+        <w:rPr>
+          <w:rFonts w:ascii="Consolas" w:eastAsia="Times New Roman" w:hAnsi="Consolas" w:cs="Times New Roman"/>
+          <w:color w:val="D4D4D4"/>
+          <w:sz w:val="32"/>
+          <w:szCs w:val="32"/>
+          <w:lang w:val="fr-FR" w:eastAsia="fr-FR"/>
+        </w:rPr>
+        <w:t>: </w:t>
+      </w:r>
+      <w:r>
+        <w:rPr>
+          <w:rFonts w:ascii="Consolas" w:eastAsia="Times New Roman" w:hAnsi="Consolas" w:cs="Times New Roman"/>
+          <w:color w:val="B5CEA8"/>
+          <w:sz w:val="32"/>
+          <w:szCs w:val="32"/>
+          <w:lang w:val="fr-FR" w:eastAsia="fr-FR"/>
+        </w:rPr>
+        <w:t>768px</w:t>
+      </w:r>
+      <w:r>
+        <w:rPr>
+          <w:rFonts w:ascii="Consolas" w:eastAsia="Times New Roman" w:hAnsi="Consolas" w:cs="Times New Roman"/>
+          <w:color w:val="D4D4D4"/>
+          <w:sz w:val="32"/>
+          <w:szCs w:val="32"/>
+          <w:lang w:val="fr-FR" w:eastAsia="fr-FR"/>
+        </w:rPr>
+        <w:t>) {</w:t>
+      </w:r>
+    </w:p>
+    <w:p>
+      <w:pPr>
+        <w:shd w:val="clear" w:color="auto" w:fill="1E1E1E"/>
+        <w:spacing w:after="0" w:line="285" w:lineRule="atLeast"/>
+        <w:rPr>
+          <w:rFonts w:ascii="Consolas" w:eastAsia="Times New Roman" w:hAnsi="Consolas" w:cs="Times New Roman"/>
+          <w:color w:val="D4D4D4"/>
+          <w:sz w:val="32"/>
+          <w:szCs w:val="32"/>
+          <w:lang w:val="fr-FR" w:eastAsia="fr-FR"/>
+        </w:rPr>
+      </w:pPr>
+      <w:r>
+        <w:rPr>
+          <w:rFonts w:ascii="Consolas" w:eastAsia="Times New Roman" w:hAnsi="Consolas" w:cs="Times New Roman"/>
+          <w:color w:val="D4D4D4"/>
+          <w:sz w:val="32"/>
+          <w:szCs w:val="32"/>
+          <w:lang w:val="fr-FR" w:eastAsia="fr-FR"/>
+        </w:rPr>
+        <w:t>  </w:t>
+      </w:r>
+      <w:r>
+        <w:rPr>
+          <w:rFonts w:ascii="Consolas" w:eastAsia="Times New Roman" w:hAnsi="Consolas" w:cs="Times New Roman"/>
+          <w:color w:val="D7BA7D"/>
+          <w:sz w:val="32"/>
+          <w:szCs w:val="32"/>
+          <w:lang w:val="fr-FR" w:eastAsia="fr-FR"/>
+        </w:rPr>
+        <w:t>.hero-header</w:t>
+      </w:r>
+      <w:r>
+        <w:rPr>
+          <w:rFonts w:ascii="Consolas" w:eastAsia="Times New Roman" w:hAnsi="Consolas" w:cs="Times New Roman"/>
+          <w:color w:val="D4D4D4"/>
+          <w:sz w:val="32"/>
+          <w:szCs w:val="32"/>
+          <w:lang w:val="fr-FR" w:eastAsia="fr-FR"/>
+        </w:rPr>
+        <w:t> {</w:t>
+      </w:r>
+    </w:p>
+    <w:p>
+      <w:pPr>
+        <w:shd w:val="clear" w:color="auto" w:fill="1E1E1E"/>
+        <w:spacing w:after="0" w:line="285" w:lineRule="atLeast"/>
+        <w:rPr>
+          <w:rFonts w:ascii="Consolas" w:eastAsia="Times New Roman" w:hAnsi="Consolas" w:cs="Times New Roman"/>
+          <w:color w:val="D4D4D4"/>
+          <w:sz w:val="32"/>
+          <w:szCs w:val="32"/>
+          <w:lang w:val="fr-FR" w:eastAsia="fr-FR"/>
+        </w:rPr>
+      </w:pPr>
+      <w:r>
+        <w:rPr>
+          <w:rFonts w:ascii="Consolas" w:eastAsia="Times New Roman" w:hAnsi="Consolas" w:cs="Times New Roman"/>
+          <w:color w:val="D4D4D4"/>
+          <w:sz w:val="32"/>
+          <w:szCs w:val="32"/>
+          <w:lang w:val="fr-FR" w:eastAsia="fr-FR"/>
+        </w:rPr>
+        <w:t>    </w:t>
+      </w:r>
+      <w:r>
+        <w:rPr>
+          <w:rFonts w:ascii="Consolas" w:eastAsia="Times New Roman" w:hAnsi="Consolas" w:cs="Times New Roman"/>
+          <w:color w:val="9CDCFE"/>
+          <w:sz w:val="32"/>
+          <w:szCs w:val="32"/>
+          <w:lang w:val="fr-FR" w:eastAsia="fr-FR"/>
+        </w:rPr>
+        <w:t>background</w:t>
+      </w:r>
+      <w:r>
+        <w:rPr>
+          <w:rFonts w:ascii="Consolas" w:eastAsia="Times New Roman" w:hAnsi="Consolas" w:cs="Times New Roman"/>
+          <w:color w:val="D4D4D4"/>
+          <w:sz w:val="32"/>
+          <w:szCs w:val="32"/>
+          <w:lang w:val="fr-FR" w:eastAsia="fr-FR"/>
+        </w:rPr>
+        <w:t>: </w:t>
+      </w:r>
+      <w:r>
+        <w:rPr>
+          <w:rFonts w:ascii="Consolas" w:eastAsia="Times New Roman" w:hAnsi="Consolas" w:cs="Times New Roman"/>
+          <w:color w:val="DCDCAA"/>
+          <w:sz w:val="32"/>
+          <w:szCs w:val="32"/>
+          <w:lang w:val="fr-FR" w:eastAsia="fr-FR"/>
+        </w:rPr>
+        <w:t>linear-gradient</w:t>
+      </w:r>
+      <w:r>
+        <w:rPr>
+          <w:rFonts w:ascii="Consolas" w:eastAsia="Times New Roman" w:hAnsi="Consolas" w:cs="Times New Roman"/>
+          <w:color w:val="D4D4D4"/>
+          <w:sz w:val="32"/>
+          <w:szCs w:val="32"/>
+          <w:lang w:val="fr-FR" w:eastAsia="fr-FR"/>
+        </w:rPr>
+        <w:t>(</w:t>
+      </w:r>
+      <w:r>
+        <w:rPr>
+          <w:rFonts w:ascii="Consolas" w:eastAsia="Times New Roman" w:hAnsi="Consolas" w:cs="Times New Roman"/>
+          <w:color w:val="DCDCAA"/>
+          <w:sz w:val="32"/>
+          <w:szCs w:val="32"/>
+          <w:lang w:val="fr-FR" w:eastAsia="fr-FR"/>
+        </w:rPr>
+        <w:t>rgba</w:t>
+      </w:r>
+      <w:r>
+        <w:rPr>
+          <w:rFonts w:ascii="Consolas" w:eastAsia="Times New Roman" w:hAnsi="Consolas" w:cs="Times New Roman"/>
+          <w:color w:val="D4D4D4"/>
+          <w:sz w:val="32"/>
+          <w:szCs w:val="32"/>
+          <w:lang w:val="fr-FR" w:eastAsia="fr-FR"/>
+        </w:rPr>
+        <w:t>(</w:t>
+      </w:r>
+      <w:r>
+        <w:rPr>
+          <w:rFonts w:ascii="Consolas" w:eastAsia="Times New Roman" w:hAnsi="Consolas" w:cs="Times New Roman"/>
+          <w:color w:val="B5CEA8"/>
+          <w:sz w:val="32"/>
+          <w:szCs w:val="32"/>
+          <w:lang w:val="fr-FR" w:eastAsia="fr-FR"/>
+        </w:rPr>
+        <w:t>241</w:t>
+      </w:r>
+      <w:r>
+        <w:rPr>
+          <w:rFonts w:ascii="Consolas" w:eastAsia="Times New Roman" w:hAnsi="Consolas" w:cs="Times New Roman"/>
+          <w:color w:val="D4D4D4"/>
+          <w:sz w:val="32"/>
+          <w:szCs w:val="32"/>
+          <w:lang w:val="fr-FR" w:eastAsia="fr-FR"/>
+        </w:rPr>
+        <w:t>, </w:t>
+      </w:r>
+      <w:r>
+        <w:rPr>
+          <w:rFonts w:ascii="Consolas" w:eastAsia="Times New Roman" w:hAnsi="Consolas" w:cs="Times New Roman"/>
+          <w:color w:val="B5CEA8"/>
+          <w:sz w:val="32"/>
+          <w:szCs w:val="32"/>
+          <w:lang w:val="fr-FR" w:eastAsia="fr-FR"/>
+        </w:rPr>
+        <w:t>80</w:t>
+      </w:r>
+      <w:r>
+        <w:rPr>
+          <w:rFonts w:ascii="Consolas" w:eastAsia="Times New Roman" w:hAnsi="Consolas" w:cs="Times New Roman"/>
+          <w:color w:val="D4D4D4"/>
+          <w:sz w:val="32"/>
+          <w:szCs w:val="32"/>
+          <w:lang w:val="fr-FR" w:eastAsia="fr-FR"/>
+        </w:rPr>
+        <w:t>, </w:t>
+      </w:r>
+      <w:r>
+        <w:rPr>
+          <w:rFonts w:ascii="Consolas" w:eastAsia="Times New Roman" w:hAnsi="Consolas" w:cs="Times New Roman"/>
+          <w:color w:val="B5CEA8"/>
+          <w:sz w:val="32"/>
+          <w:szCs w:val="32"/>
+          <w:lang w:val="fr-FR" w:eastAsia="fr-FR"/>
+        </w:rPr>
+        <w:t>37</w:t>
+      </w:r>
+      <w:r>
+        <w:rPr>
+          <w:rFonts w:ascii="Consolas" w:eastAsia="Times New Roman" w:hAnsi="Consolas" w:cs="Times New Roman"/>
+          <w:color w:val="D4D4D4"/>
+          <w:sz w:val="32"/>
+          <w:szCs w:val="32"/>
+          <w:lang w:val="fr-FR" w:eastAsia="fr-FR"/>
+        </w:rPr>
+        <w:t>, </w:t>
+      </w:r>
+      <w:r>
+        <w:rPr>
+          <w:rFonts w:ascii="Consolas" w:eastAsia="Times New Roman" w:hAnsi="Consolas" w:cs="Times New Roman"/>
+          <w:color w:val="B5CEA8"/>
+          <w:sz w:val="32"/>
+          <w:szCs w:val="32"/>
+          <w:lang w:val="fr-FR" w:eastAsia="fr-FR"/>
+        </w:rPr>
+        <w:t>075</w:t>
+      </w:r>
+      <w:r>
+        <w:rPr>
+          <w:rFonts w:ascii="Consolas" w:eastAsia="Times New Roman" w:hAnsi="Consolas" w:cs="Times New Roman"/>
+          <w:color w:val="D4D4D4"/>
+          <w:sz w:val="32"/>
+          <w:szCs w:val="32"/>
+          <w:lang w:val="fr-FR" w:eastAsia="fr-FR"/>
+        </w:rPr>
+        <w:t>), </w:t>
+      </w:r>
+      <w:r>
+        <w:rPr>
+          <w:rFonts w:ascii="Consolas" w:eastAsia="Times New Roman" w:hAnsi="Consolas" w:cs="Times New Roman"/>
+          <w:color w:val="DCDCAA"/>
+          <w:sz w:val="32"/>
+          <w:szCs w:val="32"/>
+          <w:lang w:val="fr-FR" w:eastAsia="fr-FR"/>
+        </w:rPr>
+        <w:t>rgba</w:t>
+      </w:r>
+      <w:r>
+        <w:rPr>
+          <w:rFonts w:ascii="Consolas" w:eastAsia="Times New Roman" w:hAnsi="Consolas" w:cs="Times New Roman"/>
+          <w:color w:val="D4D4D4"/>
+          <w:sz w:val="32"/>
+          <w:szCs w:val="32"/>
+          <w:lang w:val="fr-FR" w:eastAsia="fr-FR"/>
+        </w:rPr>
+        <w:t>(</w:t>
+      </w:r>
+      <w:r>
+        <w:rPr>
+          <w:rFonts w:ascii="Consolas" w:eastAsia="Times New Roman" w:hAnsi="Consolas" w:cs="Times New Roman"/>
+          <w:color w:val="B5CEA8"/>
+          <w:sz w:val="32"/>
+          <w:szCs w:val="32"/>
+          <w:lang w:val="fr-FR" w:eastAsia="fr-FR"/>
+        </w:rPr>
+        <w:t>0</w:t>
+      </w:r>
+      <w:r>
+        <w:rPr>
+          <w:rFonts w:ascii="Consolas" w:eastAsia="Times New Roman" w:hAnsi="Consolas" w:cs="Times New Roman"/>
+          <w:color w:val="D4D4D4"/>
+          <w:sz w:val="32"/>
+          <w:szCs w:val="32"/>
+          <w:lang w:val="fr-FR" w:eastAsia="fr-FR"/>
+        </w:rPr>
+        <w:t>, </w:t>
+      </w:r>
+      <w:r>
+        <w:rPr>
+          <w:rFonts w:ascii="Consolas" w:eastAsia="Times New Roman" w:hAnsi="Consolas" w:cs="Times New Roman"/>
+          <w:color w:val="B5CEA8"/>
+          <w:sz w:val="32"/>
+          <w:szCs w:val="32"/>
+          <w:lang w:val="fr-FR" w:eastAsia="fr-FR"/>
+        </w:rPr>
+        <w:t>0</w:t>
+      </w:r>
+      <w:r>
+        <w:rPr>
+          <w:rFonts w:ascii="Consolas" w:eastAsia="Times New Roman" w:hAnsi="Consolas" w:cs="Times New Roman"/>
+          <w:color w:val="D4D4D4"/>
+          <w:sz w:val="32"/>
+          <w:szCs w:val="32"/>
+          <w:lang w:val="fr-FR" w:eastAsia="fr-FR"/>
+        </w:rPr>
+        <w:t>, </w:t>
+      </w:r>
+      <w:r>
+        <w:rPr>
+          <w:rFonts w:ascii="Consolas" w:eastAsia="Times New Roman" w:hAnsi="Consolas" w:cs="Times New Roman"/>
+          <w:color w:val="B5CEA8"/>
+          <w:sz w:val="32"/>
+          <w:szCs w:val="32"/>
+          <w:lang w:val="fr-FR" w:eastAsia="fr-FR"/>
+        </w:rPr>
+        <w:t>0</w:t>
+      </w:r>
+      <w:r>
+        <w:rPr>
+          <w:rFonts w:ascii="Consolas" w:eastAsia="Times New Roman" w:hAnsi="Consolas" w:cs="Times New Roman"/>
+          <w:color w:val="D4D4D4"/>
+          <w:sz w:val="32"/>
+          <w:szCs w:val="32"/>
+          <w:lang w:val="fr-FR" w:eastAsia="fr-FR"/>
+        </w:rPr>
+        <w:t>, </w:t>
+      </w:r>
+      <w:r>
+        <w:rPr>
+          <w:rFonts w:ascii="Consolas" w:eastAsia="Times New Roman" w:hAnsi="Consolas" w:cs="Times New Roman"/>
+          <w:color w:val="B5CEA8"/>
+          <w:sz w:val="32"/>
+          <w:szCs w:val="32"/>
+          <w:lang w:val="fr-FR" w:eastAsia="fr-FR"/>
+        </w:rPr>
+        <w:t>0.75</w:t>
+      </w:r>
+      <w:r>
+        <w:rPr>
+          <w:rFonts w:ascii="Consolas" w:eastAsia="Times New Roman" w:hAnsi="Consolas" w:cs="Times New Roman"/>
+          <w:color w:val="D4D4D4"/>
+          <w:sz w:val="32"/>
+          <w:szCs w:val="32"/>
+          <w:lang w:val="fr-FR" w:eastAsia="fr-FR"/>
+        </w:rPr>
+        <w:t>)),</w:t>
+      </w:r>
+    </w:p>
+    <w:p>
+      <w:pPr>
+        <w:shd w:val="clear" w:color="auto" w:fill="1E1E1E"/>
+        <w:spacing w:after="0" w:line="285" w:lineRule="atLeast"/>
+        <w:rPr>
+          <w:rFonts w:ascii="Consolas" w:eastAsia="Times New Roman" w:hAnsi="Consolas" w:cs="Times New Roman"/>
+          <w:color w:val="D4D4D4"/>
+          <w:sz w:val="32"/>
+          <w:szCs w:val="32"/>
+          <w:lang w:val="fr-FR" w:eastAsia="fr-FR"/>
+        </w:rPr>
+      </w:pPr>
+      <w:r>
+        <w:rPr>
+          <w:rFonts w:ascii="Consolas" w:eastAsia="Times New Roman" w:hAnsi="Consolas" w:cs="Times New Roman"/>
+          <w:color w:val="D4D4D4"/>
+          <w:sz w:val="32"/>
+          <w:szCs w:val="32"/>
+          <w:lang w:val="fr-FR" w:eastAsia="fr-FR"/>
+        </w:rPr>
+        <w:t>      </w:t>
+      </w:r>
+      <w:r>
+        <w:rPr>
+          <w:rFonts w:ascii="Consolas" w:eastAsia="Times New Roman" w:hAnsi="Consolas" w:cs="Times New Roman"/>
+          <w:color w:val="DCDCAA"/>
+          <w:sz w:val="32"/>
+          <w:szCs w:val="32"/>
+          <w:lang w:val="fr-FR" w:eastAsia="fr-FR"/>
+        </w:rPr>
+        <w:t>url</w:t>
+      </w:r>
+      <w:r>
+        <w:rPr>
+          <w:rFonts w:ascii="Consolas" w:eastAsia="Times New Roman" w:hAnsi="Consolas" w:cs="Times New Roman"/>
+          <w:color w:val="D4D4D4"/>
+          <w:sz w:val="32"/>
+          <w:szCs w:val="32"/>
+          <w:lang w:val="fr-FR" w:eastAsia="fr-FR"/>
+        </w:rPr>
+        <w:t>(</w:t>
+      </w:r>
+      <w:r>
+        <w:rPr>
+          <w:rFonts w:ascii="Consolas" w:eastAsia="Times New Roman" w:hAnsi="Consolas" w:cs="Times New Roman"/>
+          <w:color w:val="CE9178"/>
+          <w:sz w:val="32"/>
+          <w:szCs w:val="32"/>
+          <w:lang w:val="fr-FR" w:eastAsia="fr-FR"/>
+        </w:rPr>
+        <w:t>"./images/image-2.jpeg"</w:t>
+      </w:r>
+      <w:r>
+        <w:rPr>
+          <w:rFonts w:ascii="Consolas" w:eastAsia="Times New Roman" w:hAnsi="Consolas" w:cs="Times New Roman"/>
+          <w:color w:val="D4D4D4"/>
+          <w:sz w:val="32"/>
+          <w:szCs w:val="32"/>
+          <w:lang w:val="fr-FR" w:eastAsia="fr-FR"/>
+        </w:rPr>
+        <w:t>) </w:t>
+      </w:r>
+      <w:r>
+        <w:rPr>
+          <w:rFonts w:ascii="Consolas" w:eastAsia="Times New Roman" w:hAnsi="Consolas" w:cs="Times New Roman"/>
+          <w:color w:val="CE9178"/>
+          <w:sz w:val="32"/>
+          <w:szCs w:val="32"/>
+          <w:lang w:val="fr-FR" w:eastAsia="fr-FR"/>
+        </w:rPr>
+        <w:t>center</w:t>
+      </w:r>
+      <w:r>
+        <w:rPr>
+          <w:rFonts w:ascii="Consolas" w:eastAsia="Times New Roman" w:hAnsi="Consolas" w:cs="Times New Roman"/>
+          <w:color w:val="D4D4D4"/>
+          <w:sz w:val="32"/>
+          <w:szCs w:val="32"/>
+          <w:lang w:val="fr-FR" w:eastAsia="fr-FR"/>
+        </w:rPr>
+        <w:t>/</w:t>
+      </w:r>
+      <w:r>
+        <w:rPr>
+          <w:rFonts w:ascii="Consolas" w:eastAsia="Times New Roman" w:hAnsi="Consolas" w:cs="Times New Roman"/>
+          <w:color w:val="CE9178"/>
+          <w:sz w:val="32"/>
+          <w:szCs w:val="32"/>
+          <w:lang w:val="fr-FR" w:eastAsia="fr-FR"/>
+        </w:rPr>
+        <w:t>cover</w:t>
+      </w:r>
+      <w:r>
+        <w:rPr>
+          <w:rFonts w:ascii="Consolas" w:eastAsia="Times New Roman" w:hAnsi="Consolas" w:cs="Times New Roman"/>
+          <w:color w:val="D4D4D4"/>
+          <w:sz w:val="32"/>
+          <w:szCs w:val="32"/>
+          <w:lang w:val="fr-FR" w:eastAsia="fr-FR"/>
+        </w:rPr>
+        <w:t> </w:t>
+      </w:r>
+      <w:r>
+        <w:rPr>
+          <w:rFonts w:ascii="Consolas" w:eastAsia="Times New Roman" w:hAnsi="Consolas" w:cs="Times New Roman"/>
+          <w:color w:val="CE9178"/>
+          <w:sz w:val="32"/>
+          <w:szCs w:val="32"/>
+          <w:lang w:val="fr-FR" w:eastAsia="fr-FR"/>
+        </w:rPr>
+        <w:t>no-repeat</w:t>
+      </w:r>
+      <w:r>
+        <w:rPr>
+          <w:rFonts w:ascii="Consolas" w:eastAsia="Times New Roman" w:hAnsi="Consolas" w:cs="Times New Roman"/>
+          <w:color w:val="D4D4D4"/>
+          <w:sz w:val="32"/>
+          <w:szCs w:val="32"/>
+          <w:lang w:val="fr-FR" w:eastAsia="fr-FR"/>
+        </w:rPr>
+        <w:t> </w:t>
+      </w:r>
+      <w:r>
+        <w:rPr>
+          <w:rFonts w:ascii="Consolas" w:eastAsia="Times New Roman" w:hAnsi="Consolas" w:cs="Times New Roman"/>
+          <w:color w:val="CE9178"/>
+          <w:sz w:val="32"/>
+          <w:szCs w:val="32"/>
+          <w:lang w:val="fr-FR" w:eastAsia="fr-FR"/>
+        </w:rPr>
+        <w:t>fixed</w:t>
+      </w:r>
+      <w:r>
+        <w:rPr>
+          <w:rFonts w:ascii="Consolas" w:eastAsia="Times New Roman" w:hAnsi="Consolas" w:cs="Times New Roman"/>
+          <w:color w:val="D4D4D4"/>
+          <w:sz w:val="32"/>
+          <w:szCs w:val="32"/>
+          <w:lang w:val="fr-FR" w:eastAsia="fr-FR"/>
+        </w:rPr>
+        <w:t>;</w:t>
+      </w:r>
+    </w:p>
+    <w:p>
+      <w:pPr>
+        <w:shd w:val="clear" w:color="auto" w:fill="1E1E1E"/>
+        <w:spacing w:after="0" w:line="285" w:lineRule="atLeast"/>
+        <w:rPr>
+          <w:rFonts w:ascii="Consolas" w:eastAsia="Times New Roman" w:hAnsi="Consolas" w:cs="Times New Roman"/>
+          <w:color w:val="D4D4D4"/>
+          <w:sz w:val="32"/>
+          <w:szCs w:val="32"/>
+          <w:lang w:val="fr-FR" w:eastAsia="fr-FR"/>
+        </w:rPr>
+      </w:pPr>
+      <w:r>
+        <w:rPr>
+          <w:rFonts w:ascii="Consolas" w:eastAsia="Times New Roman" w:hAnsi="Consolas" w:cs="Times New Roman"/>
+          <w:color w:val="D4D4D4"/>
+          <w:sz w:val="32"/>
+          <w:szCs w:val="32"/>
+          <w:lang w:val="fr-FR" w:eastAsia="fr-FR"/>
+        </w:rPr>
+        <w:t>    </w:t>
+      </w:r>
+      <w:r>
+        <w:rPr>
+          <w:rFonts w:ascii="Consolas" w:eastAsia="Times New Roman" w:hAnsi="Consolas" w:cs="Times New Roman"/>
+          <w:color w:val="6A9955"/>
+          <w:sz w:val="32"/>
+          <w:szCs w:val="32"/>
+          <w:lang w:val="fr-FR" w:eastAsia="fr-FR"/>
+        </w:rPr>
+        <w:t>/*imagen de fondo y ung radient*/</w:t>
+      </w:r>
+    </w:p>
+    <w:p>
+      <w:pPr>
+        <w:shd w:val="clear" w:color="auto" w:fill="1E1E1E"/>
+        <w:spacing w:after="0" w:line="285" w:lineRule="atLeast"/>
+        <w:rPr>
+          <w:rFonts w:ascii="Consolas" w:eastAsia="Times New Roman" w:hAnsi="Consolas" w:cs="Times New Roman"/>
+          <w:color w:val="D4D4D4"/>
+          <w:sz w:val="32"/>
+          <w:szCs w:val="32"/>
+          <w:lang w:val="fr-FR" w:eastAsia="fr-FR"/>
+        </w:rPr>
+      </w:pPr>
+      <w:r>
+        <w:rPr>
+          <w:rFonts w:ascii="Consolas" w:eastAsia="Times New Roman" w:hAnsi="Consolas" w:cs="Times New Roman"/>
+          <w:color w:val="D4D4D4"/>
+          <w:sz w:val="32"/>
+          <w:szCs w:val="32"/>
+          <w:lang w:val="fr-FR" w:eastAsia="fr-FR"/>
+        </w:rPr>
+        <w:t>  }</w:t>
+      </w:r>
+    </w:p>
+    <w:p>
+      <w:pPr>
+        <w:shd w:val="clear" w:color="auto" w:fill="1E1E1E"/>
+        <w:spacing w:after="0" w:line="285" w:lineRule="atLeast"/>
+        <w:rPr>
+          <w:rFonts w:ascii="Consolas" w:eastAsia="Times New Roman" w:hAnsi="Consolas" w:cs="Times New Roman"/>
+          <w:color w:val="D4D4D4"/>
+          <w:sz w:val="32"/>
+          <w:szCs w:val="32"/>
+          <w:lang w:val="fr-FR" w:eastAsia="fr-FR"/>
+        </w:rPr>
+      </w:pPr>
+      <w:r>
+        <w:rPr>
+          <w:rFonts w:ascii="Consolas" w:eastAsia="Times New Roman" w:hAnsi="Consolas" w:cs="Times New Roman"/>
+          <w:color w:val="D4D4D4"/>
+          <w:sz w:val="32"/>
+          <w:szCs w:val="32"/>
+          <w:lang w:val="fr-FR" w:eastAsia="fr-FR"/>
+        </w:rPr>
+        <w:t>}</w:t>
+      </w:r>
+    </w:p>
+    <w:p>
+      <w:pPr>
+        <w:rPr>
+          <w:sz w:val="32"/>
+          <w:szCs w:val="32"/>
+        </w:rPr>
+      </w:pPr>
+    </w:p>
+    <w:p>
+      <w:pPr>
+        <w:rPr>
+          <w:b/>
+          <w:sz w:val="32"/>
+          <w:szCs w:val="32"/>
+          <w:u w:val="single"/>
+        </w:rPr>
+      </w:pPr>
+      <w:proofErr w:type="spellStart"/>
+      <w:r>
+        <w:rPr>
+          <w:b/>
+          <w:sz w:val="32"/>
+          <w:szCs w:val="32"/>
+          <w:u w:val="single"/>
+        </w:rPr>
+        <w:t>Cards</w:t>
+      </w:r>
+      <w:proofErr w:type="spellEnd"/>
+      <w:r>
+        <w:rPr>
+          <w:b/>
+          <w:sz w:val="32"/>
+          <w:szCs w:val="32"/>
+          <w:u w:val="single"/>
+        </w:rPr>
+        <w:t xml:space="preserve"> </w:t>
+      </w:r>
+      <w:proofErr w:type="spellStart"/>
+      <w:r>
+        <w:rPr>
+          <w:b/>
+          <w:sz w:val="32"/>
+          <w:szCs w:val="32"/>
+          <w:u w:val="single"/>
+        </w:rPr>
+        <w:t>Section</w:t>
+      </w:r>
+      <w:proofErr w:type="spellEnd"/>
+    </w:p>
+    <w:p>
+      <w:pPr>
+        <w:rPr>
+          <w:sz w:val="32"/>
+          <w:szCs w:val="32"/>
+        </w:rPr>
+      </w:pPr>
+      <w:r>
+        <w:rPr>
+          <w:sz w:val="32"/>
+          <w:szCs w:val="32"/>
+        </w:rPr>
+        <w:t xml:space="preserve">Queremos un Titulo, Mobile: 1 </w:t>
+      </w:r>
+      <w:proofErr w:type="spellStart"/>
+      <w:r>
+        <w:rPr>
+          <w:sz w:val="32"/>
+          <w:szCs w:val="32"/>
+        </w:rPr>
+        <w:t>card</w:t>
+      </w:r>
+      <w:proofErr w:type="spellEnd"/>
+      <w:r>
+        <w:rPr>
+          <w:sz w:val="32"/>
+          <w:szCs w:val="32"/>
+        </w:rPr>
+        <w:t xml:space="preserve"> </w:t>
+      </w:r>
+      <w:proofErr w:type="spellStart"/>
+      <w:r>
+        <w:rPr>
+          <w:sz w:val="32"/>
+          <w:szCs w:val="32"/>
+        </w:rPr>
+        <w:t>layout</w:t>
+      </w:r>
+      <w:proofErr w:type="spellEnd"/>
+      <w:r>
+        <w:rPr>
+          <w:sz w:val="32"/>
+          <w:szCs w:val="32"/>
+        </w:rPr>
+        <w:t xml:space="preserve">, Tablet: 2x2 y Desktop: 3 por fila. Haremos </w:t>
+      </w:r>
+      <w:proofErr w:type="spellStart"/>
+      <w:r>
+        <w:rPr>
+          <w:sz w:val="32"/>
+          <w:szCs w:val="32"/>
+        </w:rPr>
+        <w:t>Query</w:t>
+      </w:r>
+      <w:proofErr w:type="spellEnd"/>
+      <w:r>
+        <w:rPr>
+          <w:sz w:val="32"/>
+          <w:szCs w:val="32"/>
+        </w:rPr>
+        <w:t xml:space="preserve"> y sin </w:t>
+      </w:r>
+      <w:proofErr w:type="spellStart"/>
+      <w:r>
+        <w:rPr>
+          <w:sz w:val="32"/>
+          <w:szCs w:val="32"/>
+        </w:rPr>
+        <w:t>Query</w:t>
+      </w:r>
+      <w:proofErr w:type="spellEnd"/>
+      <w:r>
+        <w:rPr>
+          <w:sz w:val="32"/>
+          <w:szCs w:val="32"/>
+        </w:rPr>
+        <w:t>.</w:t>
+      </w:r>
+    </w:p>
+    <w:p>
+      <w:pPr>
+        <w:rPr>
+          <w:sz w:val="32"/>
+          <w:szCs w:val="32"/>
+        </w:rPr>
+      </w:pPr>
+    </w:p>
+    <w:p>
+      <w:pPr>
+        <w:shd w:val="clear" w:color="auto" w:fill="1E1E1E"/>
+        <w:spacing w:after="0" w:line="285" w:lineRule="atLeast"/>
+        <w:rPr>
+          <w:rFonts w:ascii="Consolas" w:eastAsia="Times New Roman" w:hAnsi="Consolas" w:cs="Times New Roman"/>
+          <w:color w:val="D4D4D4"/>
+          <w:sz w:val="32"/>
+          <w:szCs w:val="32"/>
+          <w:lang w:val="fr-FR" w:eastAsia="fr-FR"/>
+        </w:rPr>
+      </w:pPr>
+      <w:r>
+        <w:rPr>
+          <w:rFonts w:ascii="Consolas" w:eastAsia="Times New Roman" w:hAnsi="Consolas" w:cs="Times New Roman"/>
+          <w:color w:val="D4D4D4"/>
+          <w:sz w:val="32"/>
+          <w:szCs w:val="32"/>
+          <w:lang w:val="fr-FR" w:eastAsia="fr-FR"/>
+        </w:rPr>
+        <w:t>    </w:t>
+      </w:r>
+      <w:r>
+        <w:rPr>
+          <w:rFonts w:ascii="Consolas" w:eastAsia="Times New Roman" w:hAnsi="Consolas" w:cs="Times New Roman"/>
+          <w:color w:val="808080"/>
+          <w:sz w:val="32"/>
+          <w:szCs w:val="32"/>
+          <w:lang w:val="fr-FR" w:eastAsia="fr-FR"/>
+        </w:rPr>
+        <w:t>&lt;</w:t>
+      </w:r>
+      <w:r>
+        <w:rPr>
+          <w:rFonts w:ascii="Consolas" w:eastAsia="Times New Roman" w:hAnsi="Consolas" w:cs="Times New Roman"/>
+          <w:color w:val="569CD6"/>
+          <w:sz w:val="32"/>
+          <w:szCs w:val="32"/>
+          <w:lang w:val="fr-FR" w:eastAsia="fr-FR"/>
+        </w:rPr>
+        <w:t>section</w:t>
+      </w:r>
+      <w:r>
+        <w:rPr>
+          <w:rFonts w:ascii="Consolas" w:eastAsia="Times New Roman" w:hAnsi="Consolas" w:cs="Times New Roman"/>
+          <w:color w:val="D4D4D4"/>
+          <w:sz w:val="32"/>
+          <w:szCs w:val="32"/>
+          <w:lang w:val="fr-FR" w:eastAsia="fr-FR"/>
+        </w:rPr>
+        <w:t> </w:t>
+      </w:r>
+      <w:r>
+        <w:rPr>
+          <w:rFonts w:ascii="Consolas" w:eastAsia="Times New Roman" w:hAnsi="Consolas" w:cs="Times New Roman"/>
+          <w:color w:val="9CDCFE"/>
+          <w:sz w:val="32"/>
+          <w:szCs w:val="32"/>
+          <w:lang w:val="fr-FR" w:eastAsia="fr-FR"/>
+        </w:rPr>
+        <w:t>class</w:t>
+      </w:r>
+      <w:r>
+        <w:rPr>
+          <w:rFonts w:ascii="Consolas" w:eastAsia="Times New Roman" w:hAnsi="Consolas" w:cs="Times New Roman"/>
+          <w:color w:val="D4D4D4"/>
+          <w:sz w:val="32"/>
+          <w:szCs w:val="32"/>
+          <w:lang w:val="fr-FR" w:eastAsia="fr-FR"/>
+        </w:rPr>
+        <w:t>=</w:t>
+      </w:r>
+      <w:r>
+        <w:rPr>
+          <w:rFonts w:ascii="Consolas" w:eastAsia="Times New Roman" w:hAnsi="Consolas" w:cs="Times New Roman"/>
+          <w:color w:val="CE9178"/>
+          <w:sz w:val="32"/>
+          <w:szCs w:val="32"/>
+          <w:lang w:val="fr-FR" w:eastAsia="fr-FR"/>
+        </w:rPr>
+        <w:t>"cards"</w:t>
+      </w:r>
+      <w:r>
+        <w:rPr>
+          <w:rFonts w:ascii="Consolas" w:eastAsia="Times New Roman" w:hAnsi="Consolas" w:cs="Times New Roman"/>
+          <w:color w:val="808080"/>
+          <w:sz w:val="32"/>
+          <w:szCs w:val="32"/>
+          <w:lang w:val="fr-FR" w:eastAsia="fr-FR"/>
+        </w:rPr>
+        <w:t>&gt;</w:t>
+      </w:r>
+    </w:p>
+    <w:p>
+      <w:pPr>
+        <w:shd w:val="clear" w:color="auto" w:fill="1E1E1E"/>
+        <w:spacing w:after="0" w:line="285" w:lineRule="atLeast"/>
+        <w:rPr>
+          <w:rFonts w:ascii="Consolas" w:eastAsia="Times New Roman" w:hAnsi="Consolas" w:cs="Times New Roman"/>
+          <w:color w:val="D4D4D4"/>
+          <w:sz w:val="32"/>
+          <w:szCs w:val="32"/>
+          <w:lang w:val="fr-FR" w:eastAsia="fr-FR"/>
+        </w:rPr>
+      </w:pPr>
+      <w:r>
+        <w:rPr>
+          <w:rFonts w:ascii="Consolas" w:eastAsia="Times New Roman" w:hAnsi="Consolas" w:cs="Times New Roman"/>
+          <w:color w:val="D4D4D4"/>
+          <w:sz w:val="32"/>
+          <w:szCs w:val="32"/>
+          <w:lang w:val="fr-FR" w:eastAsia="fr-FR"/>
+        </w:rPr>
+        <w:t>      </w:t>
+      </w:r>
+      <w:r>
+        <w:rPr>
+          <w:rFonts w:ascii="Consolas" w:eastAsia="Times New Roman" w:hAnsi="Consolas" w:cs="Times New Roman"/>
+          <w:color w:val="808080"/>
+          <w:sz w:val="32"/>
+          <w:szCs w:val="32"/>
+          <w:lang w:val="fr-FR" w:eastAsia="fr-FR"/>
+        </w:rPr>
+        <w:t>&lt;</w:t>
+      </w:r>
+      <w:r>
+        <w:rPr>
+          <w:rFonts w:ascii="Consolas" w:eastAsia="Times New Roman" w:hAnsi="Consolas" w:cs="Times New Roman"/>
+          <w:color w:val="569CD6"/>
+          <w:sz w:val="32"/>
+          <w:szCs w:val="32"/>
+          <w:lang w:val="fr-FR" w:eastAsia="fr-FR"/>
+        </w:rPr>
+        <w:t>div</w:t>
+      </w:r>
+      <w:r>
+        <w:rPr>
+          <w:rFonts w:ascii="Consolas" w:eastAsia="Times New Roman" w:hAnsi="Consolas" w:cs="Times New Roman"/>
+          <w:color w:val="D4D4D4"/>
+          <w:sz w:val="32"/>
+          <w:szCs w:val="32"/>
+          <w:lang w:val="fr-FR" w:eastAsia="fr-FR"/>
+        </w:rPr>
+        <w:t> </w:t>
+      </w:r>
+      <w:r>
+        <w:rPr>
+          <w:rFonts w:ascii="Consolas" w:eastAsia="Times New Roman" w:hAnsi="Consolas" w:cs="Times New Roman"/>
+          <w:color w:val="9CDCFE"/>
+          <w:sz w:val="32"/>
+          <w:szCs w:val="32"/>
+          <w:lang w:val="fr-FR" w:eastAsia="fr-FR"/>
+        </w:rPr>
+        <w:t>class</w:t>
+      </w:r>
+      <w:r>
+        <w:rPr>
+          <w:rFonts w:ascii="Consolas" w:eastAsia="Times New Roman" w:hAnsi="Consolas" w:cs="Times New Roman"/>
+          <w:color w:val="D4D4D4"/>
+          <w:sz w:val="32"/>
+          <w:szCs w:val="32"/>
+          <w:lang w:val="fr-FR" w:eastAsia="fr-FR"/>
+        </w:rPr>
+        <w:t>=</w:t>
+      </w:r>
+      <w:r>
+        <w:rPr>
+          <w:rFonts w:ascii="Consolas" w:eastAsia="Times New Roman" w:hAnsi="Consolas" w:cs="Times New Roman"/>
+          <w:color w:val="CE9178"/>
+          <w:sz w:val="32"/>
+          <w:szCs w:val="32"/>
+          <w:lang w:val="fr-FR" w:eastAsia="fr-FR"/>
+        </w:rPr>
+        <w:t>"title"</w:t>
+      </w:r>
+      <w:r>
+        <w:rPr>
+          <w:rFonts w:ascii="Consolas" w:eastAsia="Times New Roman" w:hAnsi="Consolas" w:cs="Times New Roman"/>
+          <w:color w:val="808080"/>
+          <w:sz w:val="32"/>
+          <w:szCs w:val="32"/>
+          <w:lang w:val="fr-FR" w:eastAsia="fr-FR"/>
+        </w:rPr>
+        <w:t>&gt;</w:t>
+      </w:r>
+    </w:p>
+    <w:p>
+      <w:pPr>
+        <w:shd w:val="clear" w:color="auto" w:fill="1E1E1E"/>
+        <w:spacing w:after="0" w:line="285" w:lineRule="atLeast"/>
+        <w:rPr>
+          <w:rFonts w:ascii="Consolas" w:eastAsia="Times New Roman" w:hAnsi="Consolas" w:cs="Times New Roman"/>
+          <w:color w:val="D4D4D4"/>
+          <w:sz w:val="32"/>
+          <w:szCs w:val="32"/>
+          <w:lang w:val="fr-FR" w:eastAsia="fr-FR"/>
+        </w:rPr>
+      </w:pPr>
+      <w:r>
+        <w:rPr>
+          <w:rFonts w:ascii="Consolas" w:eastAsia="Times New Roman" w:hAnsi="Consolas" w:cs="Times New Roman"/>
+          <w:color w:val="D4D4D4"/>
+          <w:sz w:val="32"/>
+          <w:szCs w:val="32"/>
+          <w:lang w:val="fr-FR" w:eastAsia="fr-FR"/>
+        </w:rPr>
+        <w:t>        </w:t>
+      </w:r>
+      <w:r>
+        <w:rPr>
+          <w:rFonts w:ascii="Consolas" w:eastAsia="Times New Roman" w:hAnsi="Consolas" w:cs="Times New Roman"/>
+          <w:color w:val="808080"/>
+          <w:sz w:val="32"/>
+          <w:szCs w:val="32"/>
+          <w:lang w:val="fr-FR" w:eastAsia="fr-FR"/>
+        </w:rPr>
+        <w:t>&lt;</w:t>
+      </w:r>
+      <w:r>
+        <w:rPr>
+          <w:rFonts w:ascii="Consolas" w:eastAsia="Times New Roman" w:hAnsi="Consolas" w:cs="Times New Roman"/>
+          <w:color w:val="569CD6"/>
+          <w:sz w:val="32"/>
+          <w:szCs w:val="32"/>
+          <w:lang w:val="fr-FR" w:eastAsia="fr-FR"/>
+        </w:rPr>
+        <w:t>h1</w:t>
+      </w:r>
+      <w:r>
+        <w:rPr>
+          <w:rFonts w:ascii="Consolas" w:eastAsia="Times New Roman" w:hAnsi="Consolas" w:cs="Times New Roman"/>
+          <w:color w:val="808080"/>
+          <w:sz w:val="32"/>
+          <w:szCs w:val="32"/>
+          <w:lang w:val="fr-FR" w:eastAsia="fr-FR"/>
+        </w:rPr>
+        <w:t>&gt;</w:t>
+      </w:r>
+      <w:r>
+        <w:rPr>
+          <w:rFonts w:ascii="Consolas" w:eastAsia="Times New Roman" w:hAnsi="Consolas" w:cs="Times New Roman"/>
+          <w:color w:val="D4D4D4"/>
+          <w:sz w:val="32"/>
+          <w:szCs w:val="32"/>
+          <w:lang w:val="fr-FR" w:eastAsia="fr-FR"/>
+        </w:rPr>
+        <w:t>Three Column Layout</w:t>
+      </w:r>
+      <w:r>
+        <w:rPr>
+          <w:rFonts w:ascii="Consolas" w:eastAsia="Times New Roman" w:hAnsi="Consolas" w:cs="Times New Roman"/>
+          <w:color w:val="808080"/>
+          <w:sz w:val="32"/>
+          <w:szCs w:val="32"/>
+          <w:lang w:val="fr-FR" w:eastAsia="fr-FR"/>
+        </w:rPr>
+        <w:t>&lt;/</w:t>
+      </w:r>
+      <w:r>
+        <w:rPr>
+          <w:rFonts w:ascii="Consolas" w:eastAsia="Times New Roman" w:hAnsi="Consolas" w:cs="Times New Roman"/>
+          <w:color w:val="569CD6"/>
+          <w:sz w:val="32"/>
+          <w:szCs w:val="32"/>
+          <w:lang w:val="fr-FR" w:eastAsia="fr-FR"/>
+        </w:rPr>
+        <w:t>h1</w:t>
+      </w:r>
+      <w:r>
+        <w:rPr>
+          <w:rFonts w:ascii="Consolas" w:eastAsia="Times New Roman" w:hAnsi="Consolas" w:cs="Times New Roman"/>
+          <w:color w:val="808080"/>
+          <w:sz w:val="32"/>
+          <w:szCs w:val="32"/>
+          <w:lang w:val="fr-FR" w:eastAsia="fr-FR"/>
+        </w:rPr>
+        <w:t>&gt;</w:t>
+      </w:r>
+    </w:p>
+    <w:p>
+      <w:pPr>
+        <w:shd w:val="clear" w:color="auto" w:fill="1E1E1E"/>
+        <w:spacing w:after="0" w:line="285" w:lineRule="atLeast"/>
+        <w:rPr>
+          <w:rFonts w:ascii="Consolas" w:eastAsia="Times New Roman" w:hAnsi="Consolas" w:cs="Times New Roman"/>
+          <w:color w:val="D4D4D4"/>
+          <w:sz w:val="32"/>
+          <w:szCs w:val="32"/>
+          <w:lang w:val="fr-FR" w:eastAsia="fr-FR"/>
+        </w:rPr>
+      </w:pPr>
+      <w:r>
+        <w:rPr>
+          <w:rFonts w:ascii="Consolas" w:eastAsia="Times New Roman" w:hAnsi="Consolas" w:cs="Times New Roman"/>
+          <w:color w:val="D4D4D4"/>
+          <w:sz w:val="32"/>
+          <w:szCs w:val="32"/>
+          <w:lang w:val="fr-FR" w:eastAsia="fr-FR"/>
+        </w:rPr>
+        <w:t>      </w:t>
+      </w:r>
+      <w:r>
+        <w:rPr>
+          <w:rFonts w:ascii="Consolas" w:eastAsia="Times New Roman" w:hAnsi="Consolas" w:cs="Times New Roman"/>
+          <w:color w:val="808080"/>
+          <w:sz w:val="32"/>
+          <w:szCs w:val="32"/>
+          <w:lang w:val="fr-FR" w:eastAsia="fr-FR"/>
+        </w:rPr>
+        <w:t>&lt;/</w:t>
+      </w:r>
+      <w:r>
+        <w:rPr>
+          <w:rFonts w:ascii="Consolas" w:eastAsia="Times New Roman" w:hAnsi="Consolas" w:cs="Times New Roman"/>
+          <w:color w:val="569CD6"/>
+          <w:sz w:val="32"/>
+          <w:szCs w:val="32"/>
+          <w:lang w:val="fr-FR" w:eastAsia="fr-FR"/>
+        </w:rPr>
+        <w:t>div</w:t>
+      </w:r>
+      <w:r>
+        <w:rPr>
+          <w:rFonts w:ascii="Consolas" w:eastAsia="Times New Roman" w:hAnsi="Consolas" w:cs="Times New Roman"/>
+          <w:color w:val="808080"/>
+          <w:sz w:val="32"/>
+          <w:szCs w:val="32"/>
+          <w:lang w:val="fr-FR" w:eastAsia="fr-FR"/>
+        </w:rPr>
+        <w:t>&gt;</w:t>
+      </w:r>
+    </w:p>
+    <w:p>
+      <w:pPr>
+        <w:shd w:val="clear" w:color="auto" w:fill="1E1E1E"/>
+        <w:spacing w:after="0" w:line="285" w:lineRule="atLeast"/>
+        <w:rPr>
+          <w:rFonts w:ascii="Consolas" w:eastAsia="Times New Roman" w:hAnsi="Consolas" w:cs="Times New Roman"/>
+          <w:color w:val="D4D4D4"/>
+          <w:sz w:val="32"/>
+          <w:szCs w:val="32"/>
+          <w:lang w:val="fr-FR" w:eastAsia="fr-FR"/>
+        </w:rPr>
+      </w:pPr>
+      <w:r>
+        <w:rPr>
+          <w:rFonts w:ascii="Consolas" w:eastAsia="Times New Roman" w:hAnsi="Consolas" w:cs="Times New Roman"/>
+          <w:color w:val="D4D4D4"/>
+          <w:sz w:val="32"/>
+          <w:szCs w:val="32"/>
+          <w:lang w:val="fr-FR" w:eastAsia="fr-FR"/>
+        </w:rPr>
+        <w:t>      </w:t>
+      </w:r>
+      <w:r>
+        <w:rPr>
+          <w:rFonts w:ascii="Consolas" w:eastAsia="Times New Roman" w:hAnsi="Consolas" w:cs="Times New Roman"/>
+          <w:color w:val="808080"/>
+          <w:sz w:val="32"/>
+          <w:szCs w:val="32"/>
+          <w:lang w:val="fr-FR" w:eastAsia="fr-FR"/>
+        </w:rPr>
+        <w:t>&lt;</w:t>
+      </w:r>
+      <w:r>
+        <w:rPr>
+          <w:rFonts w:ascii="Consolas" w:eastAsia="Times New Roman" w:hAnsi="Consolas" w:cs="Times New Roman"/>
+          <w:color w:val="569CD6"/>
+          <w:sz w:val="32"/>
+          <w:szCs w:val="32"/>
+          <w:lang w:val="fr-FR" w:eastAsia="fr-FR"/>
+        </w:rPr>
+        <w:t>div</w:t>
+      </w:r>
+      <w:r>
+        <w:rPr>
+          <w:rFonts w:ascii="Consolas" w:eastAsia="Times New Roman" w:hAnsi="Consolas" w:cs="Times New Roman"/>
+          <w:color w:val="D4D4D4"/>
+          <w:sz w:val="32"/>
+          <w:szCs w:val="32"/>
+          <w:lang w:val="fr-FR" w:eastAsia="fr-FR"/>
+        </w:rPr>
+        <w:t> </w:t>
+      </w:r>
+      <w:r>
+        <w:rPr>
+          <w:rFonts w:ascii="Consolas" w:eastAsia="Times New Roman" w:hAnsi="Consolas" w:cs="Times New Roman"/>
+          <w:color w:val="9CDCFE"/>
+          <w:sz w:val="32"/>
+          <w:szCs w:val="32"/>
+          <w:lang w:val="fr-FR" w:eastAsia="fr-FR"/>
+        </w:rPr>
+        <w:t>class</w:t>
+      </w:r>
+      <w:r>
+        <w:rPr>
+          <w:rFonts w:ascii="Consolas" w:eastAsia="Times New Roman" w:hAnsi="Consolas" w:cs="Times New Roman"/>
+          <w:color w:val="D4D4D4"/>
+          <w:sz w:val="32"/>
+          <w:szCs w:val="32"/>
+          <w:lang w:val="fr-FR" w:eastAsia="fr-FR"/>
+        </w:rPr>
+        <w:t>=</w:t>
+      </w:r>
+      <w:r>
+        <w:rPr>
+          <w:rFonts w:ascii="Consolas" w:eastAsia="Times New Roman" w:hAnsi="Consolas" w:cs="Times New Roman"/>
+          <w:color w:val="CE9178"/>
+          <w:sz w:val="32"/>
+          <w:szCs w:val="32"/>
+          <w:lang w:val="fr-FR" w:eastAsia="fr-FR"/>
+        </w:rPr>
+        <w:t>"cards-center"</w:t>
+      </w:r>
+      <w:r>
+        <w:rPr>
+          <w:rFonts w:ascii="Consolas" w:eastAsia="Times New Roman" w:hAnsi="Consolas" w:cs="Times New Roman"/>
+          <w:color w:val="808080"/>
+          <w:sz w:val="32"/>
+          <w:szCs w:val="32"/>
+          <w:lang w:val="fr-FR" w:eastAsia="fr-FR"/>
+        </w:rPr>
+        <w:t>&gt;</w:t>
+      </w:r>
+    </w:p>
+    <w:p>
+      <w:pPr>
+        <w:shd w:val="clear" w:color="auto" w:fill="1E1E1E"/>
+        <w:spacing w:after="0" w:line="285" w:lineRule="atLeast"/>
+        <w:rPr>
+          <w:rFonts w:ascii="Consolas" w:eastAsia="Times New Roman" w:hAnsi="Consolas" w:cs="Times New Roman"/>
+          <w:color w:val="D4D4D4"/>
+          <w:sz w:val="32"/>
+          <w:szCs w:val="32"/>
+          <w:lang w:val="fr-FR" w:eastAsia="fr-FR"/>
+        </w:rPr>
+      </w:pPr>
+      <w:r>
+        <w:rPr>
+          <w:rFonts w:ascii="Consolas" w:eastAsia="Times New Roman" w:hAnsi="Consolas" w:cs="Times New Roman"/>
+          <w:color w:val="D4D4D4"/>
+          <w:sz w:val="32"/>
+          <w:szCs w:val="32"/>
+          <w:lang w:val="fr-FR" w:eastAsia="fr-FR"/>
+        </w:rPr>
+        <w:t>        </w:t>
+      </w:r>
+      <w:r>
+        <w:rPr>
+          <w:rFonts w:ascii="Consolas" w:eastAsia="Times New Roman" w:hAnsi="Consolas" w:cs="Times New Roman"/>
+          <w:color w:val="6A9955"/>
+          <w:sz w:val="32"/>
+          <w:szCs w:val="32"/>
+          <w:lang w:val="fr-FR" w:eastAsia="fr-FR"/>
+        </w:rPr>
+        <w:t>&lt;!-- Single Card --&gt;</w:t>
+      </w:r>
+    </w:p>
+    <w:p>
+      <w:pPr>
+        <w:shd w:val="clear" w:color="auto" w:fill="1E1E1E"/>
+        <w:spacing w:after="0" w:line="285" w:lineRule="atLeast"/>
+        <w:rPr>
+          <w:rFonts w:ascii="Consolas" w:eastAsia="Times New Roman" w:hAnsi="Consolas" w:cs="Times New Roman"/>
+          <w:color w:val="D4D4D4"/>
+          <w:sz w:val="32"/>
+          <w:szCs w:val="32"/>
+          <w:lang w:val="fr-FR" w:eastAsia="fr-FR"/>
+        </w:rPr>
+      </w:pPr>
+      <w:r>
+        <w:rPr>
+          <w:rFonts w:ascii="Consolas" w:eastAsia="Times New Roman" w:hAnsi="Consolas" w:cs="Times New Roman"/>
+          <w:color w:val="D4D4D4"/>
+          <w:sz w:val="32"/>
+          <w:szCs w:val="32"/>
+          <w:lang w:val="fr-FR" w:eastAsia="fr-FR"/>
+        </w:rPr>
+        <w:t>        </w:t>
+      </w:r>
+      <w:r>
+        <w:rPr>
+          <w:rFonts w:ascii="Consolas" w:eastAsia="Times New Roman" w:hAnsi="Consolas" w:cs="Times New Roman"/>
+          <w:color w:val="808080"/>
+          <w:sz w:val="32"/>
+          <w:szCs w:val="32"/>
+          <w:lang w:val="fr-FR" w:eastAsia="fr-FR"/>
+        </w:rPr>
+        <w:t>&lt;</w:t>
+      </w:r>
+      <w:r>
+        <w:rPr>
+          <w:rFonts w:ascii="Consolas" w:eastAsia="Times New Roman" w:hAnsi="Consolas" w:cs="Times New Roman"/>
+          <w:color w:val="569CD6"/>
+          <w:sz w:val="32"/>
+          <w:szCs w:val="32"/>
+          <w:lang w:val="fr-FR" w:eastAsia="fr-FR"/>
+        </w:rPr>
+        <w:t>article</w:t>
+      </w:r>
+      <w:r>
+        <w:rPr>
+          <w:rFonts w:ascii="Consolas" w:eastAsia="Times New Roman" w:hAnsi="Consolas" w:cs="Times New Roman"/>
+          <w:color w:val="D4D4D4"/>
+          <w:sz w:val="32"/>
+          <w:szCs w:val="32"/>
+          <w:lang w:val="fr-FR" w:eastAsia="fr-FR"/>
+        </w:rPr>
+        <w:t> </w:t>
+      </w:r>
+      <w:r>
+        <w:rPr>
+          <w:rFonts w:ascii="Consolas" w:eastAsia="Times New Roman" w:hAnsi="Consolas" w:cs="Times New Roman"/>
+          <w:color w:val="9CDCFE"/>
+          <w:sz w:val="32"/>
+          <w:szCs w:val="32"/>
+          <w:lang w:val="fr-FR" w:eastAsia="fr-FR"/>
+        </w:rPr>
+        <w:t>class</w:t>
+      </w:r>
+      <w:r>
+        <w:rPr>
+          <w:rFonts w:ascii="Consolas" w:eastAsia="Times New Roman" w:hAnsi="Consolas" w:cs="Times New Roman"/>
+          <w:color w:val="D4D4D4"/>
+          <w:sz w:val="32"/>
+          <w:szCs w:val="32"/>
+          <w:lang w:val="fr-FR" w:eastAsia="fr-FR"/>
+        </w:rPr>
+        <w:t>=</w:t>
+      </w:r>
+      <w:r>
+        <w:rPr>
+          <w:rFonts w:ascii="Consolas" w:eastAsia="Times New Roman" w:hAnsi="Consolas" w:cs="Times New Roman"/>
+          <w:color w:val="CE9178"/>
+          <w:sz w:val="32"/>
+          <w:szCs w:val="32"/>
+          <w:lang w:val="fr-FR" w:eastAsia="fr-FR"/>
+        </w:rPr>
+        <w:t>"card"</w:t>
+      </w:r>
+      <w:r>
+        <w:rPr>
+          <w:rFonts w:ascii="Consolas" w:eastAsia="Times New Roman" w:hAnsi="Consolas" w:cs="Times New Roman"/>
+          <w:color w:val="808080"/>
+          <w:sz w:val="32"/>
+          <w:szCs w:val="32"/>
+          <w:lang w:val="fr-FR" w:eastAsia="fr-FR"/>
+        </w:rPr>
+        <w:t>&gt;</w:t>
+      </w:r>
+    </w:p>
+    <w:p>
+      <w:pPr>
+        <w:shd w:val="clear" w:color="auto" w:fill="1E1E1E"/>
+        <w:spacing w:after="0" w:line="285" w:lineRule="atLeast"/>
+        <w:rPr>
+          <w:rFonts w:ascii="Consolas" w:eastAsia="Times New Roman" w:hAnsi="Consolas" w:cs="Times New Roman"/>
+          <w:color w:val="D4D4D4"/>
+          <w:sz w:val="32"/>
+          <w:szCs w:val="32"/>
+          <w:lang w:val="fr-FR" w:eastAsia="fr-FR"/>
+        </w:rPr>
+      </w:pPr>
+      <w:r>
+        <w:rPr>
+          <w:rFonts w:ascii="Consolas" w:eastAsia="Times New Roman" w:hAnsi="Consolas" w:cs="Times New Roman"/>
+          <w:color w:val="D4D4D4"/>
+          <w:sz w:val="32"/>
+          <w:szCs w:val="32"/>
+          <w:lang w:val="fr-FR" w:eastAsia="fr-FR"/>
+        </w:rPr>
+        <w:t>          </w:t>
+      </w:r>
+      <w:r>
+        <w:rPr>
+          <w:rFonts w:ascii="Consolas" w:eastAsia="Times New Roman" w:hAnsi="Consolas" w:cs="Times New Roman"/>
+          <w:color w:val="808080"/>
+          <w:sz w:val="32"/>
+          <w:szCs w:val="32"/>
+          <w:lang w:val="fr-FR" w:eastAsia="fr-FR"/>
+        </w:rPr>
+        <w:t>&lt;</w:t>
+      </w:r>
+      <w:r>
+        <w:rPr>
+          <w:rFonts w:ascii="Consolas" w:eastAsia="Times New Roman" w:hAnsi="Consolas" w:cs="Times New Roman"/>
+          <w:color w:val="569CD6"/>
+          <w:sz w:val="32"/>
+          <w:szCs w:val="32"/>
+          <w:lang w:val="fr-FR" w:eastAsia="fr-FR"/>
+        </w:rPr>
+        <w:t>img</w:t>
+      </w:r>
+      <w:r>
+        <w:rPr>
+          <w:rFonts w:ascii="Consolas" w:eastAsia="Times New Roman" w:hAnsi="Consolas" w:cs="Times New Roman"/>
+          <w:color w:val="D4D4D4"/>
+          <w:sz w:val="32"/>
+          <w:szCs w:val="32"/>
+          <w:lang w:val="fr-FR" w:eastAsia="fr-FR"/>
+        </w:rPr>
+        <w:t> </w:t>
+      </w:r>
+      <w:r>
+        <w:rPr>
+          <w:rFonts w:ascii="Consolas" w:eastAsia="Times New Roman" w:hAnsi="Consolas" w:cs="Times New Roman"/>
+          <w:color w:val="9CDCFE"/>
+          <w:sz w:val="32"/>
+          <w:szCs w:val="32"/>
+          <w:lang w:val="fr-FR" w:eastAsia="fr-FR"/>
+        </w:rPr>
+        <w:t>src</w:t>
+      </w:r>
+      <w:r>
+        <w:rPr>
+          <w:rFonts w:ascii="Consolas" w:eastAsia="Times New Roman" w:hAnsi="Consolas" w:cs="Times New Roman"/>
+          <w:color w:val="D4D4D4"/>
+          <w:sz w:val="32"/>
+          <w:szCs w:val="32"/>
+          <w:lang w:val="fr-FR" w:eastAsia="fr-FR"/>
+        </w:rPr>
+        <w:t>=</w:t>
+      </w:r>
+      <w:r>
+        <w:rPr>
+          <w:rFonts w:ascii="Consolas" w:eastAsia="Times New Roman" w:hAnsi="Consolas" w:cs="Times New Roman"/>
+          <w:color w:val="CE9178"/>
+          <w:sz w:val="32"/>
+          <w:szCs w:val="32"/>
+          <w:lang w:val="fr-FR" w:eastAsia="fr-FR"/>
+        </w:rPr>
+        <w:t>"./images/size-image-1.jpeg"</w:t>
+      </w:r>
+      <w:r>
+        <w:rPr>
+          <w:rFonts w:ascii="Consolas" w:eastAsia="Times New Roman" w:hAnsi="Consolas" w:cs="Times New Roman"/>
+          <w:color w:val="D4D4D4"/>
+          <w:sz w:val="32"/>
+          <w:szCs w:val="32"/>
+          <w:lang w:val="fr-FR" w:eastAsia="fr-FR"/>
+        </w:rPr>
+        <w:t> </w:t>
+      </w:r>
+      <w:r>
+        <w:rPr>
+          <w:rFonts w:ascii="Consolas" w:eastAsia="Times New Roman" w:hAnsi="Consolas" w:cs="Times New Roman"/>
+          <w:color w:val="9CDCFE"/>
+          <w:sz w:val="32"/>
+          <w:szCs w:val="32"/>
+          <w:lang w:val="fr-FR" w:eastAsia="fr-FR"/>
+        </w:rPr>
+        <w:t>alt</w:t>
+      </w:r>
+      <w:r>
+        <w:rPr>
+          <w:rFonts w:ascii="Consolas" w:eastAsia="Times New Roman" w:hAnsi="Consolas" w:cs="Times New Roman"/>
+          <w:color w:val="D4D4D4"/>
+          <w:sz w:val="32"/>
+          <w:szCs w:val="32"/>
+          <w:lang w:val="fr-FR" w:eastAsia="fr-FR"/>
+        </w:rPr>
+        <w:t>=</w:t>
+      </w:r>
+      <w:r>
+        <w:rPr>
+          <w:rFonts w:ascii="Consolas" w:eastAsia="Times New Roman" w:hAnsi="Consolas" w:cs="Times New Roman"/>
+          <w:color w:val="CE9178"/>
+          <w:sz w:val="32"/>
+          <w:szCs w:val="32"/>
+          <w:lang w:val="fr-FR" w:eastAsia="fr-FR"/>
+        </w:rPr>
+        <w:t>""</w:t>
+      </w:r>
+      <w:r>
+        <w:rPr>
+          <w:rFonts w:ascii="Consolas" w:eastAsia="Times New Roman" w:hAnsi="Consolas" w:cs="Times New Roman"/>
+          <w:color w:val="D4D4D4"/>
+          <w:sz w:val="32"/>
+          <w:szCs w:val="32"/>
+          <w:lang w:val="fr-FR" w:eastAsia="fr-FR"/>
+        </w:rPr>
+        <w:t> </w:t>
+      </w:r>
+      <w:r>
+        <w:rPr>
+          <w:rFonts w:ascii="Consolas" w:eastAsia="Times New Roman" w:hAnsi="Consolas" w:cs="Times New Roman"/>
+          <w:color w:val="808080"/>
+          <w:sz w:val="32"/>
+          <w:szCs w:val="32"/>
+          <w:lang w:val="fr-FR" w:eastAsia="fr-FR"/>
+        </w:rPr>
+        <w:t>/&gt;</w:t>
+      </w:r>
+    </w:p>
+    <w:p>
+      <w:pPr>
+        <w:shd w:val="clear" w:color="auto" w:fill="1E1E1E"/>
+        <w:spacing w:after="0" w:line="285" w:lineRule="atLeast"/>
+        <w:rPr>
+          <w:rFonts w:ascii="Consolas" w:eastAsia="Times New Roman" w:hAnsi="Consolas" w:cs="Times New Roman"/>
+          <w:color w:val="D4D4D4"/>
+          <w:sz w:val="32"/>
+          <w:szCs w:val="32"/>
+          <w:lang w:val="fr-FR" w:eastAsia="fr-FR"/>
+        </w:rPr>
+      </w:pPr>
+      <w:r>
+        <w:rPr>
+          <w:rFonts w:ascii="Consolas" w:eastAsia="Times New Roman" w:hAnsi="Consolas" w:cs="Times New Roman"/>
+          <w:color w:val="D4D4D4"/>
+          <w:sz w:val="32"/>
+          <w:szCs w:val="32"/>
+          <w:lang w:val="fr-FR" w:eastAsia="fr-FR"/>
+        </w:rPr>
+        <w:t>          </w:t>
+      </w:r>
+      <w:r>
+        <w:rPr>
+          <w:rFonts w:ascii="Consolas" w:eastAsia="Times New Roman" w:hAnsi="Consolas" w:cs="Times New Roman"/>
+          <w:color w:val="6A9955"/>
+          <w:sz w:val="32"/>
+          <w:szCs w:val="32"/>
+          <w:lang w:val="fr-FR" w:eastAsia="fr-FR"/>
+        </w:rPr>
+        <w:t>&lt;!-- cardinfo --&gt;</w:t>
+      </w:r>
+    </w:p>
+    <w:p>
+      <w:pPr>
+        <w:shd w:val="clear" w:color="auto" w:fill="1E1E1E"/>
+        <w:spacing w:after="0" w:line="285" w:lineRule="atLeast"/>
+        <w:rPr>
+          <w:rFonts w:ascii="Consolas" w:eastAsia="Times New Roman" w:hAnsi="Consolas" w:cs="Times New Roman"/>
+          <w:color w:val="D4D4D4"/>
+          <w:sz w:val="32"/>
+          <w:szCs w:val="32"/>
+          <w:lang w:val="fr-FR" w:eastAsia="fr-FR"/>
+        </w:rPr>
+      </w:pPr>
+      <w:r>
+        <w:rPr>
+          <w:rFonts w:ascii="Consolas" w:eastAsia="Times New Roman" w:hAnsi="Consolas" w:cs="Times New Roman"/>
+          <w:color w:val="D4D4D4"/>
+          <w:sz w:val="32"/>
+          <w:szCs w:val="32"/>
+          <w:lang w:val="fr-FR" w:eastAsia="fr-FR"/>
+        </w:rPr>
+        <w:t>          </w:t>
+      </w:r>
+      <w:r>
+        <w:rPr>
+          <w:rFonts w:ascii="Consolas" w:eastAsia="Times New Roman" w:hAnsi="Consolas" w:cs="Times New Roman"/>
+          <w:color w:val="808080"/>
+          <w:sz w:val="32"/>
+          <w:szCs w:val="32"/>
+          <w:lang w:val="fr-FR" w:eastAsia="fr-FR"/>
+        </w:rPr>
+        <w:t>&lt;</w:t>
+      </w:r>
+      <w:r>
+        <w:rPr>
+          <w:rFonts w:ascii="Consolas" w:eastAsia="Times New Roman" w:hAnsi="Consolas" w:cs="Times New Roman"/>
+          <w:color w:val="569CD6"/>
+          <w:sz w:val="32"/>
+          <w:szCs w:val="32"/>
+          <w:lang w:val="fr-FR" w:eastAsia="fr-FR"/>
+        </w:rPr>
+        <w:t>div</w:t>
+      </w:r>
+      <w:r>
+        <w:rPr>
+          <w:rFonts w:ascii="Consolas" w:eastAsia="Times New Roman" w:hAnsi="Consolas" w:cs="Times New Roman"/>
+          <w:color w:val="D4D4D4"/>
+          <w:sz w:val="32"/>
+          <w:szCs w:val="32"/>
+          <w:lang w:val="fr-FR" w:eastAsia="fr-FR"/>
+        </w:rPr>
+        <w:t> </w:t>
+      </w:r>
+      <w:r>
+        <w:rPr>
+          <w:rFonts w:ascii="Consolas" w:eastAsia="Times New Roman" w:hAnsi="Consolas" w:cs="Times New Roman"/>
+          <w:color w:val="9CDCFE"/>
+          <w:sz w:val="32"/>
+          <w:szCs w:val="32"/>
+          <w:lang w:val="fr-FR" w:eastAsia="fr-FR"/>
+        </w:rPr>
+        <w:t>class</w:t>
+      </w:r>
+      <w:r>
+        <w:rPr>
+          <w:rFonts w:ascii="Consolas" w:eastAsia="Times New Roman" w:hAnsi="Consolas" w:cs="Times New Roman"/>
+          <w:color w:val="D4D4D4"/>
+          <w:sz w:val="32"/>
+          <w:szCs w:val="32"/>
+          <w:lang w:val="fr-FR" w:eastAsia="fr-FR"/>
+        </w:rPr>
+        <w:t>=</w:t>
+      </w:r>
+      <w:r>
+        <w:rPr>
+          <w:rFonts w:ascii="Consolas" w:eastAsia="Times New Roman" w:hAnsi="Consolas" w:cs="Times New Roman"/>
+          <w:color w:val="CE9178"/>
+          <w:sz w:val="32"/>
+          <w:szCs w:val="32"/>
+          <w:lang w:val="fr-FR" w:eastAsia="fr-FR"/>
+        </w:rPr>
+        <w:t>"card-info"</w:t>
+      </w:r>
+      <w:r>
+        <w:rPr>
+          <w:rFonts w:ascii="Consolas" w:eastAsia="Times New Roman" w:hAnsi="Consolas" w:cs="Times New Roman"/>
+          <w:color w:val="808080"/>
+          <w:sz w:val="32"/>
+          <w:szCs w:val="32"/>
+          <w:lang w:val="fr-FR" w:eastAsia="fr-FR"/>
+        </w:rPr>
+        <w:t>&gt;</w:t>
+      </w:r>
+    </w:p>
+    <w:p>
+      <w:pPr>
+        <w:shd w:val="clear" w:color="auto" w:fill="1E1E1E"/>
+        <w:spacing w:after="0" w:line="285" w:lineRule="atLeast"/>
+        <w:rPr>
+          <w:rFonts w:ascii="Consolas" w:eastAsia="Times New Roman" w:hAnsi="Consolas" w:cs="Times New Roman"/>
+          <w:color w:val="D4D4D4"/>
+          <w:sz w:val="32"/>
+          <w:szCs w:val="32"/>
+          <w:lang w:val="fr-FR" w:eastAsia="fr-FR"/>
+        </w:rPr>
+      </w:pPr>
+      <w:r>
+        <w:rPr>
+          <w:rFonts w:ascii="Consolas" w:eastAsia="Times New Roman" w:hAnsi="Consolas" w:cs="Times New Roman"/>
+          <w:color w:val="D4D4D4"/>
+          <w:sz w:val="32"/>
+          <w:szCs w:val="32"/>
+          <w:lang w:val="fr-FR" w:eastAsia="fr-FR"/>
+        </w:rPr>
+        <w:t>            </w:t>
+      </w:r>
+      <w:r>
+        <w:rPr>
+          <w:rFonts w:ascii="Consolas" w:eastAsia="Times New Roman" w:hAnsi="Consolas" w:cs="Times New Roman"/>
+          <w:color w:val="808080"/>
+          <w:sz w:val="32"/>
+          <w:szCs w:val="32"/>
+          <w:lang w:val="fr-FR" w:eastAsia="fr-FR"/>
+        </w:rPr>
+        <w:t>&lt;</w:t>
+      </w:r>
+      <w:r>
+        <w:rPr>
+          <w:rFonts w:ascii="Consolas" w:eastAsia="Times New Roman" w:hAnsi="Consolas" w:cs="Times New Roman"/>
+          <w:color w:val="569CD6"/>
+          <w:sz w:val="32"/>
+          <w:szCs w:val="32"/>
+          <w:lang w:val="fr-FR" w:eastAsia="fr-FR"/>
+        </w:rPr>
+        <w:t>h3</w:t>
+      </w:r>
+      <w:r>
+        <w:rPr>
+          <w:rFonts w:ascii="Consolas" w:eastAsia="Times New Roman" w:hAnsi="Consolas" w:cs="Times New Roman"/>
+          <w:color w:val="808080"/>
+          <w:sz w:val="32"/>
+          <w:szCs w:val="32"/>
+          <w:lang w:val="fr-FR" w:eastAsia="fr-FR"/>
+        </w:rPr>
+        <w:t>&gt;</w:t>
+      </w:r>
+      <w:r>
+        <w:rPr>
+          <w:rFonts w:ascii="Consolas" w:eastAsia="Times New Roman" w:hAnsi="Consolas" w:cs="Times New Roman"/>
+          <w:color w:val="D4D4D4"/>
+          <w:sz w:val="32"/>
+          <w:szCs w:val="32"/>
+          <w:lang w:val="fr-FR" w:eastAsia="fr-FR"/>
+        </w:rPr>
+        <w:t>Card Title</w:t>
+      </w:r>
+      <w:r>
+        <w:rPr>
+          <w:rFonts w:ascii="Consolas" w:eastAsia="Times New Roman" w:hAnsi="Consolas" w:cs="Times New Roman"/>
+          <w:color w:val="808080"/>
+          <w:sz w:val="32"/>
+          <w:szCs w:val="32"/>
+          <w:lang w:val="fr-FR" w:eastAsia="fr-FR"/>
+        </w:rPr>
+        <w:t>&lt;/</w:t>
+      </w:r>
+      <w:r>
+        <w:rPr>
+          <w:rFonts w:ascii="Consolas" w:eastAsia="Times New Roman" w:hAnsi="Consolas" w:cs="Times New Roman"/>
+          <w:color w:val="569CD6"/>
+          <w:sz w:val="32"/>
+          <w:szCs w:val="32"/>
+          <w:lang w:val="fr-FR" w:eastAsia="fr-FR"/>
+        </w:rPr>
+        <w:t>h3</w:t>
+      </w:r>
+      <w:r>
+        <w:rPr>
+          <w:rFonts w:ascii="Consolas" w:eastAsia="Times New Roman" w:hAnsi="Consolas" w:cs="Times New Roman"/>
+          <w:color w:val="808080"/>
+          <w:sz w:val="32"/>
+          <w:szCs w:val="32"/>
+          <w:lang w:val="fr-FR" w:eastAsia="fr-FR"/>
+        </w:rPr>
+        <w:t>&gt;</w:t>
+      </w:r>
+    </w:p>
+    <w:p>
+      <w:pPr>
+        <w:shd w:val="clear" w:color="auto" w:fill="1E1E1E"/>
+        <w:spacing w:after="0" w:line="285" w:lineRule="atLeast"/>
+        <w:rPr>
+          <w:rFonts w:ascii="Consolas" w:eastAsia="Times New Roman" w:hAnsi="Consolas" w:cs="Times New Roman"/>
+          <w:color w:val="D4D4D4"/>
+          <w:sz w:val="32"/>
+          <w:szCs w:val="32"/>
+          <w:lang w:val="fr-FR" w:eastAsia="fr-FR"/>
+        </w:rPr>
+      </w:pPr>
+      <w:r>
+        <w:rPr>
+          <w:rFonts w:ascii="Consolas" w:eastAsia="Times New Roman" w:hAnsi="Consolas" w:cs="Times New Roman"/>
+          <w:color w:val="D4D4D4"/>
+          <w:sz w:val="32"/>
+          <w:szCs w:val="32"/>
+          <w:lang w:val="fr-FR" w:eastAsia="fr-FR"/>
+        </w:rPr>
+        <w:t>            </w:t>
+      </w:r>
+      <w:r>
+        <w:rPr>
+          <w:rFonts w:ascii="Consolas" w:eastAsia="Times New Roman" w:hAnsi="Consolas" w:cs="Times New Roman"/>
+          <w:color w:val="808080"/>
+          <w:sz w:val="32"/>
+          <w:szCs w:val="32"/>
+          <w:lang w:val="fr-FR" w:eastAsia="fr-FR"/>
+        </w:rPr>
+        <w:t>&lt;</w:t>
+      </w:r>
+      <w:r>
+        <w:rPr>
+          <w:rFonts w:ascii="Consolas" w:eastAsia="Times New Roman" w:hAnsi="Consolas" w:cs="Times New Roman"/>
+          <w:color w:val="569CD6"/>
+          <w:sz w:val="32"/>
+          <w:szCs w:val="32"/>
+          <w:lang w:val="fr-FR" w:eastAsia="fr-FR"/>
+        </w:rPr>
+        <w:t>p</w:t>
+      </w:r>
+      <w:r>
+        <w:rPr>
+          <w:rFonts w:ascii="Consolas" w:eastAsia="Times New Roman" w:hAnsi="Consolas" w:cs="Times New Roman"/>
+          <w:color w:val="808080"/>
+          <w:sz w:val="32"/>
+          <w:szCs w:val="32"/>
+          <w:lang w:val="fr-FR" w:eastAsia="fr-FR"/>
+        </w:rPr>
+        <w:t>&gt;</w:t>
+      </w:r>
+    </w:p>
+    <w:p>
+      <w:pPr>
+        <w:shd w:val="clear" w:color="auto" w:fill="1E1E1E"/>
+        <w:spacing w:after="0" w:line="285" w:lineRule="atLeast"/>
+        <w:rPr>
+          <w:rFonts w:ascii="Consolas" w:eastAsia="Times New Roman" w:hAnsi="Consolas" w:cs="Times New Roman"/>
+          <w:color w:val="D4D4D4"/>
+          <w:sz w:val="32"/>
+          <w:szCs w:val="32"/>
+          <w:lang w:val="fr-FR" w:eastAsia="fr-FR"/>
+        </w:rPr>
+      </w:pPr>
+      <w:r>
+        <w:rPr>
+          <w:rFonts w:ascii="Consolas" w:eastAsia="Times New Roman" w:hAnsi="Consolas" w:cs="Times New Roman"/>
+          <w:color w:val="D4D4D4"/>
+          <w:sz w:val="32"/>
+          <w:szCs w:val="32"/>
+          <w:lang w:val="fr-FR" w:eastAsia="fr-FR"/>
+        </w:rPr>
+        <w:t>              Lorem ipsum dolor sit amet consectetur adipisicing elit. Hic, nemo?</w:t>
+      </w:r>
+    </w:p>
+    <w:p>
+      <w:pPr>
+        <w:shd w:val="clear" w:color="auto" w:fill="1E1E1E"/>
+        <w:spacing w:after="0" w:line="285" w:lineRule="atLeast"/>
+        <w:rPr>
+          <w:rFonts w:ascii="Consolas" w:eastAsia="Times New Roman" w:hAnsi="Consolas" w:cs="Times New Roman"/>
+          <w:color w:val="D4D4D4"/>
+          <w:sz w:val="32"/>
+          <w:szCs w:val="32"/>
+          <w:lang w:val="fr-FR" w:eastAsia="fr-FR"/>
+        </w:rPr>
+      </w:pPr>
+      <w:r>
+        <w:rPr>
+          <w:rFonts w:ascii="Consolas" w:eastAsia="Times New Roman" w:hAnsi="Consolas" w:cs="Times New Roman"/>
+          <w:color w:val="D4D4D4"/>
+          <w:sz w:val="32"/>
+          <w:szCs w:val="32"/>
+          <w:lang w:val="fr-FR" w:eastAsia="fr-FR"/>
+        </w:rPr>
+        <w:t>            </w:t>
+      </w:r>
+      <w:r>
+        <w:rPr>
+          <w:rFonts w:ascii="Consolas" w:eastAsia="Times New Roman" w:hAnsi="Consolas" w:cs="Times New Roman"/>
+          <w:color w:val="808080"/>
+          <w:sz w:val="32"/>
+          <w:szCs w:val="32"/>
+          <w:lang w:val="fr-FR" w:eastAsia="fr-FR"/>
+        </w:rPr>
+        <w:t>&lt;/</w:t>
+      </w:r>
+      <w:r>
+        <w:rPr>
+          <w:rFonts w:ascii="Consolas" w:eastAsia="Times New Roman" w:hAnsi="Consolas" w:cs="Times New Roman"/>
+          <w:color w:val="569CD6"/>
+          <w:sz w:val="32"/>
+          <w:szCs w:val="32"/>
+          <w:lang w:val="fr-FR" w:eastAsia="fr-FR"/>
+        </w:rPr>
+        <w:t>p</w:t>
+      </w:r>
+      <w:r>
+        <w:rPr>
+          <w:rFonts w:ascii="Consolas" w:eastAsia="Times New Roman" w:hAnsi="Consolas" w:cs="Times New Roman"/>
+          <w:color w:val="808080"/>
+          <w:sz w:val="32"/>
+          <w:szCs w:val="32"/>
+          <w:lang w:val="fr-FR" w:eastAsia="fr-FR"/>
+        </w:rPr>
+        <w:t>&gt;</w:t>
+      </w:r>
+    </w:p>
+    <w:p>
+      <w:pPr>
+        <w:shd w:val="clear" w:color="auto" w:fill="1E1E1E"/>
+        <w:spacing w:after="0" w:line="285" w:lineRule="atLeast"/>
+        <w:rPr>
+          <w:rFonts w:ascii="Consolas" w:eastAsia="Times New Roman" w:hAnsi="Consolas" w:cs="Times New Roman"/>
+          <w:color w:val="808080"/>
+          <w:sz w:val="32"/>
+          <w:szCs w:val="32"/>
+          <w:lang w:val="fr-FR" w:eastAsia="fr-FR"/>
+        </w:rPr>
+      </w:pPr>
+      <w:r>
+        <w:rPr>
+          <w:rFonts w:ascii="Consolas" w:eastAsia="Times New Roman" w:hAnsi="Consolas" w:cs="Times New Roman"/>
+          <w:color w:val="D4D4D4"/>
+          <w:sz w:val="32"/>
+          <w:szCs w:val="32"/>
+          <w:lang w:val="fr-FR" w:eastAsia="fr-FR"/>
+        </w:rPr>
+        <w:t>          </w:t>
+      </w:r>
+      <w:r>
+        <w:rPr>
+          <w:rFonts w:ascii="Consolas" w:eastAsia="Times New Roman" w:hAnsi="Consolas" w:cs="Times New Roman"/>
+          <w:color w:val="808080"/>
+          <w:sz w:val="32"/>
+          <w:szCs w:val="32"/>
+          <w:lang w:val="fr-FR" w:eastAsia="fr-FR"/>
+        </w:rPr>
+        <w:t>&lt;/</w:t>
+      </w:r>
+      <w:r>
+        <w:rPr>
+          <w:rFonts w:ascii="Consolas" w:eastAsia="Times New Roman" w:hAnsi="Consolas" w:cs="Times New Roman"/>
+          <w:color w:val="569CD6"/>
+          <w:sz w:val="32"/>
+          <w:szCs w:val="32"/>
+          <w:lang w:val="fr-FR" w:eastAsia="fr-FR"/>
+        </w:rPr>
+        <w:t>div</w:t>
+      </w:r>
+      <w:r>
+        <w:rPr>
+          <w:rFonts w:ascii="Consolas" w:eastAsia="Times New Roman" w:hAnsi="Consolas" w:cs="Times New Roman"/>
+          <w:color w:val="808080"/>
+          <w:sz w:val="32"/>
+          <w:szCs w:val="32"/>
+          <w:lang w:val="fr-FR" w:eastAsia="fr-FR"/>
+        </w:rPr>
+        <w:t>&gt;</w:t>
+      </w:r>
+    </w:p>
+    <w:p>
+      <w:pPr>
+        <w:shd w:val="clear" w:color="auto" w:fill="1E1E1E"/>
+        <w:spacing w:after="0" w:line="285" w:lineRule="atLeast"/>
+        <w:rPr>
+          <w:rFonts w:ascii="Consolas" w:eastAsia="Times New Roman" w:hAnsi="Consolas" w:cs="Times New Roman"/>
+          <w:color w:val="808080"/>
+          <w:sz w:val="32"/>
+          <w:szCs w:val="32"/>
+          <w:lang w:val="fr-FR" w:eastAsia="fr-FR"/>
+        </w:rPr>
+      </w:pPr>
+    </w:p>
+    <w:p>
+      <w:pPr>
+        <w:shd w:val="clear" w:color="auto" w:fill="1E1E1E"/>
+        <w:spacing w:after="0" w:line="285" w:lineRule="atLeast"/>
+        <w:rPr>
+          <w:rFonts w:ascii="Consolas" w:eastAsia="Times New Roman" w:hAnsi="Consolas" w:cs="Times New Roman"/>
+          <w:color w:val="808080"/>
+          <w:sz w:val="32"/>
+          <w:szCs w:val="32"/>
+          <w:lang w:val="fr-FR" w:eastAsia="fr-FR"/>
+        </w:rPr>
+      </w:pPr>
+    </w:p>
+    <w:p>
+      <w:pPr>
+        <w:shd w:val="clear" w:color="auto" w:fill="1E1E1E"/>
+        <w:spacing w:after="0" w:line="285" w:lineRule="atLeast"/>
+        <w:rPr>
+          <w:rFonts w:ascii="Consolas" w:eastAsia="Times New Roman" w:hAnsi="Consolas" w:cs="Times New Roman"/>
+          <w:color w:val="D4D4D4"/>
+          <w:sz w:val="32"/>
+          <w:szCs w:val="32"/>
+          <w:lang w:val="fr-FR" w:eastAsia="fr-FR"/>
+        </w:rPr>
+      </w:pPr>
+    </w:p>
+    <w:p>
+      <w:pPr>
+        <w:shd w:val="clear" w:color="auto" w:fill="1E1E1E"/>
+        <w:spacing w:after="0" w:line="285" w:lineRule="atLeast"/>
+        <w:rPr>
+          <w:rFonts w:ascii="Consolas" w:eastAsia="Times New Roman" w:hAnsi="Consolas" w:cs="Times New Roman"/>
+          <w:color w:val="D4D4D4"/>
+          <w:sz w:val="32"/>
+          <w:szCs w:val="32"/>
+          <w:lang w:val="fr-FR" w:eastAsia="fr-FR"/>
+        </w:rPr>
+      </w:pPr>
+      <w:r>
+        <w:rPr>
+          <w:rFonts w:ascii="Consolas" w:eastAsia="Times New Roman" w:hAnsi="Consolas" w:cs="Times New Roman"/>
+          <w:color w:val="D4D4D4"/>
+          <w:sz w:val="32"/>
+          <w:szCs w:val="32"/>
+          <w:lang w:val="fr-FR" w:eastAsia="fr-FR"/>
+        </w:rPr>
+        <w:lastRenderedPageBreak/>
+        <w:t>          </w:t>
+      </w:r>
+      <w:r>
+        <w:rPr>
+          <w:rFonts w:ascii="Consolas" w:eastAsia="Times New Roman" w:hAnsi="Consolas" w:cs="Times New Roman"/>
+          <w:color w:val="6A9955"/>
+          <w:sz w:val="32"/>
+          <w:szCs w:val="32"/>
+          <w:lang w:val="fr-FR" w:eastAsia="fr-FR"/>
+        </w:rPr>
+        <w:t>&lt;!-- cardfooter --&gt;</w:t>
+      </w:r>
+    </w:p>
+    <w:p>
+      <w:pPr>
+        <w:shd w:val="clear" w:color="auto" w:fill="1E1E1E"/>
+        <w:spacing w:after="0" w:line="285" w:lineRule="atLeast"/>
+        <w:rPr>
+          <w:rFonts w:ascii="Consolas" w:eastAsia="Times New Roman" w:hAnsi="Consolas" w:cs="Times New Roman"/>
+          <w:color w:val="D4D4D4"/>
+          <w:sz w:val="32"/>
+          <w:szCs w:val="32"/>
+          <w:lang w:val="fr-FR" w:eastAsia="fr-FR"/>
+        </w:rPr>
+      </w:pPr>
+      <w:r>
+        <w:rPr>
+          <w:rFonts w:ascii="Consolas" w:eastAsia="Times New Roman" w:hAnsi="Consolas" w:cs="Times New Roman"/>
+          <w:color w:val="D4D4D4"/>
+          <w:sz w:val="32"/>
+          <w:szCs w:val="32"/>
+          <w:lang w:val="fr-FR" w:eastAsia="fr-FR"/>
+        </w:rPr>
+        <w:t>          </w:t>
+      </w:r>
+      <w:r>
+        <w:rPr>
+          <w:rFonts w:ascii="Consolas" w:eastAsia="Times New Roman" w:hAnsi="Consolas" w:cs="Times New Roman"/>
+          <w:color w:val="808080"/>
+          <w:sz w:val="32"/>
+          <w:szCs w:val="32"/>
+          <w:lang w:val="fr-FR" w:eastAsia="fr-FR"/>
+        </w:rPr>
+        <w:t>&lt;</w:t>
+      </w:r>
+      <w:r>
+        <w:rPr>
+          <w:rFonts w:ascii="Consolas" w:eastAsia="Times New Roman" w:hAnsi="Consolas" w:cs="Times New Roman"/>
+          <w:color w:val="569CD6"/>
+          <w:sz w:val="32"/>
+          <w:szCs w:val="32"/>
+          <w:lang w:val="fr-FR" w:eastAsia="fr-FR"/>
+        </w:rPr>
+        <w:t>div</w:t>
+      </w:r>
+      <w:r>
+        <w:rPr>
+          <w:rFonts w:ascii="Consolas" w:eastAsia="Times New Roman" w:hAnsi="Consolas" w:cs="Times New Roman"/>
+          <w:color w:val="D4D4D4"/>
+          <w:sz w:val="32"/>
+          <w:szCs w:val="32"/>
+          <w:lang w:val="fr-FR" w:eastAsia="fr-FR"/>
+        </w:rPr>
+        <w:t> </w:t>
+      </w:r>
+      <w:r>
+        <w:rPr>
+          <w:rFonts w:ascii="Consolas" w:eastAsia="Times New Roman" w:hAnsi="Consolas" w:cs="Times New Roman"/>
+          <w:color w:val="9CDCFE"/>
+          <w:sz w:val="32"/>
+          <w:szCs w:val="32"/>
+          <w:lang w:val="fr-FR" w:eastAsia="fr-FR"/>
+        </w:rPr>
+        <w:t>class</w:t>
+      </w:r>
+      <w:r>
+        <w:rPr>
+          <w:rFonts w:ascii="Consolas" w:eastAsia="Times New Roman" w:hAnsi="Consolas" w:cs="Times New Roman"/>
+          <w:color w:val="D4D4D4"/>
+          <w:sz w:val="32"/>
+          <w:szCs w:val="32"/>
+          <w:lang w:val="fr-FR" w:eastAsia="fr-FR"/>
+        </w:rPr>
+        <w:t>=</w:t>
+      </w:r>
+      <w:r>
+        <w:rPr>
+          <w:rFonts w:ascii="Consolas" w:eastAsia="Times New Roman" w:hAnsi="Consolas" w:cs="Times New Roman"/>
+          <w:color w:val="CE9178"/>
+          <w:sz w:val="32"/>
+          <w:szCs w:val="32"/>
+          <w:lang w:val="fr-FR" w:eastAsia="fr-FR"/>
+        </w:rPr>
+        <w:t>"card-footer"</w:t>
+      </w:r>
+      <w:r>
+        <w:rPr>
+          <w:rFonts w:ascii="Consolas" w:eastAsia="Times New Roman" w:hAnsi="Consolas" w:cs="Times New Roman"/>
+          <w:color w:val="808080"/>
+          <w:sz w:val="32"/>
+          <w:szCs w:val="32"/>
+          <w:lang w:val="fr-FR" w:eastAsia="fr-FR"/>
+        </w:rPr>
+        <w:t>&gt;</w:t>
+      </w:r>
+    </w:p>
+    <w:p>
+      <w:pPr>
+        <w:shd w:val="clear" w:color="auto" w:fill="1E1E1E"/>
+        <w:spacing w:after="0" w:line="285" w:lineRule="atLeast"/>
+        <w:rPr>
+          <w:rFonts w:ascii="Consolas" w:eastAsia="Times New Roman" w:hAnsi="Consolas" w:cs="Times New Roman"/>
+          <w:color w:val="D4D4D4"/>
+          <w:sz w:val="32"/>
+          <w:szCs w:val="32"/>
+          <w:lang w:val="fr-FR" w:eastAsia="fr-FR"/>
+        </w:rPr>
+      </w:pPr>
+      <w:r>
+        <w:rPr>
+          <w:rFonts w:ascii="Consolas" w:eastAsia="Times New Roman" w:hAnsi="Consolas" w:cs="Times New Roman"/>
+          <w:color w:val="D4D4D4"/>
+          <w:sz w:val="32"/>
+          <w:szCs w:val="32"/>
+          <w:lang w:val="fr-FR" w:eastAsia="fr-FR"/>
+        </w:rPr>
+        <w:t>            </w:t>
+      </w:r>
+      <w:r>
+        <w:rPr>
+          <w:rFonts w:ascii="Consolas" w:eastAsia="Times New Roman" w:hAnsi="Consolas" w:cs="Times New Roman"/>
+          <w:color w:val="808080"/>
+          <w:sz w:val="32"/>
+          <w:szCs w:val="32"/>
+          <w:lang w:val="fr-FR" w:eastAsia="fr-FR"/>
+        </w:rPr>
+        <w:t>&lt;</w:t>
+      </w:r>
+      <w:r>
+        <w:rPr>
+          <w:rFonts w:ascii="Consolas" w:eastAsia="Times New Roman" w:hAnsi="Consolas" w:cs="Times New Roman"/>
+          <w:color w:val="569CD6"/>
+          <w:sz w:val="32"/>
+          <w:szCs w:val="32"/>
+          <w:lang w:val="fr-FR" w:eastAsia="fr-FR"/>
+        </w:rPr>
+        <w:t>span</w:t>
+      </w:r>
+      <w:r>
+        <w:rPr>
+          <w:rFonts w:ascii="Consolas" w:eastAsia="Times New Roman" w:hAnsi="Consolas" w:cs="Times New Roman"/>
+          <w:color w:val="808080"/>
+          <w:sz w:val="32"/>
+          <w:szCs w:val="32"/>
+          <w:lang w:val="fr-FR" w:eastAsia="fr-FR"/>
+        </w:rPr>
+        <w:t>&gt;&lt;</w:t>
+      </w:r>
+      <w:r>
+        <w:rPr>
+          <w:rFonts w:ascii="Consolas" w:eastAsia="Times New Roman" w:hAnsi="Consolas" w:cs="Times New Roman"/>
+          <w:color w:val="569CD6"/>
+          <w:sz w:val="32"/>
+          <w:szCs w:val="32"/>
+          <w:lang w:val="fr-FR" w:eastAsia="fr-FR"/>
+        </w:rPr>
+        <w:t>i</w:t>
+      </w:r>
+      <w:r>
+        <w:rPr>
+          <w:rFonts w:ascii="Consolas" w:eastAsia="Times New Roman" w:hAnsi="Consolas" w:cs="Times New Roman"/>
+          <w:color w:val="D4D4D4"/>
+          <w:sz w:val="32"/>
+          <w:szCs w:val="32"/>
+          <w:lang w:val="fr-FR" w:eastAsia="fr-FR"/>
+        </w:rPr>
+        <w:t> </w:t>
+      </w:r>
+      <w:r>
+        <w:rPr>
+          <w:rFonts w:ascii="Consolas" w:eastAsia="Times New Roman" w:hAnsi="Consolas" w:cs="Times New Roman"/>
+          <w:color w:val="9CDCFE"/>
+          <w:sz w:val="32"/>
+          <w:szCs w:val="32"/>
+          <w:lang w:val="fr-FR" w:eastAsia="fr-FR"/>
+        </w:rPr>
+        <w:t>class</w:t>
+      </w:r>
+      <w:r>
+        <w:rPr>
+          <w:rFonts w:ascii="Consolas" w:eastAsia="Times New Roman" w:hAnsi="Consolas" w:cs="Times New Roman"/>
+          <w:color w:val="D4D4D4"/>
+          <w:sz w:val="32"/>
+          <w:szCs w:val="32"/>
+          <w:lang w:val="fr-FR" w:eastAsia="fr-FR"/>
+        </w:rPr>
+        <w:t>=</w:t>
+      </w:r>
+      <w:r>
+        <w:rPr>
+          <w:rFonts w:ascii="Consolas" w:eastAsia="Times New Roman" w:hAnsi="Consolas" w:cs="Times New Roman"/>
+          <w:color w:val="CE9178"/>
+          <w:sz w:val="32"/>
+          <w:szCs w:val="32"/>
+          <w:lang w:val="fr-FR" w:eastAsia="fr-FR"/>
+        </w:rPr>
+        <w:t>"fab fa-twitter"</w:t>
+      </w:r>
+      <w:r>
+        <w:rPr>
+          <w:rFonts w:ascii="Consolas" w:eastAsia="Times New Roman" w:hAnsi="Consolas" w:cs="Times New Roman"/>
+          <w:color w:val="808080"/>
+          <w:sz w:val="32"/>
+          <w:szCs w:val="32"/>
+          <w:lang w:val="fr-FR" w:eastAsia="fr-FR"/>
+        </w:rPr>
+        <w:t>&gt;&lt;/</w:t>
+      </w:r>
+      <w:r>
+        <w:rPr>
+          <w:rFonts w:ascii="Consolas" w:eastAsia="Times New Roman" w:hAnsi="Consolas" w:cs="Times New Roman"/>
+          <w:color w:val="569CD6"/>
+          <w:sz w:val="32"/>
+          <w:szCs w:val="32"/>
+          <w:lang w:val="fr-FR" w:eastAsia="fr-FR"/>
+        </w:rPr>
+        <w:t>i</w:t>
+      </w:r>
+      <w:r>
+        <w:rPr>
+          <w:rFonts w:ascii="Consolas" w:eastAsia="Times New Roman" w:hAnsi="Consolas" w:cs="Times New Roman"/>
+          <w:color w:val="808080"/>
+          <w:sz w:val="32"/>
+          <w:szCs w:val="32"/>
+          <w:lang w:val="fr-FR" w:eastAsia="fr-FR"/>
+        </w:rPr>
+        <w:t>&gt;&lt;/</w:t>
+      </w:r>
+      <w:r>
+        <w:rPr>
+          <w:rFonts w:ascii="Consolas" w:eastAsia="Times New Roman" w:hAnsi="Consolas" w:cs="Times New Roman"/>
+          <w:color w:val="569CD6"/>
+          <w:sz w:val="32"/>
+          <w:szCs w:val="32"/>
+          <w:lang w:val="fr-FR" w:eastAsia="fr-FR"/>
+        </w:rPr>
+        <w:t>span</w:t>
+      </w:r>
+      <w:r>
+        <w:rPr>
+          <w:rFonts w:ascii="Consolas" w:eastAsia="Times New Roman" w:hAnsi="Consolas" w:cs="Times New Roman"/>
+          <w:color w:val="808080"/>
+          <w:sz w:val="32"/>
+          <w:szCs w:val="32"/>
+          <w:lang w:val="fr-FR" w:eastAsia="fr-FR"/>
+        </w:rPr>
+        <w:t>&gt;</w:t>
+      </w:r>
+    </w:p>
+    <w:p>
+      <w:pPr>
+        <w:shd w:val="clear" w:color="auto" w:fill="1E1E1E"/>
+        <w:spacing w:after="0" w:line="285" w:lineRule="atLeast"/>
+        <w:rPr>
+          <w:rFonts w:ascii="Consolas" w:eastAsia="Times New Roman" w:hAnsi="Consolas" w:cs="Times New Roman"/>
+          <w:color w:val="D4D4D4"/>
+          <w:sz w:val="32"/>
+          <w:szCs w:val="32"/>
+          <w:lang w:val="fr-FR" w:eastAsia="fr-FR"/>
+        </w:rPr>
+      </w:pPr>
+      <w:r>
+        <w:rPr>
+          <w:rFonts w:ascii="Consolas" w:eastAsia="Times New Roman" w:hAnsi="Consolas" w:cs="Times New Roman"/>
+          <w:color w:val="D4D4D4"/>
+          <w:sz w:val="32"/>
+          <w:szCs w:val="32"/>
+          <w:lang w:val="fr-FR" w:eastAsia="fr-FR"/>
+        </w:rPr>
+        <w:t>            </w:t>
+      </w:r>
+      <w:r>
+        <w:rPr>
+          <w:rFonts w:ascii="Consolas" w:eastAsia="Times New Roman" w:hAnsi="Consolas" w:cs="Times New Roman"/>
+          <w:color w:val="808080"/>
+          <w:sz w:val="32"/>
+          <w:szCs w:val="32"/>
+          <w:lang w:val="fr-FR" w:eastAsia="fr-FR"/>
+        </w:rPr>
+        <w:t>&lt;</w:t>
+      </w:r>
+      <w:r>
+        <w:rPr>
+          <w:rFonts w:ascii="Consolas" w:eastAsia="Times New Roman" w:hAnsi="Consolas" w:cs="Times New Roman"/>
+          <w:color w:val="569CD6"/>
+          <w:sz w:val="32"/>
+          <w:szCs w:val="32"/>
+          <w:lang w:val="fr-FR" w:eastAsia="fr-FR"/>
+        </w:rPr>
+        <w:t>span</w:t>
+      </w:r>
+      <w:r>
+        <w:rPr>
+          <w:rFonts w:ascii="Consolas" w:eastAsia="Times New Roman" w:hAnsi="Consolas" w:cs="Times New Roman"/>
+          <w:color w:val="808080"/>
+          <w:sz w:val="32"/>
+          <w:szCs w:val="32"/>
+          <w:lang w:val="fr-FR" w:eastAsia="fr-FR"/>
+        </w:rPr>
+        <w:t>&gt;&lt;</w:t>
+      </w:r>
+      <w:r>
+        <w:rPr>
+          <w:rFonts w:ascii="Consolas" w:eastAsia="Times New Roman" w:hAnsi="Consolas" w:cs="Times New Roman"/>
+          <w:color w:val="569CD6"/>
+          <w:sz w:val="32"/>
+          <w:szCs w:val="32"/>
+          <w:lang w:val="fr-FR" w:eastAsia="fr-FR"/>
+        </w:rPr>
+        <w:t>i</w:t>
+      </w:r>
+      <w:r>
+        <w:rPr>
+          <w:rFonts w:ascii="Consolas" w:eastAsia="Times New Roman" w:hAnsi="Consolas" w:cs="Times New Roman"/>
+          <w:color w:val="D4D4D4"/>
+          <w:sz w:val="32"/>
+          <w:szCs w:val="32"/>
+          <w:lang w:val="fr-FR" w:eastAsia="fr-FR"/>
+        </w:rPr>
+        <w:t> </w:t>
+      </w:r>
+      <w:r>
+        <w:rPr>
+          <w:rFonts w:ascii="Consolas" w:eastAsia="Times New Roman" w:hAnsi="Consolas" w:cs="Times New Roman"/>
+          <w:color w:val="9CDCFE"/>
+          <w:sz w:val="32"/>
+          <w:szCs w:val="32"/>
+          <w:lang w:val="fr-FR" w:eastAsia="fr-FR"/>
+        </w:rPr>
+        <w:t>class</w:t>
+      </w:r>
+      <w:r>
+        <w:rPr>
+          <w:rFonts w:ascii="Consolas" w:eastAsia="Times New Roman" w:hAnsi="Consolas" w:cs="Times New Roman"/>
+          <w:color w:val="D4D4D4"/>
+          <w:sz w:val="32"/>
+          <w:szCs w:val="32"/>
+          <w:lang w:val="fr-FR" w:eastAsia="fr-FR"/>
+        </w:rPr>
+        <w:t>=</w:t>
+      </w:r>
+      <w:r>
+        <w:rPr>
+          <w:rFonts w:ascii="Consolas" w:eastAsia="Times New Roman" w:hAnsi="Consolas" w:cs="Times New Roman"/>
+          <w:color w:val="CE9178"/>
+          <w:sz w:val="32"/>
+          <w:szCs w:val="32"/>
+          <w:lang w:val="fr-FR" w:eastAsia="fr-FR"/>
+        </w:rPr>
+        <w:t>"fab fa-facebook"</w:t>
+      </w:r>
+      <w:r>
+        <w:rPr>
+          <w:rFonts w:ascii="Consolas" w:eastAsia="Times New Roman" w:hAnsi="Consolas" w:cs="Times New Roman"/>
+          <w:color w:val="808080"/>
+          <w:sz w:val="32"/>
+          <w:szCs w:val="32"/>
+          <w:lang w:val="fr-FR" w:eastAsia="fr-FR"/>
+        </w:rPr>
+        <w:t>&gt;&lt;/</w:t>
+      </w:r>
+      <w:r>
+        <w:rPr>
+          <w:rFonts w:ascii="Consolas" w:eastAsia="Times New Roman" w:hAnsi="Consolas" w:cs="Times New Roman"/>
+          <w:color w:val="569CD6"/>
+          <w:sz w:val="32"/>
+          <w:szCs w:val="32"/>
+          <w:lang w:val="fr-FR" w:eastAsia="fr-FR"/>
+        </w:rPr>
+        <w:t>i</w:t>
+      </w:r>
+      <w:r>
+        <w:rPr>
+          <w:rFonts w:ascii="Consolas" w:eastAsia="Times New Roman" w:hAnsi="Consolas" w:cs="Times New Roman"/>
+          <w:color w:val="808080"/>
+          <w:sz w:val="32"/>
+          <w:szCs w:val="32"/>
+          <w:lang w:val="fr-FR" w:eastAsia="fr-FR"/>
+        </w:rPr>
+        <w:t>&gt;&lt;/</w:t>
+      </w:r>
+      <w:r>
+        <w:rPr>
+          <w:rFonts w:ascii="Consolas" w:eastAsia="Times New Roman" w:hAnsi="Consolas" w:cs="Times New Roman"/>
+          <w:color w:val="569CD6"/>
+          <w:sz w:val="32"/>
+          <w:szCs w:val="32"/>
+          <w:lang w:val="fr-FR" w:eastAsia="fr-FR"/>
+        </w:rPr>
+        <w:t>span</w:t>
+      </w:r>
+      <w:r>
+        <w:rPr>
+          <w:rFonts w:ascii="Consolas" w:eastAsia="Times New Roman" w:hAnsi="Consolas" w:cs="Times New Roman"/>
+          <w:color w:val="808080"/>
+          <w:sz w:val="32"/>
+          <w:szCs w:val="32"/>
+          <w:lang w:val="fr-FR" w:eastAsia="fr-FR"/>
+        </w:rPr>
+        <w:t>&gt;</w:t>
+      </w:r>
+    </w:p>
+    <w:p>
+      <w:pPr>
+        <w:shd w:val="clear" w:color="auto" w:fill="1E1E1E"/>
+        <w:spacing w:after="0" w:line="285" w:lineRule="atLeast"/>
+        <w:rPr>
+          <w:rFonts w:ascii="Consolas" w:eastAsia="Times New Roman" w:hAnsi="Consolas" w:cs="Times New Roman"/>
+          <w:color w:val="D4D4D4"/>
+          <w:sz w:val="32"/>
+          <w:szCs w:val="32"/>
+          <w:lang w:val="fr-FR" w:eastAsia="fr-FR"/>
+        </w:rPr>
+      </w:pPr>
+      <w:r>
+        <w:rPr>
+          <w:rFonts w:ascii="Consolas" w:eastAsia="Times New Roman" w:hAnsi="Consolas" w:cs="Times New Roman"/>
+          <w:color w:val="D4D4D4"/>
+          <w:sz w:val="32"/>
+          <w:szCs w:val="32"/>
+          <w:lang w:val="fr-FR" w:eastAsia="fr-FR"/>
+        </w:rPr>
+        <w:t>            </w:t>
+      </w:r>
+      <w:r>
+        <w:rPr>
+          <w:rFonts w:ascii="Consolas" w:eastAsia="Times New Roman" w:hAnsi="Consolas" w:cs="Times New Roman"/>
+          <w:color w:val="808080"/>
+          <w:sz w:val="32"/>
+          <w:szCs w:val="32"/>
+          <w:lang w:val="fr-FR" w:eastAsia="fr-FR"/>
+        </w:rPr>
+        <w:t>&lt;</w:t>
+      </w:r>
+      <w:r>
+        <w:rPr>
+          <w:rFonts w:ascii="Consolas" w:eastAsia="Times New Roman" w:hAnsi="Consolas" w:cs="Times New Roman"/>
+          <w:color w:val="569CD6"/>
+          <w:sz w:val="32"/>
+          <w:szCs w:val="32"/>
+          <w:lang w:val="fr-FR" w:eastAsia="fr-FR"/>
+        </w:rPr>
+        <w:t>span</w:t>
+      </w:r>
+      <w:r>
+        <w:rPr>
+          <w:rFonts w:ascii="Consolas" w:eastAsia="Times New Roman" w:hAnsi="Consolas" w:cs="Times New Roman"/>
+          <w:color w:val="808080"/>
+          <w:sz w:val="32"/>
+          <w:szCs w:val="32"/>
+          <w:lang w:val="fr-FR" w:eastAsia="fr-FR"/>
+        </w:rPr>
+        <w:t>&gt;&lt;</w:t>
+      </w:r>
+      <w:r>
+        <w:rPr>
+          <w:rFonts w:ascii="Consolas" w:eastAsia="Times New Roman" w:hAnsi="Consolas" w:cs="Times New Roman"/>
+          <w:color w:val="569CD6"/>
+          <w:sz w:val="32"/>
+          <w:szCs w:val="32"/>
+          <w:lang w:val="fr-FR" w:eastAsia="fr-FR"/>
+        </w:rPr>
+        <w:t>i</w:t>
+      </w:r>
+      <w:r>
+        <w:rPr>
+          <w:rFonts w:ascii="Consolas" w:eastAsia="Times New Roman" w:hAnsi="Consolas" w:cs="Times New Roman"/>
+          <w:color w:val="D4D4D4"/>
+          <w:sz w:val="32"/>
+          <w:szCs w:val="32"/>
+          <w:lang w:val="fr-FR" w:eastAsia="fr-FR"/>
+        </w:rPr>
+        <w:t> </w:t>
+      </w:r>
+      <w:r>
+        <w:rPr>
+          <w:rFonts w:ascii="Consolas" w:eastAsia="Times New Roman" w:hAnsi="Consolas" w:cs="Times New Roman"/>
+          <w:color w:val="9CDCFE"/>
+          <w:sz w:val="32"/>
+          <w:szCs w:val="32"/>
+          <w:lang w:val="fr-FR" w:eastAsia="fr-FR"/>
+        </w:rPr>
+        <w:t>class</w:t>
+      </w:r>
+      <w:r>
+        <w:rPr>
+          <w:rFonts w:ascii="Consolas" w:eastAsia="Times New Roman" w:hAnsi="Consolas" w:cs="Times New Roman"/>
+          <w:color w:val="D4D4D4"/>
+          <w:sz w:val="32"/>
+          <w:szCs w:val="32"/>
+          <w:lang w:val="fr-FR" w:eastAsia="fr-FR"/>
+        </w:rPr>
+        <w:t>=</w:t>
+      </w:r>
+      <w:r>
+        <w:rPr>
+          <w:rFonts w:ascii="Consolas" w:eastAsia="Times New Roman" w:hAnsi="Consolas" w:cs="Times New Roman"/>
+          <w:color w:val="CE9178"/>
+          <w:sz w:val="32"/>
+          <w:szCs w:val="32"/>
+          <w:lang w:val="fr-FR" w:eastAsia="fr-FR"/>
+        </w:rPr>
+        <w:t>"fab fa-squarespace"</w:t>
+      </w:r>
+      <w:r>
+        <w:rPr>
+          <w:rFonts w:ascii="Consolas" w:eastAsia="Times New Roman" w:hAnsi="Consolas" w:cs="Times New Roman"/>
+          <w:color w:val="808080"/>
+          <w:sz w:val="32"/>
+          <w:szCs w:val="32"/>
+          <w:lang w:val="fr-FR" w:eastAsia="fr-FR"/>
+        </w:rPr>
+        <w:t>&gt;&lt;/</w:t>
+      </w:r>
+      <w:r>
+        <w:rPr>
+          <w:rFonts w:ascii="Consolas" w:eastAsia="Times New Roman" w:hAnsi="Consolas" w:cs="Times New Roman"/>
+          <w:color w:val="569CD6"/>
+          <w:sz w:val="32"/>
+          <w:szCs w:val="32"/>
+          <w:lang w:val="fr-FR" w:eastAsia="fr-FR"/>
+        </w:rPr>
+        <w:t>i</w:t>
+      </w:r>
+      <w:r>
+        <w:rPr>
+          <w:rFonts w:ascii="Consolas" w:eastAsia="Times New Roman" w:hAnsi="Consolas" w:cs="Times New Roman"/>
+          <w:color w:val="808080"/>
+          <w:sz w:val="32"/>
+          <w:szCs w:val="32"/>
+          <w:lang w:val="fr-FR" w:eastAsia="fr-FR"/>
+        </w:rPr>
+        <w:t>&gt;&lt;/</w:t>
+      </w:r>
+      <w:r>
+        <w:rPr>
+          <w:rFonts w:ascii="Consolas" w:eastAsia="Times New Roman" w:hAnsi="Consolas" w:cs="Times New Roman"/>
+          <w:color w:val="569CD6"/>
+          <w:sz w:val="32"/>
+          <w:szCs w:val="32"/>
+          <w:lang w:val="fr-FR" w:eastAsia="fr-FR"/>
+        </w:rPr>
+        <w:t>span</w:t>
+      </w:r>
+      <w:r>
+        <w:rPr>
+          <w:rFonts w:ascii="Consolas" w:eastAsia="Times New Roman" w:hAnsi="Consolas" w:cs="Times New Roman"/>
+          <w:color w:val="808080"/>
+          <w:sz w:val="32"/>
+          <w:szCs w:val="32"/>
+          <w:lang w:val="fr-FR" w:eastAsia="fr-FR"/>
+        </w:rPr>
+        <w:t>&gt;</w:t>
+      </w:r>
+    </w:p>
+    <w:p>
+      <w:pPr>
+        <w:shd w:val="clear" w:color="auto" w:fill="1E1E1E"/>
+        <w:spacing w:after="0" w:line="285" w:lineRule="atLeast"/>
+        <w:rPr>
+          <w:rFonts w:ascii="Consolas" w:eastAsia="Times New Roman" w:hAnsi="Consolas" w:cs="Times New Roman"/>
+          <w:color w:val="D4D4D4"/>
+          <w:sz w:val="32"/>
+          <w:szCs w:val="32"/>
+          <w:lang w:val="fr-FR" w:eastAsia="fr-FR"/>
+        </w:rPr>
+      </w:pPr>
+      <w:r>
+        <w:rPr>
+          <w:rFonts w:ascii="Consolas" w:eastAsia="Times New Roman" w:hAnsi="Consolas" w:cs="Times New Roman"/>
+          <w:color w:val="D4D4D4"/>
+          <w:sz w:val="32"/>
+          <w:szCs w:val="32"/>
+          <w:lang w:val="fr-FR" w:eastAsia="fr-FR"/>
+        </w:rPr>
+        <w:t>            </w:t>
+      </w:r>
+      <w:r>
+        <w:rPr>
+          <w:rFonts w:ascii="Consolas" w:eastAsia="Times New Roman" w:hAnsi="Consolas" w:cs="Times New Roman"/>
+          <w:color w:val="808080"/>
+          <w:sz w:val="32"/>
+          <w:szCs w:val="32"/>
+          <w:lang w:val="fr-FR" w:eastAsia="fr-FR"/>
+        </w:rPr>
+        <w:t>&lt;</w:t>
+      </w:r>
+      <w:r>
+        <w:rPr>
+          <w:rFonts w:ascii="Consolas" w:eastAsia="Times New Roman" w:hAnsi="Consolas" w:cs="Times New Roman"/>
+          <w:color w:val="569CD6"/>
+          <w:sz w:val="32"/>
+          <w:szCs w:val="32"/>
+          <w:lang w:val="fr-FR" w:eastAsia="fr-FR"/>
+        </w:rPr>
+        <w:t>span</w:t>
+      </w:r>
+      <w:r>
+        <w:rPr>
+          <w:rFonts w:ascii="Consolas" w:eastAsia="Times New Roman" w:hAnsi="Consolas" w:cs="Times New Roman"/>
+          <w:color w:val="808080"/>
+          <w:sz w:val="32"/>
+          <w:szCs w:val="32"/>
+          <w:lang w:val="fr-FR" w:eastAsia="fr-FR"/>
+        </w:rPr>
+        <w:t>&gt;&lt;</w:t>
+      </w:r>
+      <w:r>
+        <w:rPr>
+          <w:rFonts w:ascii="Consolas" w:eastAsia="Times New Roman" w:hAnsi="Consolas" w:cs="Times New Roman"/>
+          <w:color w:val="569CD6"/>
+          <w:sz w:val="32"/>
+          <w:szCs w:val="32"/>
+          <w:lang w:val="fr-FR" w:eastAsia="fr-FR"/>
+        </w:rPr>
+        <w:t>i</w:t>
+      </w:r>
+      <w:r>
+        <w:rPr>
+          <w:rFonts w:ascii="Consolas" w:eastAsia="Times New Roman" w:hAnsi="Consolas" w:cs="Times New Roman"/>
+          <w:color w:val="D4D4D4"/>
+          <w:sz w:val="32"/>
+          <w:szCs w:val="32"/>
+          <w:lang w:val="fr-FR" w:eastAsia="fr-FR"/>
+        </w:rPr>
+        <w:t> </w:t>
+      </w:r>
+      <w:r>
+        <w:rPr>
+          <w:rFonts w:ascii="Consolas" w:eastAsia="Times New Roman" w:hAnsi="Consolas" w:cs="Times New Roman"/>
+          <w:color w:val="9CDCFE"/>
+          <w:sz w:val="32"/>
+          <w:szCs w:val="32"/>
+          <w:lang w:val="fr-FR" w:eastAsia="fr-FR"/>
+        </w:rPr>
+        <w:t>class</w:t>
+      </w:r>
+      <w:r>
+        <w:rPr>
+          <w:rFonts w:ascii="Consolas" w:eastAsia="Times New Roman" w:hAnsi="Consolas" w:cs="Times New Roman"/>
+          <w:color w:val="D4D4D4"/>
+          <w:sz w:val="32"/>
+          <w:szCs w:val="32"/>
+          <w:lang w:val="fr-FR" w:eastAsia="fr-FR"/>
+        </w:rPr>
+        <w:t>=</w:t>
+      </w:r>
+      <w:r>
+        <w:rPr>
+          <w:rFonts w:ascii="Consolas" w:eastAsia="Times New Roman" w:hAnsi="Consolas" w:cs="Times New Roman"/>
+          <w:color w:val="CE9178"/>
+          <w:sz w:val="32"/>
+          <w:szCs w:val="32"/>
+          <w:lang w:val="fr-FR" w:eastAsia="fr-FR"/>
+        </w:rPr>
+        <w:t>"fab fa-linkedin"</w:t>
+      </w:r>
+      <w:r>
+        <w:rPr>
+          <w:rFonts w:ascii="Consolas" w:eastAsia="Times New Roman" w:hAnsi="Consolas" w:cs="Times New Roman"/>
+          <w:color w:val="808080"/>
+          <w:sz w:val="32"/>
+          <w:szCs w:val="32"/>
+          <w:lang w:val="fr-FR" w:eastAsia="fr-FR"/>
+        </w:rPr>
+        <w:t>&gt;&lt;/</w:t>
+      </w:r>
+      <w:r>
+        <w:rPr>
+          <w:rFonts w:ascii="Consolas" w:eastAsia="Times New Roman" w:hAnsi="Consolas" w:cs="Times New Roman"/>
+          <w:color w:val="569CD6"/>
+          <w:sz w:val="32"/>
+          <w:szCs w:val="32"/>
+          <w:lang w:val="fr-FR" w:eastAsia="fr-FR"/>
+        </w:rPr>
+        <w:t>i</w:t>
+      </w:r>
+      <w:r>
+        <w:rPr>
+          <w:rFonts w:ascii="Consolas" w:eastAsia="Times New Roman" w:hAnsi="Consolas" w:cs="Times New Roman"/>
+          <w:color w:val="808080"/>
+          <w:sz w:val="32"/>
+          <w:szCs w:val="32"/>
+          <w:lang w:val="fr-FR" w:eastAsia="fr-FR"/>
+        </w:rPr>
+        <w:t>&gt;&lt;/</w:t>
+      </w:r>
+      <w:r>
+        <w:rPr>
+          <w:rFonts w:ascii="Consolas" w:eastAsia="Times New Roman" w:hAnsi="Consolas" w:cs="Times New Roman"/>
+          <w:color w:val="569CD6"/>
+          <w:sz w:val="32"/>
+          <w:szCs w:val="32"/>
+          <w:lang w:val="fr-FR" w:eastAsia="fr-FR"/>
+        </w:rPr>
+        <w:t>span</w:t>
+      </w:r>
+      <w:r>
+        <w:rPr>
+          <w:rFonts w:ascii="Consolas" w:eastAsia="Times New Roman" w:hAnsi="Consolas" w:cs="Times New Roman"/>
+          <w:color w:val="808080"/>
+          <w:sz w:val="32"/>
+          <w:szCs w:val="32"/>
+          <w:lang w:val="fr-FR" w:eastAsia="fr-FR"/>
+        </w:rPr>
+        <w:t>&gt;</w:t>
+      </w:r>
+    </w:p>
+    <w:p>
+      <w:pPr>
+        <w:shd w:val="clear" w:color="auto" w:fill="1E1E1E"/>
+        <w:spacing w:after="0" w:line="285" w:lineRule="atLeast"/>
+        <w:rPr>
+          <w:rFonts w:ascii="Consolas" w:eastAsia="Times New Roman" w:hAnsi="Consolas" w:cs="Times New Roman"/>
+          <w:color w:val="D4D4D4"/>
+          <w:sz w:val="32"/>
+          <w:szCs w:val="32"/>
+          <w:lang w:val="fr-FR" w:eastAsia="fr-FR"/>
+        </w:rPr>
+      </w:pPr>
+      <w:r>
+        <w:rPr>
+          <w:rFonts w:ascii="Consolas" w:eastAsia="Times New Roman" w:hAnsi="Consolas" w:cs="Times New Roman"/>
+          <w:color w:val="D4D4D4"/>
+          <w:sz w:val="32"/>
+          <w:szCs w:val="32"/>
+          <w:lang w:val="fr-FR" w:eastAsia="fr-FR"/>
+        </w:rPr>
+        <w:t>          </w:t>
+      </w:r>
+      <w:r>
+        <w:rPr>
+          <w:rFonts w:ascii="Consolas" w:eastAsia="Times New Roman" w:hAnsi="Consolas" w:cs="Times New Roman"/>
+          <w:color w:val="808080"/>
+          <w:sz w:val="32"/>
+          <w:szCs w:val="32"/>
+          <w:lang w:val="fr-FR" w:eastAsia="fr-FR"/>
+        </w:rPr>
+        <w:t>&lt;/</w:t>
+      </w:r>
+      <w:r>
+        <w:rPr>
+          <w:rFonts w:ascii="Consolas" w:eastAsia="Times New Roman" w:hAnsi="Consolas" w:cs="Times New Roman"/>
+          <w:color w:val="569CD6"/>
+          <w:sz w:val="32"/>
+          <w:szCs w:val="32"/>
+          <w:lang w:val="fr-FR" w:eastAsia="fr-FR"/>
+        </w:rPr>
+        <w:t>div</w:t>
+      </w:r>
+      <w:r>
+        <w:rPr>
+          <w:rFonts w:ascii="Consolas" w:eastAsia="Times New Roman" w:hAnsi="Consolas" w:cs="Times New Roman"/>
+          <w:color w:val="808080"/>
+          <w:sz w:val="32"/>
+          <w:szCs w:val="32"/>
+          <w:lang w:val="fr-FR" w:eastAsia="fr-FR"/>
+        </w:rPr>
+        <w:t>&gt;</w:t>
+      </w:r>
+    </w:p>
+    <w:p>
+      <w:pPr>
+        <w:shd w:val="clear" w:color="auto" w:fill="1E1E1E"/>
+        <w:spacing w:after="0" w:line="285" w:lineRule="atLeast"/>
+        <w:rPr>
+          <w:rFonts w:ascii="Consolas" w:eastAsia="Times New Roman" w:hAnsi="Consolas" w:cs="Times New Roman"/>
+          <w:color w:val="D4D4D4"/>
+          <w:sz w:val="32"/>
+          <w:szCs w:val="32"/>
+          <w:lang w:val="fr-FR" w:eastAsia="fr-FR"/>
+        </w:rPr>
+      </w:pPr>
+      <w:r>
+        <w:rPr>
+          <w:rFonts w:ascii="Consolas" w:eastAsia="Times New Roman" w:hAnsi="Consolas" w:cs="Times New Roman"/>
+          <w:color w:val="D4D4D4"/>
+          <w:sz w:val="32"/>
+          <w:szCs w:val="32"/>
+          <w:lang w:val="fr-FR" w:eastAsia="fr-FR"/>
+        </w:rPr>
+        <w:t>        </w:t>
+      </w:r>
+      <w:r>
+        <w:rPr>
+          <w:rFonts w:ascii="Consolas" w:eastAsia="Times New Roman" w:hAnsi="Consolas" w:cs="Times New Roman"/>
+          <w:color w:val="808080"/>
+          <w:sz w:val="32"/>
+          <w:szCs w:val="32"/>
+          <w:lang w:val="fr-FR" w:eastAsia="fr-FR"/>
+        </w:rPr>
+        <w:t>&lt;/</w:t>
+      </w:r>
+      <w:r>
+        <w:rPr>
+          <w:rFonts w:ascii="Consolas" w:eastAsia="Times New Roman" w:hAnsi="Consolas" w:cs="Times New Roman"/>
+          <w:color w:val="569CD6"/>
+          <w:sz w:val="32"/>
+          <w:szCs w:val="32"/>
+          <w:lang w:val="fr-FR" w:eastAsia="fr-FR"/>
+        </w:rPr>
+        <w:t>article</w:t>
+      </w:r>
+      <w:r>
+        <w:rPr>
+          <w:rFonts w:ascii="Consolas" w:eastAsia="Times New Roman" w:hAnsi="Consolas" w:cs="Times New Roman"/>
+          <w:color w:val="808080"/>
+          <w:sz w:val="32"/>
+          <w:szCs w:val="32"/>
+          <w:lang w:val="fr-FR" w:eastAsia="fr-FR"/>
+        </w:rPr>
+        <w:t>&gt;</w:t>
+      </w:r>
+    </w:p>
+    <w:p>
+      <w:pPr>
+        <w:shd w:val="clear" w:color="auto" w:fill="1E1E1E"/>
+        <w:spacing w:after="0" w:line="285" w:lineRule="atLeast"/>
+        <w:rPr>
+          <w:rFonts w:ascii="Consolas" w:eastAsia="Times New Roman" w:hAnsi="Consolas" w:cs="Times New Roman"/>
+          <w:color w:val="D4D4D4"/>
+          <w:sz w:val="32"/>
+          <w:szCs w:val="32"/>
+          <w:lang w:val="fr-FR" w:eastAsia="fr-FR"/>
+        </w:rPr>
+      </w:pPr>
+      <w:r>
+        <w:rPr>
+          <w:rFonts w:ascii="Consolas" w:eastAsia="Times New Roman" w:hAnsi="Consolas" w:cs="Times New Roman"/>
+          <w:color w:val="D4D4D4"/>
+          <w:sz w:val="32"/>
+          <w:szCs w:val="32"/>
+          <w:lang w:val="fr-FR" w:eastAsia="fr-FR"/>
+        </w:rPr>
+        <w:t>        </w:t>
+      </w:r>
+      <w:r>
+        <w:rPr>
+          <w:rFonts w:ascii="Consolas" w:eastAsia="Times New Roman" w:hAnsi="Consolas" w:cs="Times New Roman"/>
+          <w:color w:val="6A9955"/>
+          <w:sz w:val="32"/>
+          <w:szCs w:val="32"/>
+          <w:lang w:val="fr-FR" w:eastAsia="fr-FR"/>
+        </w:rPr>
+        <w:t>&lt;!-- End Single Card --&gt;</w:t>
+      </w:r>
+    </w:p>
+    <w:p>
+      <w:pPr>
+        <w:rPr>
+          <w:sz w:val="32"/>
+          <w:szCs w:val="32"/>
+        </w:rPr>
+      </w:pPr>
+      <w:r>
+        <w:rPr>
+          <w:sz w:val="32"/>
+          <w:szCs w:val="32"/>
+        </w:rPr>
+        <w:sym w:font="Wingdings" w:char="F0E0"/>
+      </w:r>
+      <w:r>
+        <w:rPr>
+          <w:sz w:val="32"/>
+          <w:szCs w:val="32"/>
+        </w:rPr>
+        <w:t xml:space="preserve"> Repetimos la cantidad de veces necesaria la </w:t>
+      </w:r>
+      <w:proofErr w:type="spellStart"/>
+      <w:r>
+        <w:rPr>
+          <w:sz w:val="32"/>
+          <w:szCs w:val="32"/>
+        </w:rPr>
+        <w:t>card</w:t>
+      </w:r>
+      <w:proofErr w:type="spellEnd"/>
+    </w:p>
+    <w:p>
+      <w:pPr>
+        <w:rPr>
+          <w:sz w:val="32"/>
+          <w:szCs w:val="32"/>
+        </w:rPr>
+      </w:pPr>
+    </w:p>
+    <w:p>
+      <w:pPr>
+        <w:pStyle w:val="Prrafodelista"/>
+        <w:numPr>
+          <w:ilvl w:val="0"/>
+          <w:numId w:val="2"/>
+        </w:numPr>
+        <w:rPr>
+          <w:sz w:val="32"/>
+          <w:szCs w:val="32"/>
+        </w:rPr>
+      </w:pPr>
+      <w:r>
+        <w:rPr>
+          <w:sz w:val="32"/>
+          <w:szCs w:val="32"/>
+        </w:rPr>
+        <w:t xml:space="preserve">Style </w:t>
+      </w:r>
+      <w:proofErr w:type="spellStart"/>
+      <w:r>
+        <w:rPr>
+          <w:sz w:val="32"/>
+          <w:szCs w:val="32"/>
+        </w:rPr>
+        <w:t>for</w:t>
+      </w:r>
+      <w:proofErr w:type="spellEnd"/>
+      <w:r>
+        <w:rPr>
+          <w:sz w:val="32"/>
+          <w:szCs w:val="32"/>
+        </w:rPr>
+        <w:t xml:space="preserve"> Mobile </w:t>
+      </w:r>
+      <w:proofErr w:type="spellStart"/>
+      <w:r>
+        <w:rPr>
+          <w:sz w:val="32"/>
+          <w:szCs w:val="32"/>
+        </w:rPr>
+        <w:t>First</w:t>
+      </w:r>
+      <w:proofErr w:type="spellEnd"/>
+      <w:r>
+        <w:rPr>
+          <w:sz w:val="32"/>
+          <w:szCs w:val="32"/>
+        </w:rPr>
+        <w:t xml:space="preserve"> (1 </w:t>
+      </w:r>
+      <w:proofErr w:type="spellStart"/>
+      <w:r>
+        <w:rPr>
+          <w:sz w:val="32"/>
+          <w:szCs w:val="32"/>
+        </w:rPr>
+        <w:t>column</w:t>
+      </w:r>
+      <w:proofErr w:type="spellEnd"/>
+      <w:r>
+        <w:rPr>
+          <w:sz w:val="32"/>
+          <w:szCs w:val="32"/>
+        </w:rPr>
+        <w:t xml:space="preserve"> </w:t>
+      </w:r>
+      <w:proofErr w:type="spellStart"/>
+      <w:r>
+        <w:rPr>
+          <w:sz w:val="32"/>
+          <w:szCs w:val="32"/>
+        </w:rPr>
+        <w:t>layout</w:t>
+      </w:r>
+      <w:proofErr w:type="spellEnd"/>
+      <w:r>
+        <w:rPr>
+          <w:sz w:val="32"/>
+          <w:szCs w:val="32"/>
+        </w:rPr>
+        <w:t>)</w:t>
+      </w:r>
+    </w:p>
+    <w:p>
+      <w:pPr>
+        <w:shd w:val="clear" w:color="auto" w:fill="1E1E1E"/>
+        <w:spacing w:after="0" w:line="285" w:lineRule="atLeast"/>
+        <w:rPr>
+          <w:rFonts w:ascii="Consolas" w:eastAsia="Times New Roman" w:hAnsi="Consolas" w:cs="Times New Roman"/>
+          <w:color w:val="D4D4D4"/>
+          <w:sz w:val="32"/>
+          <w:szCs w:val="32"/>
+          <w:lang w:val="fr-FR" w:eastAsia="fr-FR"/>
+        </w:rPr>
+      </w:pPr>
+      <w:r>
+        <w:rPr>
+          <w:rFonts w:ascii="Consolas" w:eastAsia="Times New Roman" w:hAnsi="Consolas" w:cs="Times New Roman"/>
+          <w:color w:val="D7BA7D"/>
+          <w:sz w:val="32"/>
+          <w:szCs w:val="32"/>
+          <w:lang w:val="fr-FR" w:eastAsia="fr-FR"/>
+        </w:rPr>
+        <w:t>.title</w:t>
+      </w:r>
+      <w:r>
+        <w:rPr>
+          <w:rFonts w:ascii="Consolas" w:eastAsia="Times New Roman" w:hAnsi="Consolas" w:cs="Times New Roman"/>
+          <w:color w:val="D4D4D4"/>
+          <w:sz w:val="32"/>
+          <w:szCs w:val="32"/>
+          <w:lang w:val="fr-FR" w:eastAsia="fr-FR"/>
+        </w:rPr>
+        <w:t> {</w:t>
+      </w:r>
+      <w:r>
+        <w:rPr>
+          <w:rFonts w:ascii="Consolas" w:eastAsia="Times New Roman" w:hAnsi="Consolas" w:cs="Times New Roman"/>
+          <w:color w:val="9CDCFE"/>
+          <w:sz w:val="32"/>
+          <w:szCs w:val="32"/>
+          <w:lang w:val="fr-FR" w:eastAsia="fr-FR"/>
+        </w:rPr>
+        <w:t>text-align</w:t>
+      </w:r>
+      <w:r>
+        <w:rPr>
+          <w:rFonts w:ascii="Consolas" w:eastAsia="Times New Roman" w:hAnsi="Consolas" w:cs="Times New Roman"/>
+          <w:color w:val="D4D4D4"/>
+          <w:sz w:val="32"/>
+          <w:szCs w:val="32"/>
+          <w:lang w:val="fr-FR" w:eastAsia="fr-FR"/>
+        </w:rPr>
+        <w:t>: </w:t>
+      </w:r>
+      <w:r>
+        <w:rPr>
+          <w:rFonts w:ascii="Consolas" w:eastAsia="Times New Roman" w:hAnsi="Consolas" w:cs="Times New Roman"/>
+          <w:color w:val="CE9178"/>
+          <w:sz w:val="32"/>
+          <w:szCs w:val="32"/>
+          <w:lang w:val="fr-FR" w:eastAsia="fr-FR"/>
+        </w:rPr>
+        <w:t>center</w:t>
+      </w:r>
+      <w:r>
+        <w:rPr>
+          <w:rFonts w:ascii="Consolas" w:eastAsia="Times New Roman" w:hAnsi="Consolas" w:cs="Times New Roman"/>
+          <w:color w:val="D4D4D4"/>
+          <w:sz w:val="32"/>
+          <w:szCs w:val="32"/>
+          <w:lang w:val="fr-FR" w:eastAsia="fr-FR"/>
+        </w:rPr>
+        <w:t>}</w:t>
+      </w:r>
+    </w:p>
+    <w:p>
+      <w:pPr>
+        <w:shd w:val="clear" w:color="auto" w:fill="1E1E1E"/>
+        <w:spacing w:after="0" w:line="285" w:lineRule="atLeast"/>
+        <w:rPr>
+          <w:rFonts w:ascii="Consolas" w:eastAsia="Times New Roman" w:hAnsi="Consolas" w:cs="Times New Roman"/>
+          <w:color w:val="D4D4D4"/>
+          <w:sz w:val="32"/>
+          <w:szCs w:val="32"/>
+          <w:lang w:val="fr-FR" w:eastAsia="fr-FR"/>
+        </w:rPr>
+      </w:pPr>
+      <w:r>
+        <w:rPr>
+          <w:rFonts w:ascii="Consolas" w:eastAsia="Times New Roman" w:hAnsi="Consolas" w:cs="Times New Roman"/>
+          <w:color w:val="D7BA7D"/>
+          <w:sz w:val="32"/>
+          <w:szCs w:val="32"/>
+          <w:lang w:val="fr-FR" w:eastAsia="fr-FR"/>
+        </w:rPr>
+        <w:t>.cards</w:t>
+      </w:r>
+      <w:r>
+        <w:rPr>
+          <w:rFonts w:ascii="Consolas" w:eastAsia="Times New Roman" w:hAnsi="Consolas" w:cs="Times New Roman"/>
+          <w:color w:val="D4D4D4"/>
+          <w:sz w:val="32"/>
+          <w:szCs w:val="32"/>
+          <w:lang w:val="fr-FR" w:eastAsia="fr-FR"/>
+        </w:rPr>
+        <w:t> {</w:t>
+      </w:r>
+      <w:r>
+        <w:rPr>
+          <w:rFonts w:ascii="Consolas" w:eastAsia="Times New Roman" w:hAnsi="Consolas" w:cs="Times New Roman"/>
+          <w:color w:val="9CDCFE"/>
+          <w:sz w:val="32"/>
+          <w:szCs w:val="32"/>
+          <w:lang w:val="fr-FR" w:eastAsia="fr-FR"/>
+        </w:rPr>
+        <w:t>padding</w:t>
+      </w:r>
+      <w:r>
+        <w:rPr>
+          <w:rFonts w:ascii="Consolas" w:eastAsia="Times New Roman" w:hAnsi="Consolas" w:cs="Times New Roman"/>
+          <w:color w:val="D4D4D4"/>
+          <w:sz w:val="32"/>
+          <w:szCs w:val="32"/>
+          <w:lang w:val="fr-FR" w:eastAsia="fr-FR"/>
+        </w:rPr>
+        <w:t>: </w:t>
+      </w:r>
+      <w:r>
+        <w:rPr>
+          <w:rFonts w:ascii="Consolas" w:eastAsia="Times New Roman" w:hAnsi="Consolas" w:cs="Times New Roman"/>
+          <w:color w:val="B5CEA8"/>
+          <w:sz w:val="32"/>
+          <w:szCs w:val="32"/>
+          <w:lang w:val="fr-FR" w:eastAsia="fr-FR"/>
+        </w:rPr>
+        <w:t>4rem</w:t>
+      </w:r>
+      <w:r>
+        <w:rPr>
+          <w:rFonts w:ascii="Consolas" w:eastAsia="Times New Roman" w:hAnsi="Consolas" w:cs="Times New Roman"/>
+          <w:color w:val="D4D4D4"/>
+          <w:sz w:val="32"/>
+          <w:szCs w:val="32"/>
+          <w:lang w:val="fr-FR" w:eastAsia="fr-FR"/>
+        </w:rPr>
+        <w:t> </w:t>
+      </w:r>
+      <w:r>
+        <w:rPr>
+          <w:rFonts w:ascii="Consolas" w:eastAsia="Times New Roman" w:hAnsi="Consolas" w:cs="Times New Roman"/>
+          <w:color w:val="B5CEA8"/>
+          <w:sz w:val="32"/>
+          <w:szCs w:val="32"/>
+          <w:lang w:val="fr-FR" w:eastAsia="fr-FR"/>
+        </w:rPr>
+        <w:t>0</w:t>
+      </w:r>
+      <w:r>
+        <w:rPr>
+          <w:rFonts w:ascii="Consolas" w:eastAsia="Times New Roman" w:hAnsi="Consolas" w:cs="Times New Roman"/>
+          <w:color w:val="D4D4D4"/>
+          <w:sz w:val="32"/>
+          <w:szCs w:val="32"/>
+          <w:lang w:val="fr-FR" w:eastAsia="fr-FR"/>
+        </w:rPr>
+        <w:t>}</w:t>
+      </w:r>
+    </w:p>
+    <w:p>
+      <w:pPr>
+        <w:shd w:val="clear" w:color="auto" w:fill="1E1E1E"/>
+        <w:spacing w:after="0" w:line="285" w:lineRule="atLeast"/>
+        <w:rPr>
+          <w:rFonts w:ascii="Consolas" w:eastAsia="Times New Roman" w:hAnsi="Consolas" w:cs="Times New Roman"/>
+          <w:color w:val="D4D4D4"/>
+          <w:sz w:val="32"/>
+          <w:szCs w:val="32"/>
+          <w:lang w:val="fr-FR" w:eastAsia="fr-FR"/>
+        </w:rPr>
+      </w:pPr>
+      <w:r>
+        <w:rPr>
+          <w:rFonts w:ascii="Consolas" w:eastAsia="Times New Roman" w:hAnsi="Consolas" w:cs="Times New Roman"/>
+          <w:color w:val="D7BA7D"/>
+          <w:sz w:val="32"/>
+          <w:szCs w:val="32"/>
+          <w:lang w:val="fr-FR" w:eastAsia="fr-FR"/>
+        </w:rPr>
+        <w:t>.cards-center</w:t>
+      </w:r>
+      <w:r>
+        <w:rPr>
+          <w:rFonts w:ascii="Consolas" w:eastAsia="Times New Roman" w:hAnsi="Consolas" w:cs="Times New Roman"/>
+          <w:color w:val="D4D4D4"/>
+          <w:sz w:val="32"/>
+          <w:szCs w:val="32"/>
+          <w:lang w:val="fr-FR" w:eastAsia="fr-FR"/>
+        </w:rPr>
+        <w:t> {</w:t>
+      </w:r>
+    </w:p>
+    <w:p>
+      <w:pPr>
+        <w:shd w:val="clear" w:color="auto" w:fill="1E1E1E"/>
+        <w:spacing w:after="0" w:line="285" w:lineRule="atLeast"/>
+        <w:rPr>
+          <w:rFonts w:ascii="Consolas" w:eastAsia="Times New Roman" w:hAnsi="Consolas" w:cs="Times New Roman"/>
+          <w:color w:val="D4D4D4"/>
+          <w:sz w:val="32"/>
+          <w:szCs w:val="32"/>
+          <w:lang w:val="fr-FR" w:eastAsia="fr-FR"/>
+        </w:rPr>
+      </w:pPr>
+      <w:r>
+        <w:rPr>
+          <w:rFonts w:ascii="Consolas" w:eastAsia="Times New Roman" w:hAnsi="Consolas" w:cs="Times New Roman"/>
+          <w:color w:val="D4D4D4"/>
+          <w:sz w:val="32"/>
+          <w:szCs w:val="32"/>
+          <w:lang w:val="fr-FR" w:eastAsia="fr-FR"/>
+        </w:rPr>
+        <w:t>  </w:t>
+      </w:r>
+      <w:r>
+        <w:rPr>
+          <w:rFonts w:ascii="Consolas" w:eastAsia="Times New Roman" w:hAnsi="Consolas" w:cs="Times New Roman"/>
+          <w:color w:val="9CDCFE"/>
+          <w:sz w:val="32"/>
+          <w:szCs w:val="32"/>
+          <w:lang w:val="fr-FR" w:eastAsia="fr-FR"/>
+        </w:rPr>
+        <w:t>width</w:t>
+      </w:r>
+      <w:r>
+        <w:rPr>
+          <w:rFonts w:ascii="Consolas" w:eastAsia="Times New Roman" w:hAnsi="Consolas" w:cs="Times New Roman"/>
+          <w:color w:val="D4D4D4"/>
+          <w:sz w:val="32"/>
+          <w:szCs w:val="32"/>
+          <w:lang w:val="fr-FR" w:eastAsia="fr-FR"/>
+        </w:rPr>
+        <w:t>: </w:t>
+      </w:r>
+      <w:r>
+        <w:rPr>
+          <w:rFonts w:ascii="Consolas" w:eastAsia="Times New Roman" w:hAnsi="Consolas" w:cs="Times New Roman"/>
+          <w:color w:val="B5CEA8"/>
+          <w:sz w:val="32"/>
+          <w:szCs w:val="32"/>
+          <w:lang w:val="fr-FR" w:eastAsia="fr-FR"/>
+        </w:rPr>
+        <w:t>80vw</w:t>
+      </w:r>
+      <w:r>
+        <w:rPr>
+          <w:rFonts w:ascii="Consolas" w:eastAsia="Times New Roman" w:hAnsi="Consolas" w:cs="Times New Roman"/>
+          <w:color w:val="D4D4D4"/>
+          <w:sz w:val="32"/>
+          <w:szCs w:val="32"/>
+          <w:lang w:val="fr-FR" w:eastAsia="fr-FR"/>
+        </w:rPr>
+        <w:t>;</w:t>
+      </w:r>
+    </w:p>
+    <w:p>
+      <w:pPr>
+        <w:shd w:val="clear" w:color="auto" w:fill="1E1E1E"/>
+        <w:spacing w:after="0" w:line="285" w:lineRule="atLeast"/>
+        <w:rPr>
+          <w:rFonts w:ascii="Consolas" w:eastAsia="Times New Roman" w:hAnsi="Consolas" w:cs="Times New Roman"/>
+          <w:color w:val="D4D4D4"/>
+          <w:sz w:val="32"/>
+          <w:szCs w:val="32"/>
+          <w:lang w:val="fr-FR" w:eastAsia="fr-FR"/>
+        </w:rPr>
+      </w:pPr>
+      <w:r>
+        <w:rPr>
+          <w:rFonts w:ascii="Consolas" w:eastAsia="Times New Roman" w:hAnsi="Consolas" w:cs="Times New Roman"/>
+          <w:color w:val="D4D4D4"/>
+          <w:sz w:val="32"/>
+          <w:szCs w:val="32"/>
+          <w:lang w:val="fr-FR" w:eastAsia="fr-FR"/>
+        </w:rPr>
+        <w:t>  </w:t>
+      </w:r>
+      <w:r>
+        <w:rPr>
+          <w:rFonts w:ascii="Consolas" w:eastAsia="Times New Roman" w:hAnsi="Consolas" w:cs="Times New Roman"/>
+          <w:color w:val="9CDCFE"/>
+          <w:sz w:val="32"/>
+          <w:szCs w:val="32"/>
+          <w:lang w:val="fr-FR" w:eastAsia="fr-FR"/>
+        </w:rPr>
+        <w:t>max-width</w:t>
+      </w:r>
+      <w:r>
+        <w:rPr>
+          <w:rFonts w:ascii="Consolas" w:eastAsia="Times New Roman" w:hAnsi="Consolas" w:cs="Times New Roman"/>
+          <w:color w:val="D4D4D4"/>
+          <w:sz w:val="32"/>
+          <w:szCs w:val="32"/>
+          <w:lang w:val="fr-FR" w:eastAsia="fr-FR"/>
+        </w:rPr>
+        <w:t>: </w:t>
+      </w:r>
+      <w:r>
+        <w:rPr>
+          <w:rFonts w:ascii="Consolas" w:eastAsia="Times New Roman" w:hAnsi="Consolas" w:cs="Times New Roman"/>
+          <w:color w:val="B5CEA8"/>
+          <w:sz w:val="32"/>
+          <w:szCs w:val="32"/>
+          <w:lang w:val="fr-FR" w:eastAsia="fr-FR"/>
+        </w:rPr>
+        <w:t>1170px</w:t>
+      </w:r>
+      <w:r>
+        <w:rPr>
+          <w:rFonts w:ascii="Consolas" w:eastAsia="Times New Roman" w:hAnsi="Consolas" w:cs="Times New Roman"/>
+          <w:color w:val="D4D4D4"/>
+          <w:sz w:val="32"/>
+          <w:szCs w:val="32"/>
+          <w:lang w:val="fr-FR" w:eastAsia="fr-FR"/>
+        </w:rPr>
+        <w:t>;</w:t>
+      </w:r>
+    </w:p>
+    <w:p>
+      <w:pPr>
+        <w:shd w:val="clear" w:color="auto" w:fill="1E1E1E"/>
+        <w:spacing w:after="0" w:line="285" w:lineRule="atLeast"/>
+        <w:rPr>
+          <w:rFonts w:ascii="Consolas" w:eastAsia="Times New Roman" w:hAnsi="Consolas" w:cs="Times New Roman"/>
+          <w:color w:val="D4D4D4"/>
+          <w:sz w:val="32"/>
+          <w:szCs w:val="32"/>
+          <w:lang w:val="fr-FR" w:eastAsia="fr-FR"/>
+        </w:rPr>
+      </w:pPr>
+      <w:r>
+        <w:rPr>
+          <w:rFonts w:ascii="Consolas" w:eastAsia="Times New Roman" w:hAnsi="Consolas" w:cs="Times New Roman"/>
+          <w:color w:val="D4D4D4"/>
+          <w:sz w:val="32"/>
+          <w:szCs w:val="32"/>
+          <w:lang w:val="fr-FR" w:eastAsia="fr-FR"/>
+        </w:rPr>
+        <w:t>  </w:t>
+      </w:r>
+      <w:r>
+        <w:rPr>
+          <w:rFonts w:ascii="Consolas" w:eastAsia="Times New Roman" w:hAnsi="Consolas" w:cs="Times New Roman"/>
+          <w:color w:val="9CDCFE"/>
+          <w:sz w:val="32"/>
+          <w:szCs w:val="32"/>
+          <w:lang w:val="fr-FR" w:eastAsia="fr-FR"/>
+        </w:rPr>
+        <w:t>margin</w:t>
+      </w:r>
+      <w:r>
+        <w:rPr>
+          <w:rFonts w:ascii="Consolas" w:eastAsia="Times New Roman" w:hAnsi="Consolas" w:cs="Times New Roman"/>
+          <w:color w:val="D4D4D4"/>
+          <w:sz w:val="32"/>
+          <w:szCs w:val="32"/>
+          <w:lang w:val="fr-FR" w:eastAsia="fr-FR"/>
+        </w:rPr>
+        <w:t>: </w:t>
+      </w:r>
+      <w:r>
+        <w:rPr>
+          <w:rFonts w:ascii="Consolas" w:eastAsia="Times New Roman" w:hAnsi="Consolas" w:cs="Times New Roman"/>
+          <w:color w:val="B5CEA8"/>
+          <w:sz w:val="32"/>
+          <w:szCs w:val="32"/>
+          <w:lang w:val="fr-FR" w:eastAsia="fr-FR"/>
+        </w:rPr>
+        <w:t>2rem</w:t>
+      </w:r>
+      <w:r>
+        <w:rPr>
+          <w:rFonts w:ascii="Consolas" w:eastAsia="Times New Roman" w:hAnsi="Consolas" w:cs="Times New Roman"/>
+          <w:color w:val="D4D4D4"/>
+          <w:sz w:val="32"/>
+          <w:szCs w:val="32"/>
+          <w:lang w:val="fr-FR" w:eastAsia="fr-FR"/>
+        </w:rPr>
+        <w:t> </w:t>
+      </w:r>
+      <w:r>
+        <w:rPr>
+          <w:rFonts w:ascii="Consolas" w:eastAsia="Times New Roman" w:hAnsi="Consolas" w:cs="Times New Roman"/>
+          <w:color w:val="CE9178"/>
+          <w:sz w:val="32"/>
+          <w:szCs w:val="32"/>
+          <w:lang w:val="fr-FR" w:eastAsia="fr-FR"/>
+        </w:rPr>
+        <w:t>auto</w:t>
+      </w:r>
+      <w:r>
+        <w:rPr>
+          <w:rFonts w:ascii="Consolas" w:eastAsia="Times New Roman" w:hAnsi="Consolas" w:cs="Times New Roman"/>
+          <w:color w:val="D4D4D4"/>
+          <w:sz w:val="32"/>
+          <w:szCs w:val="32"/>
+          <w:lang w:val="fr-FR" w:eastAsia="fr-FR"/>
+        </w:rPr>
+        <w:t>;</w:t>
+      </w:r>
+    </w:p>
+    <w:p>
+      <w:pPr>
+        <w:shd w:val="clear" w:color="auto" w:fill="1E1E1E"/>
+        <w:spacing w:after="0" w:line="285" w:lineRule="atLeast"/>
+        <w:rPr>
+          <w:rFonts w:ascii="Consolas" w:eastAsia="Times New Roman" w:hAnsi="Consolas" w:cs="Times New Roman"/>
+          <w:color w:val="D4D4D4"/>
+          <w:sz w:val="32"/>
+          <w:szCs w:val="32"/>
+          <w:lang w:val="fr-FR" w:eastAsia="fr-FR"/>
+        </w:rPr>
+      </w:pPr>
+      <w:r>
+        <w:rPr>
+          <w:rFonts w:ascii="Consolas" w:eastAsia="Times New Roman" w:hAnsi="Consolas" w:cs="Times New Roman"/>
+          <w:color w:val="D4D4D4"/>
+          <w:sz w:val="32"/>
+          <w:szCs w:val="32"/>
+          <w:lang w:val="fr-FR" w:eastAsia="fr-FR"/>
+        </w:rPr>
+        <w:t>  </w:t>
+      </w:r>
+      <w:r>
+        <w:rPr>
+          <w:rFonts w:ascii="Consolas" w:eastAsia="Times New Roman" w:hAnsi="Consolas" w:cs="Times New Roman"/>
+          <w:color w:val="6A9955"/>
+          <w:sz w:val="32"/>
+          <w:szCs w:val="32"/>
+          <w:lang w:val="fr-FR" w:eastAsia="fr-FR"/>
+        </w:rPr>
+        <w:t>/*Hasta aqui dimos tamaño a la page y centramos las cards*/</w:t>
+      </w:r>
+    </w:p>
+    <w:p>
+      <w:pPr>
+        <w:shd w:val="clear" w:color="auto" w:fill="1E1E1E"/>
+        <w:spacing w:after="0" w:line="285" w:lineRule="atLeast"/>
+        <w:rPr>
+          <w:rFonts w:ascii="Consolas" w:eastAsia="Times New Roman" w:hAnsi="Consolas" w:cs="Times New Roman"/>
+          <w:color w:val="D4D4D4"/>
+          <w:sz w:val="32"/>
+          <w:szCs w:val="32"/>
+          <w:lang w:val="fr-FR" w:eastAsia="fr-FR"/>
+        </w:rPr>
+      </w:pPr>
+      <w:r>
+        <w:rPr>
+          <w:rFonts w:ascii="Consolas" w:eastAsia="Times New Roman" w:hAnsi="Consolas" w:cs="Times New Roman"/>
+          <w:color w:val="D4D4D4"/>
+          <w:sz w:val="32"/>
+          <w:szCs w:val="32"/>
+          <w:lang w:val="fr-FR" w:eastAsia="fr-FR"/>
+        </w:rPr>
+        <w:t>}</w:t>
+      </w:r>
+    </w:p>
+    <w:p>
+      <w:pPr>
+        <w:shd w:val="clear" w:color="auto" w:fill="1E1E1E"/>
+        <w:spacing w:after="0" w:line="285" w:lineRule="atLeast"/>
+        <w:rPr>
+          <w:rFonts w:ascii="Consolas" w:eastAsia="Times New Roman" w:hAnsi="Consolas" w:cs="Times New Roman"/>
+          <w:color w:val="D4D4D4"/>
+          <w:sz w:val="32"/>
+          <w:szCs w:val="32"/>
+          <w:lang w:val="fr-FR" w:eastAsia="fr-FR"/>
+        </w:rPr>
+      </w:pPr>
+      <w:r>
+        <w:rPr>
+          <w:rFonts w:ascii="Consolas" w:eastAsia="Times New Roman" w:hAnsi="Consolas" w:cs="Times New Roman"/>
+          <w:color w:val="D7BA7D"/>
+          <w:sz w:val="32"/>
+          <w:szCs w:val="32"/>
+          <w:lang w:val="fr-FR" w:eastAsia="fr-FR"/>
+        </w:rPr>
+        <w:t>.card</w:t>
+      </w:r>
+      <w:r>
+        <w:rPr>
+          <w:rFonts w:ascii="Consolas" w:eastAsia="Times New Roman" w:hAnsi="Consolas" w:cs="Times New Roman"/>
+          <w:color w:val="D4D4D4"/>
+          <w:sz w:val="32"/>
+          <w:szCs w:val="32"/>
+          <w:lang w:val="fr-FR" w:eastAsia="fr-FR"/>
+        </w:rPr>
+        <w:t> {</w:t>
+      </w:r>
+      <w:r>
+        <w:rPr>
+          <w:rFonts w:ascii="Consolas" w:eastAsia="Times New Roman" w:hAnsi="Consolas" w:cs="Times New Roman"/>
+          <w:color w:val="9CDCFE"/>
+          <w:sz w:val="32"/>
+          <w:szCs w:val="32"/>
+          <w:lang w:val="fr-FR" w:eastAsia="fr-FR"/>
+        </w:rPr>
+        <w:t>border</w:t>
+      </w:r>
+      <w:r>
+        <w:rPr>
+          <w:rFonts w:ascii="Consolas" w:eastAsia="Times New Roman" w:hAnsi="Consolas" w:cs="Times New Roman"/>
+          <w:color w:val="D4D4D4"/>
+          <w:sz w:val="32"/>
+          <w:szCs w:val="32"/>
+          <w:lang w:val="fr-FR" w:eastAsia="fr-FR"/>
+        </w:rPr>
+        <w:t>: </w:t>
+      </w:r>
+      <w:r>
+        <w:rPr>
+          <w:rFonts w:ascii="Consolas" w:eastAsia="Times New Roman" w:hAnsi="Consolas" w:cs="Times New Roman"/>
+          <w:color w:val="B5CEA8"/>
+          <w:sz w:val="32"/>
+          <w:szCs w:val="32"/>
+          <w:lang w:val="fr-FR" w:eastAsia="fr-FR"/>
+        </w:rPr>
+        <w:t>1px</w:t>
+      </w:r>
+      <w:r>
+        <w:rPr>
+          <w:rFonts w:ascii="Consolas" w:eastAsia="Times New Roman" w:hAnsi="Consolas" w:cs="Times New Roman"/>
+          <w:color w:val="D4D4D4"/>
+          <w:sz w:val="32"/>
+          <w:szCs w:val="32"/>
+          <w:lang w:val="fr-FR" w:eastAsia="fr-FR"/>
+        </w:rPr>
+        <w:t> </w:t>
+      </w:r>
+      <w:r>
+        <w:rPr>
+          <w:rFonts w:ascii="Consolas" w:eastAsia="Times New Roman" w:hAnsi="Consolas" w:cs="Times New Roman"/>
+          <w:color w:val="CE9178"/>
+          <w:sz w:val="32"/>
+          <w:szCs w:val="32"/>
+          <w:lang w:val="fr-FR" w:eastAsia="fr-FR"/>
+        </w:rPr>
+        <w:t>solid</w:t>
+      </w:r>
+      <w:r>
+        <w:rPr>
+          <w:rFonts w:ascii="Consolas" w:eastAsia="Times New Roman" w:hAnsi="Consolas" w:cs="Times New Roman"/>
+          <w:color w:val="D4D4D4"/>
+          <w:sz w:val="32"/>
+          <w:szCs w:val="32"/>
+          <w:lang w:val="fr-FR" w:eastAsia="fr-FR"/>
+        </w:rPr>
+        <w:t> </w:t>
+      </w:r>
+      <w:r>
+        <w:rPr>
+          <w:rFonts w:ascii="Consolas" w:eastAsia="Times New Roman" w:hAnsi="Consolas" w:cs="Times New Roman"/>
+          <w:color w:val="DCDCAA"/>
+          <w:sz w:val="32"/>
+          <w:szCs w:val="32"/>
+          <w:lang w:val="fr-FR" w:eastAsia="fr-FR"/>
+        </w:rPr>
+        <w:t>var</w:t>
+      </w:r>
+      <w:r>
+        <w:rPr>
+          <w:rFonts w:ascii="Consolas" w:eastAsia="Times New Roman" w:hAnsi="Consolas" w:cs="Times New Roman"/>
+          <w:color w:val="D4D4D4"/>
+          <w:sz w:val="32"/>
+          <w:szCs w:val="32"/>
+          <w:lang w:val="fr-FR" w:eastAsia="fr-FR"/>
+        </w:rPr>
+        <w:t>(</w:t>
+      </w:r>
+      <w:r>
+        <w:rPr>
+          <w:rFonts w:ascii="Consolas" w:eastAsia="Times New Roman" w:hAnsi="Consolas" w:cs="Times New Roman"/>
+          <w:color w:val="9CDCFE"/>
+          <w:sz w:val="32"/>
+          <w:szCs w:val="32"/>
+          <w:lang w:val="fr-FR" w:eastAsia="fr-FR"/>
+        </w:rPr>
+        <w:t>--darkGrey</w:t>
+      </w:r>
+      <w:r>
+        <w:rPr>
+          <w:rFonts w:ascii="Consolas" w:eastAsia="Times New Roman" w:hAnsi="Consolas" w:cs="Times New Roman"/>
+          <w:color w:val="D4D4D4"/>
+          <w:sz w:val="32"/>
+          <w:szCs w:val="32"/>
+          <w:lang w:val="fr-FR" w:eastAsia="fr-FR"/>
+        </w:rPr>
+        <w:t>);</w:t>
+      </w:r>
+    </w:p>
+    <w:p>
+      <w:pPr>
+        <w:shd w:val="clear" w:color="auto" w:fill="1E1E1E"/>
+        <w:spacing w:after="0" w:line="285" w:lineRule="atLeast"/>
+        <w:rPr>
+          <w:rFonts w:ascii="Consolas" w:eastAsia="Times New Roman" w:hAnsi="Consolas" w:cs="Times New Roman"/>
+          <w:color w:val="D4D4D4"/>
+          <w:sz w:val="32"/>
+          <w:szCs w:val="32"/>
+          <w:lang w:val="fr-FR" w:eastAsia="fr-FR"/>
+        </w:rPr>
+      </w:pPr>
+      <w:r>
+        <w:rPr>
+          <w:rFonts w:ascii="Consolas" w:eastAsia="Times New Roman" w:hAnsi="Consolas" w:cs="Times New Roman"/>
+          <w:color w:val="D4D4D4"/>
+          <w:sz w:val="32"/>
+          <w:szCs w:val="32"/>
+          <w:lang w:val="fr-FR" w:eastAsia="fr-FR"/>
+        </w:rPr>
+        <w:t>  </w:t>
+      </w:r>
+      <w:r>
+        <w:rPr>
+          <w:rFonts w:ascii="Consolas" w:eastAsia="Times New Roman" w:hAnsi="Consolas" w:cs="Times New Roman"/>
+          <w:color w:val="9CDCFE"/>
+          <w:sz w:val="32"/>
+          <w:szCs w:val="32"/>
+          <w:lang w:val="fr-FR" w:eastAsia="fr-FR"/>
+        </w:rPr>
+        <w:t>margin-bottom</w:t>
+      </w:r>
+      <w:r>
+        <w:rPr>
+          <w:rFonts w:ascii="Consolas" w:eastAsia="Times New Roman" w:hAnsi="Consolas" w:cs="Times New Roman"/>
+          <w:color w:val="D4D4D4"/>
+          <w:sz w:val="32"/>
+          <w:szCs w:val="32"/>
+          <w:lang w:val="fr-FR" w:eastAsia="fr-FR"/>
+        </w:rPr>
+        <w:t>: </w:t>
+      </w:r>
+      <w:r>
+        <w:rPr>
+          <w:rFonts w:ascii="Consolas" w:eastAsia="Times New Roman" w:hAnsi="Consolas" w:cs="Times New Roman"/>
+          <w:color w:val="B5CEA8"/>
+          <w:sz w:val="32"/>
+          <w:szCs w:val="32"/>
+          <w:lang w:val="fr-FR" w:eastAsia="fr-FR"/>
+        </w:rPr>
+        <w:t>3rem</w:t>
+      </w:r>
+      <w:r>
+        <w:rPr>
+          <w:rFonts w:ascii="Consolas" w:eastAsia="Times New Roman" w:hAnsi="Consolas" w:cs="Times New Roman"/>
+          <w:color w:val="D4D4D4"/>
+          <w:sz w:val="32"/>
+          <w:szCs w:val="32"/>
+          <w:lang w:val="fr-FR" w:eastAsia="fr-FR"/>
+        </w:rPr>
+        <w:t>}</w:t>
+      </w:r>
+    </w:p>
+    <w:p>
+      <w:pPr>
+        <w:shd w:val="clear" w:color="auto" w:fill="1E1E1E"/>
+        <w:spacing w:after="0" w:line="285" w:lineRule="atLeast"/>
+        <w:rPr>
+          <w:rFonts w:ascii="Consolas" w:eastAsia="Times New Roman" w:hAnsi="Consolas" w:cs="Times New Roman"/>
+          <w:color w:val="D4D4D4"/>
+          <w:sz w:val="32"/>
+          <w:szCs w:val="32"/>
+          <w:lang w:val="fr-FR" w:eastAsia="fr-FR"/>
+        </w:rPr>
+      </w:pPr>
+      <w:r>
+        <w:rPr>
+          <w:rFonts w:ascii="Consolas" w:eastAsia="Times New Roman" w:hAnsi="Consolas" w:cs="Times New Roman"/>
+          <w:color w:val="D7BA7D"/>
+          <w:sz w:val="32"/>
+          <w:szCs w:val="32"/>
+          <w:lang w:val="fr-FR" w:eastAsia="fr-FR"/>
+        </w:rPr>
+        <w:t>.card-info</w:t>
+      </w:r>
+      <w:r>
+        <w:rPr>
+          <w:rFonts w:ascii="Consolas" w:eastAsia="Times New Roman" w:hAnsi="Consolas" w:cs="Times New Roman"/>
+          <w:color w:val="D4D4D4"/>
+          <w:sz w:val="32"/>
+          <w:szCs w:val="32"/>
+          <w:lang w:val="fr-FR" w:eastAsia="fr-FR"/>
+        </w:rPr>
+        <w:t> {</w:t>
+      </w:r>
+      <w:r>
+        <w:rPr>
+          <w:rFonts w:ascii="Consolas" w:eastAsia="Times New Roman" w:hAnsi="Consolas" w:cs="Times New Roman"/>
+          <w:color w:val="9CDCFE"/>
+          <w:sz w:val="32"/>
+          <w:szCs w:val="32"/>
+          <w:lang w:val="fr-FR" w:eastAsia="fr-FR"/>
+        </w:rPr>
+        <w:t>padding</w:t>
+      </w:r>
+      <w:r>
+        <w:rPr>
+          <w:rFonts w:ascii="Consolas" w:eastAsia="Times New Roman" w:hAnsi="Consolas" w:cs="Times New Roman"/>
+          <w:color w:val="D4D4D4"/>
+          <w:sz w:val="32"/>
+          <w:szCs w:val="32"/>
+          <w:lang w:val="fr-FR" w:eastAsia="fr-FR"/>
+        </w:rPr>
+        <w:t>: </w:t>
+      </w:r>
+      <w:r>
+        <w:rPr>
+          <w:rFonts w:ascii="Consolas" w:eastAsia="Times New Roman" w:hAnsi="Consolas" w:cs="Times New Roman"/>
+          <w:color w:val="B5CEA8"/>
+          <w:sz w:val="32"/>
+          <w:szCs w:val="32"/>
+          <w:lang w:val="fr-FR" w:eastAsia="fr-FR"/>
+        </w:rPr>
+        <w:t>1rem</w:t>
+      </w:r>
+      <w:r>
+        <w:rPr>
+          <w:rFonts w:ascii="Consolas" w:eastAsia="Times New Roman" w:hAnsi="Consolas" w:cs="Times New Roman"/>
+          <w:color w:val="D4D4D4"/>
+          <w:sz w:val="32"/>
+          <w:szCs w:val="32"/>
+          <w:lang w:val="fr-FR" w:eastAsia="fr-FR"/>
+        </w:rPr>
+        <w:t>}</w:t>
+      </w:r>
+    </w:p>
+    <w:p>
+      <w:pPr>
+        <w:shd w:val="clear" w:color="auto" w:fill="1E1E1E"/>
+        <w:spacing w:after="0" w:line="285" w:lineRule="atLeast"/>
+        <w:rPr>
+          <w:rFonts w:ascii="Consolas" w:eastAsia="Times New Roman" w:hAnsi="Consolas" w:cs="Times New Roman"/>
+          <w:color w:val="D4D4D4"/>
+          <w:sz w:val="32"/>
+          <w:szCs w:val="32"/>
+          <w:lang w:val="fr-FR" w:eastAsia="fr-FR"/>
+        </w:rPr>
+      </w:pPr>
+      <w:r>
+        <w:rPr>
+          <w:rFonts w:ascii="Consolas" w:eastAsia="Times New Roman" w:hAnsi="Consolas" w:cs="Times New Roman"/>
+          <w:color w:val="D7BA7D"/>
+          <w:sz w:val="32"/>
+          <w:szCs w:val="32"/>
+          <w:lang w:val="fr-FR" w:eastAsia="fr-FR"/>
+        </w:rPr>
+        <w:t>.card-footer</w:t>
+      </w:r>
+      <w:r>
+        <w:rPr>
+          <w:rFonts w:ascii="Consolas" w:eastAsia="Times New Roman" w:hAnsi="Consolas" w:cs="Times New Roman"/>
+          <w:color w:val="D4D4D4"/>
+          <w:sz w:val="32"/>
+          <w:szCs w:val="32"/>
+          <w:lang w:val="fr-FR" w:eastAsia="fr-FR"/>
+        </w:rPr>
+        <w:t> {</w:t>
+      </w:r>
+      <w:r>
+        <w:rPr>
+          <w:rFonts w:ascii="Consolas" w:eastAsia="Times New Roman" w:hAnsi="Consolas" w:cs="Times New Roman"/>
+          <w:color w:val="9CDCFE"/>
+          <w:sz w:val="32"/>
+          <w:szCs w:val="32"/>
+          <w:lang w:val="fr-FR" w:eastAsia="fr-FR"/>
+        </w:rPr>
+        <w:t>background</w:t>
+      </w:r>
+      <w:r>
+        <w:rPr>
+          <w:rFonts w:ascii="Consolas" w:eastAsia="Times New Roman" w:hAnsi="Consolas" w:cs="Times New Roman"/>
+          <w:color w:val="D4D4D4"/>
+          <w:sz w:val="32"/>
+          <w:szCs w:val="32"/>
+          <w:lang w:val="fr-FR" w:eastAsia="fr-FR"/>
+        </w:rPr>
+        <w:t>: </w:t>
+      </w:r>
+      <w:r>
+        <w:rPr>
+          <w:rFonts w:ascii="Consolas" w:eastAsia="Times New Roman" w:hAnsi="Consolas" w:cs="Times New Roman"/>
+          <w:color w:val="DCDCAA"/>
+          <w:sz w:val="32"/>
+          <w:szCs w:val="32"/>
+          <w:lang w:val="fr-FR" w:eastAsia="fr-FR"/>
+        </w:rPr>
+        <w:t>var</w:t>
+      </w:r>
+      <w:r>
+        <w:rPr>
+          <w:rFonts w:ascii="Consolas" w:eastAsia="Times New Roman" w:hAnsi="Consolas" w:cs="Times New Roman"/>
+          <w:color w:val="D4D4D4"/>
+          <w:sz w:val="32"/>
+          <w:szCs w:val="32"/>
+          <w:lang w:val="fr-FR" w:eastAsia="fr-FR"/>
+        </w:rPr>
+        <w:t>(</w:t>
+      </w:r>
+      <w:r>
+        <w:rPr>
+          <w:rFonts w:ascii="Consolas" w:eastAsia="Times New Roman" w:hAnsi="Consolas" w:cs="Times New Roman"/>
+          <w:color w:val="9CDCFE"/>
+          <w:sz w:val="32"/>
+          <w:szCs w:val="32"/>
+          <w:lang w:val="fr-FR" w:eastAsia="fr-FR"/>
+        </w:rPr>
+        <w:t>--darkGrey</w:t>
+      </w:r>
+      <w:r>
+        <w:rPr>
+          <w:rFonts w:ascii="Consolas" w:eastAsia="Times New Roman" w:hAnsi="Consolas" w:cs="Times New Roman"/>
+          <w:color w:val="D4D4D4"/>
+          <w:sz w:val="32"/>
+          <w:szCs w:val="32"/>
+          <w:lang w:val="fr-FR" w:eastAsia="fr-FR"/>
+        </w:rPr>
+        <w:t>);</w:t>
+      </w:r>
+    </w:p>
+    <w:p>
+      <w:pPr>
+        <w:shd w:val="clear" w:color="auto" w:fill="1E1E1E"/>
+        <w:spacing w:after="0" w:line="285" w:lineRule="atLeast"/>
+        <w:rPr>
+          <w:rFonts w:ascii="Consolas" w:eastAsia="Times New Roman" w:hAnsi="Consolas" w:cs="Times New Roman"/>
+          <w:color w:val="D4D4D4"/>
+          <w:sz w:val="32"/>
+          <w:szCs w:val="32"/>
+          <w:lang w:val="fr-FR" w:eastAsia="fr-FR"/>
+        </w:rPr>
+      </w:pPr>
+      <w:r>
+        <w:rPr>
+          <w:rFonts w:ascii="Consolas" w:eastAsia="Times New Roman" w:hAnsi="Consolas" w:cs="Times New Roman"/>
+          <w:color w:val="D4D4D4"/>
+          <w:sz w:val="32"/>
+          <w:szCs w:val="32"/>
+          <w:lang w:val="fr-FR" w:eastAsia="fr-FR"/>
+        </w:rPr>
+        <w:t>  </w:t>
+      </w:r>
+      <w:r>
+        <w:rPr>
+          <w:rFonts w:ascii="Consolas" w:eastAsia="Times New Roman" w:hAnsi="Consolas" w:cs="Times New Roman"/>
+          <w:color w:val="9CDCFE"/>
+          <w:sz w:val="32"/>
+          <w:szCs w:val="32"/>
+          <w:lang w:val="fr-FR" w:eastAsia="fr-FR"/>
+        </w:rPr>
+        <w:t>padding</w:t>
+      </w:r>
+      <w:r>
+        <w:rPr>
+          <w:rFonts w:ascii="Consolas" w:eastAsia="Times New Roman" w:hAnsi="Consolas" w:cs="Times New Roman"/>
+          <w:color w:val="D4D4D4"/>
+          <w:sz w:val="32"/>
+          <w:szCs w:val="32"/>
+          <w:lang w:val="fr-FR" w:eastAsia="fr-FR"/>
+        </w:rPr>
+        <w:t>: </w:t>
+      </w:r>
+      <w:r>
+        <w:rPr>
+          <w:rFonts w:ascii="Consolas" w:eastAsia="Times New Roman" w:hAnsi="Consolas" w:cs="Times New Roman"/>
+          <w:color w:val="B5CEA8"/>
+          <w:sz w:val="32"/>
+          <w:szCs w:val="32"/>
+          <w:lang w:val="fr-FR" w:eastAsia="fr-FR"/>
+        </w:rPr>
+        <w:t>0.5rem</w:t>
+      </w:r>
+      <w:r>
+        <w:rPr>
+          <w:rFonts w:ascii="Consolas" w:eastAsia="Times New Roman" w:hAnsi="Consolas" w:cs="Times New Roman"/>
+          <w:color w:val="D4D4D4"/>
+          <w:sz w:val="32"/>
+          <w:szCs w:val="32"/>
+          <w:lang w:val="fr-FR" w:eastAsia="fr-FR"/>
+        </w:rPr>
+        <w:t> </w:t>
+      </w:r>
+      <w:r>
+        <w:rPr>
+          <w:rFonts w:ascii="Consolas" w:eastAsia="Times New Roman" w:hAnsi="Consolas" w:cs="Times New Roman"/>
+          <w:color w:val="B5CEA8"/>
+          <w:sz w:val="32"/>
+          <w:szCs w:val="32"/>
+          <w:lang w:val="fr-FR" w:eastAsia="fr-FR"/>
+        </w:rPr>
+        <w:t>1rem</w:t>
+      </w:r>
+      <w:r>
+        <w:rPr>
+          <w:rFonts w:ascii="Consolas" w:eastAsia="Times New Roman" w:hAnsi="Consolas" w:cs="Times New Roman"/>
+          <w:color w:val="D4D4D4"/>
+          <w:sz w:val="32"/>
+          <w:szCs w:val="32"/>
+          <w:lang w:val="fr-FR" w:eastAsia="fr-FR"/>
+        </w:rPr>
+        <w:t>;</w:t>
+      </w:r>
+    </w:p>
+    <w:p>
+      <w:pPr>
+        <w:shd w:val="clear" w:color="auto" w:fill="1E1E1E"/>
+        <w:spacing w:after="0" w:line="285" w:lineRule="atLeast"/>
+        <w:rPr>
+          <w:rFonts w:ascii="Consolas" w:eastAsia="Times New Roman" w:hAnsi="Consolas" w:cs="Times New Roman"/>
+          <w:color w:val="D4D4D4"/>
+          <w:sz w:val="32"/>
+          <w:szCs w:val="32"/>
+          <w:lang w:val="fr-FR" w:eastAsia="fr-FR"/>
+        </w:rPr>
+      </w:pPr>
+      <w:r>
+        <w:rPr>
+          <w:rFonts w:ascii="Consolas" w:eastAsia="Times New Roman" w:hAnsi="Consolas" w:cs="Times New Roman"/>
+          <w:color w:val="D4D4D4"/>
+          <w:sz w:val="32"/>
+          <w:szCs w:val="32"/>
+          <w:lang w:val="fr-FR" w:eastAsia="fr-FR"/>
+        </w:rPr>
+        <w:t>  </w:t>
+      </w:r>
+      <w:r>
+        <w:rPr>
+          <w:rFonts w:ascii="Consolas" w:eastAsia="Times New Roman" w:hAnsi="Consolas" w:cs="Times New Roman"/>
+          <w:color w:val="9CDCFE"/>
+          <w:sz w:val="32"/>
+          <w:szCs w:val="32"/>
+          <w:lang w:val="fr-FR" w:eastAsia="fr-FR"/>
+        </w:rPr>
+        <w:t>display</w:t>
+      </w:r>
+      <w:r>
+        <w:rPr>
+          <w:rFonts w:ascii="Consolas" w:eastAsia="Times New Roman" w:hAnsi="Consolas" w:cs="Times New Roman"/>
+          <w:color w:val="D4D4D4"/>
+          <w:sz w:val="32"/>
+          <w:szCs w:val="32"/>
+          <w:lang w:val="fr-FR" w:eastAsia="fr-FR"/>
+        </w:rPr>
+        <w:t>: </w:t>
+      </w:r>
+      <w:r>
+        <w:rPr>
+          <w:rFonts w:ascii="Consolas" w:eastAsia="Times New Roman" w:hAnsi="Consolas" w:cs="Times New Roman"/>
+          <w:color w:val="CE9178"/>
+          <w:sz w:val="32"/>
+          <w:szCs w:val="32"/>
+          <w:lang w:val="fr-FR" w:eastAsia="fr-FR"/>
+        </w:rPr>
+        <w:t>grid</w:t>
+      </w:r>
+      <w:r>
+        <w:rPr>
+          <w:rFonts w:ascii="Consolas" w:eastAsia="Times New Roman" w:hAnsi="Consolas" w:cs="Times New Roman"/>
+          <w:color w:val="D4D4D4"/>
+          <w:sz w:val="32"/>
+          <w:szCs w:val="32"/>
+          <w:lang w:val="fr-FR" w:eastAsia="fr-FR"/>
+        </w:rPr>
+        <w:t>;</w:t>
+      </w:r>
+    </w:p>
+    <w:p>
+      <w:pPr>
+        <w:shd w:val="clear" w:color="auto" w:fill="1E1E1E"/>
+        <w:spacing w:after="0" w:line="285" w:lineRule="atLeast"/>
+        <w:rPr>
+          <w:rFonts w:ascii="Consolas" w:eastAsia="Times New Roman" w:hAnsi="Consolas" w:cs="Times New Roman"/>
+          <w:color w:val="D4D4D4"/>
+          <w:sz w:val="32"/>
+          <w:szCs w:val="32"/>
+          <w:lang w:val="fr-FR" w:eastAsia="fr-FR"/>
+        </w:rPr>
+      </w:pPr>
+      <w:r>
+        <w:rPr>
+          <w:rFonts w:ascii="Consolas" w:eastAsia="Times New Roman" w:hAnsi="Consolas" w:cs="Times New Roman"/>
+          <w:color w:val="D4D4D4"/>
+          <w:sz w:val="32"/>
+          <w:szCs w:val="32"/>
+          <w:lang w:val="fr-FR" w:eastAsia="fr-FR"/>
+        </w:rPr>
+        <w:t>  </w:t>
+      </w:r>
+      <w:r>
+        <w:rPr>
+          <w:rFonts w:ascii="Consolas" w:eastAsia="Times New Roman" w:hAnsi="Consolas" w:cs="Times New Roman"/>
+          <w:color w:val="9CDCFE"/>
+          <w:sz w:val="32"/>
+          <w:szCs w:val="32"/>
+          <w:lang w:val="fr-FR" w:eastAsia="fr-FR"/>
+        </w:rPr>
+        <w:t>grid-template-columns</w:t>
+      </w:r>
+      <w:r>
+        <w:rPr>
+          <w:rFonts w:ascii="Consolas" w:eastAsia="Times New Roman" w:hAnsi="Consolas" w:cs="Times New Roman"/>
+          <w:color w:val="D4D4D4"/>
+          <w:sz w:val="32"/>
+          <w:szCs w:val="32"/>
+          <w:lang w:val="fr-FR" w:eastAsia="fr-FR"/>
+        </w:rPr>
+        <w:t>: </w:t>
+      </w:r>
+      <w:r>
+        <w:rPr>
+          <w:rFonts w:ascii="Consolas" w:eastAsia="Times New Roman" w:hAnsi="Consolas" w:cs="Times New Roman"/>
+          <w:color w:val="DCDCAA"/>
+          <w:sz w:val="32"/>
+          <w:szCs w:val="32"/>
+          <w:lang w:val="fr-FR" w:eastAsia="fr-FR"/>
+        </w:rPr>
+        <w:t>repeat</w:t>
+      </w:r>
+      <w:r>
+        <w:rPr>
+          <w:rFonts w:ascii="Consolas" w:eastAsia="Times New Roman" w:hAnsi="Consolas" w:cs="Times New Roman"/>
+          <w:color w:val="D4D4D4"/>
+          <w:sz w:val="32"/>
+          <w:szCs w:val="32"/>
+          <w:lang w:val="fr-FR" w:eastAsia="fr-FR"/>
+        </w:rPr>
+        <w:t>(</w:t>
+      </w:r>
+      <w:r>
+        <w:rPr>
+          <w:rFonts w:ascii="Consolas" w:eastAsia="Times New Roman" w:hAnsi="Consolas" w:cs="Times New Roman"/>
+          <w:color w:val="B5CEA8"/>
+          <w:sz w:val="32"/>
+          <w:szCs w:val="32"/>
+          <w:lang w:val="fr-FR" w:eastAsia="fr-FR"/>
+        </w:rPr>
+        <w:t>4</w:t>
+      </w:r>
+      <w:r>
+        <w:rPr>
+          <w:rFonts w:ascii="Consolas" w:eastAsia="Times New Roman" w:hAnsi="Consolas" w:cs="Times New Roman"/>
+          <w:color w:val="D4D4D4"/>
+          <w:sz w:val="32"/>
+          <w:szCs w:val="32"/>
+          <w:lang w:val="fr-FR" w:eastAsia="fr-FR"/>
+        </w:rPr>
+        <w:t>, </w:t>
+      </w:r>
+      <w:r>
+        <w:rPr>
+          <w:rFonts w:ascii="Consolas" w:eastAsia="Times New Roman" w:hAnsi="Consolas" w:cs="Times New Roman"/>
+          <w:color w:val="B5CEA8"/>
+          <w:sz w:val="32"/>
+          <w:szCs w:val="32"/>
+          <w:lang w:val="fr-FR" w:eastAsia="fr-FR"/>
+        </w:rPr>
+        <w:t>1fr</w:t>
+      </w:r>
+      <w:r>
+        <w:rPr>
+          <w:rFonts w:ascii="Consolas" w:eastAsia="Times New Roman" w:hAnsi="Consolas" w:cs="Times New Roman"/>
+          <w:color w:val="D4D4D4"/>
+          <w:sz w:val="32"/>
+          <w:szCs w:val="32"/>
+          <w:lang w:val="fr-FR" w:eastAsia="fr-FR"/>
+        </w:rPr>
+        <w:t>);</w:t>
+      </w:r>
+    </w:p>
+    <w:p>
+      <w:pPr>
+        <w:shd w:val="clear" w:color="auto" w:fill="1E1E1E"/>
+        <w:spacing w:after="0" w:line="285" w:lineRule="atLeast"/>
+        <w:rPr>
+          <w:rFonts w:ascii="Consolas" w:eastAsia="Times New Roman" w:hAnsi="Consolas" w:cs="Times New Roman"/>
+          <w:color w:val="D4D4D4"/>
+          <w:sz w:val="32"/>
+          <w:szCs w:val="32"/>
+          <w:lang w:val="fr-FR" w:eastAsia="fr-FR"/>
+        </w:rPr>
+      </w:pPr>
+      <w:r>
+        <w:rPr>
+          <w:rFonts w:ascii="Consolas" w:eastAsia="Times New Roman" w:hAnsi="Consolas" w:cs="Times New Roman"/>
+          <w:color w:val="D4D4D4"/>
+          <w:sz w:val="32"/>
+          <w:szCs w:val="32"/>
+          <w:lang w:val="fr-FR" w:eastAsia="fr-FR"/>
+        </w:rPr>
+        <w:t>  </w:t>
+      </w:r>
+      <w:r>
+        <w:rPr>
+          <w:rFonts w:ascii="Consolas" w:eastAsia="Times New Roman" w:hAnsi="Consolas" w:cs="Times New Roman"/>
+          <w:color w:val="9CDCFE"/>
+          <w:sz w:val="32"/>
+          <w:szCs w:val="32"/>
+          <w:lang w:val="fr-FR" w:eastAsia="fr-FR"/>
+        </w:rPr>
+        <w:t>justify-items</w:t>
+      </w:r>
+      <w:r>
+        <w:rPr>
+          <w:rFonts w:ascii="Consolas" w:eastAsia="Times New Roman" w:hAnsi="Consolas" w:cs="Times New Roman"/>
+          <w:color w:val="D4D4D4"/>
+          <w:sz w:val="32"/>
+          <w:szCs w:val="32"/>
+          <w:lang w:val="fr-FR" w:eastAsia="fr-FR"/>
+        </w:rPr>
+        <w:t>: </w:t>
+      </w:r>
+      <w:r>
+        <w:rPr>
+          <w:rFonts w:ascii="Consolas" w:eastAsia="Times New Roman" w:hAnsi="Consolas" w:cs="Times New Roman"/>
+          <w:color w:val="CE9178"/>
+          <w:sz w:val="32"/>
+          <w:szCs w:val="32"/>
+          <w:lang w:val="fr-FR" w:eastAsia="fr-FR"/>
+        </w:rPr>
+        <w:t>center</w:t>
+      </w:r>
+      <w:r>
+        <w:rPr>
+          <w:rFonts w:ascii="Consolas" w:eastAsia="Times New Roman" w:hAnsi="Consolas" w:cs="Times New Roman"/>
+          <w:color w:val="D4D4D4"/>
+          <w:sz w:val="32"/>
+          <w:szCs w:val="32"/>
+          <w:lang w:val="fr-FR" w:eastAsia="fr-FR"/>
+        </w:rPr>
+        <w:t>;</w:t>
+      </w:r>
+    </w:p>
+    <w:p>
+      <w:pPr>
+        <w:shd w:val="clear" w:color="auto" w:fill="1E1E1E"/>
+        <w:spacing w:after="0" w:line="285" w:lineRule="atLeast"/>
+        <w:rPr>
+          <w:rFonts w:ascii="Consolas" w:eastAsia="Times New Roman" w:hAnsi="Consolas" w:cs="Times New Roman"/>
+          <w:color w:val="D4D4D4"/>
+          <w:sz w:val="32"/>
+          <w:szCs w:val="32"/>
+          <w:lang w:val="fr-FR" w:eastAsia="fr-FR"/>
+        </w:rPr>
+      </w:pPr>
+      <w:r>
+        <w:rPr>
+          <w:rFonts w:ascii="Consolas" w:eastAsia="Times New Roman" w:hAnsi="Consolas" w:cs="Times New Roman"/>
+          <w:color w:val="D4D4D4"/>
+          <w:sz w:val="32"/>
+          <w:szCs w:val="32"/>
+          <w:lang w:val="fr-FR" w:eastAsia="fr-FR"/>
+        </w:rPr>
+        <w:t>  </w:t>
+      </w:r>
+      <w:r>
+        <w:rPr>
+          <w:rFonts w:ascii="Consolas" w:eastAsia="Times New Roman" w:hAnsi="Consolas" w:cs="Times New Roman"/>
+          <w:color w:val="6A9955"/>
+          <w:sz w:val="32"/>
+          <w:szCs w:val="32"/>
+          <w:lang w:val="fr-FR" w:eastAsia="fr-FR"/>
+        </w:rPr>
+        <w:t>/*Separamos en 4 cols y centramos contenido*/</w:t>
+      </w:r>
+    </w:p>
+    <w:p>
+      <w:pPr>
+        <w:shd w:val="clear" w:color="auto" w:fill="1E1E1E"/>
+        <w:spacing w:after="0" w:line="285" w:lineRule="atLeast"/>
+        <w:rPr>
+          <w:rFonts w:ascii="Consolas" w:eastAsia="Times New Roman" w:hAnsi="Consolas" w:cs="Times New Roman"/>
+          <w:color w:val="D4D4D4"/>
+          <w:sz w:val="32"/>
+          <w:szCs w:val="32"/>
+          <w:lang w:val="fr-FR" w:eastAsia="fr-FR"/>
+        </w:rPr>
+      </w:pPr>
+      <w:r>
+        <w:rPr>
+          <w:rFonts w:ascii="Consolas" w:eastAsia="Times New Roman" w:hAnsi="Consolas" w:cs="Times New Roman"/>
+          <w:color w:val="D4D4D4"/>
+          <w:sz w:val="32"/>
+          <w:szCs w:val="32"/>
+          <w:lang w:val="fr-FR" w:eastAsia="fr-FR"/>
+        </w:rPr>
+        <w:t>}</w:t>
+      </w:r>
+    </w:p>
+    <w:p>
+      <w:pPr>
+        <w:shd w:val="clear" w:color="auto" w:fill="1E1E1E"/>
+        <w:spacing w:after="0" w:line="285" w:lineRule="atLeast"/>
+        <w:rPr>
+          <w:rFonts w:ascii="Consolas" w:eastAsia="Times New Roman" w:hAnsi="Consolas" w:cs="Times New Roman"/>
+          <w:color w:val="D4D4D4"/>
+          <w:sz w:val="32"/>
+          <w:szCs w:val="32"/>
+          <w:lang w:val="fr-FR" w:eastAsia="fr-FR"/>
+        </w:rPr>
+      </w:pPr>
+      <w:r>
+        <w:rPr>
+          <w:rFonts w:ascii="Consolas" w:eastAsia="Times New Roman" w:hAnsi="Consolas" w:cs="Times New Roman"/>
+          <w:color w:val="D7BA7D"/>
+          <w:sz w:val="32"/>
+          <w:szCs w:val="32"/>
+          <w:lang w:val="fr-FR" w:eastAsia="fr-FR"/>
+        </w:rPr>
+        <w:lastRenderedPageBreak/>
+        <w:t>.card-footer</w:t>
+      </w:r>
+      <w:r>
+        <w:rPr>
+          <w:rFonts w:ascii="Consolas" w:eastAsia="Times New Roman" w:hAnsi="Consolas" w:cs="Times New Roman"/>
+          <w:color w:val="D4D4D4"/>
+          <w:sz w:val="32"/>
+          <w:szCs w:val="32"/>
+          <w:lang w:val="fr-FR" w:eastAsia="fr-FR"/>
+        </w:rPr>
+        <w:t> </w:t>
+      </w:r>
+      <w:r>
+        <w:rPr>
+          <w:rFonts w:ascii="Consolas" w:eastAsia="Times New Roman" w:hAnsi="Consolas" w:cs="Times New Roman"/>
+          <w:color w:val="D7BA7D"/>
+          <w:sz w:val="32"/>
+          <w:szCs w:val="32"/>
+          <w:lang w:val="fr-FR" w:eastAsia="fr-FR"/>
+        </w:rPr>
+        <w:t>span</w:t>
+      </w:r>
+      <w:r>
+        <w:rPr>
+          <w:rFonts w:ascii="Consolas" w:eastAsia="Times New Roman" w:hAnsi="Consolas" w:cs="Times New Roman"/>
+          <w:color w:val="D4D4D4"/>
+          <w:sz w:val="32"/>
+          <w:szCs w:val="32"/>
+          <w:lang w:val="fr-FR" w:eastAsia="fr-FR"/>
+        </w:rPr>
+        <w:t> {</w:t>
+      </w:r>
+    </w:p>
+    <w:p>
+      <w:pPr>
+        <w:shd w:val="clear" w:color="auto" w:fill="1E1E1E"/>
+        <w:spacing w:after="0" w:line="285" w:lineRule="atLeast"/>
+        <w:rPr>
+          <w:rFonts w:ascii="Consolas" w:eastAsia="Times New Roman" w:hAnsi="Consolas" w:cs="Times New Roman"/>
+          <w:color w:val="D4D4D4"/>
+          <w:sz w:val="32"/>
+          <w:szCs w:val="32"/>
+          <w:lang w:val="fr-FR" w:eastAsia="fr-FR"/>
+        </w:rPr>
+      </w:pPr>
+      <w:r>
+        <w:rPr>
+          <w:rFonts w:ascii="Consolas" w:eastAsia="Times New Roman" w:hAnsi="Consolas" w:cs="Times New Roman"/>
+          <w:color w:val="D4D4D4"/>
+          <w:sz w:val="32"/>
+          <w:szCs w:val="32"/>
+          <w:lang w:val="fr-FR" w:eastAsia="fr-FR"/>
+        </w:rPr>
+        <w:t>  </w:t>
+      </w:r>
+      <w:r>
+        <w:rPr>
+          <w:rFonts w:ascii="Consolas" w:eastAsia="Times New Roman" w:hAnsi="Consolas" w:cs="Times New Roman"/>
+          <w:color w:val="9CDCFE"/>
+          <w:sz w:val="32"/>
+          <w:szCs w:val="32"/>
+          <w:lang w:val="fr-FR" w:eastAsia="fr-FR"/>
+        </w:rPr>
+        <w:t>color</w:t>
+      </w:r>
+      <w:r>
+        <w:rPr>
+          <w:rFonts w:ascii="Consolas" w:eastAsia="Times New Roman" w:hAnsi="Consolas" w:cs="Times New Roman"/>
+          <w:color w:val="D4D4D4"/>
+          <w:sz w:val="32"/>
+          <w:szCs w:val="32"/>
+          <w:lang w:val="fr-FR" w:eastAsia="fr-FR"/>
+        </w:rPr>
+        <w:t>: </w:t>
+      </w:r>
+      <w:r>
+        <w:rPr>
+          <w:rFonts w:ascii="Consolas" w:eastAsia="Times New Roman" w:hAnsi="Consolas" w:cs="Times New Roman"/>
+          <w:color w:val="DCDCAA"/>
+          <w:sz w:val="32"/>
+          <w:szCs w:val="32"/>
+          <w:lang w:val="fr-FR" w:eastAsia="fr-FR"/>
+        </w:rPr>
+        <w:t>var</w:t>
+      </w:r>
+      <w:r>
+        <w:rPr>
+          <w:rFonts w:ascii="Consolas" w:eastAsia="Times New Roman" w:hAnsi="Consolas" w:cs="Times New Roman"/>
+          <w:color w:val="D4D4D4"/>
+          <w:sz w:val="32"/>
+          <w:szCs w:val="32"/>
+          <w:lang w:val="fr-FR" w:eastAsia="fr-FR"/>
+        </w:rPr>
+        <w:t>(</w:t>
+      </w:r>
+      <w:r>
+        <w:rPr>
+          <w:rFonts w:ascii="Consolas" w:eastAsia="Times New Roman" w:hAnsi="Consolas" w:cs="Times New Roman"/>
+          <w:color w:val="9CDCFE"/>
+          <w:sz w:val="32"/>
+          <w:szCs w:val="32"/>
+          <w:lang w:val="fr-FR" w:eastAsia="fr-FR"/>
+        </w:rPr>
+        <w:t>--primaryColor</w:t>
+      </w:r>
+      <w:r>
+        <w:rPr>
+          <w:rFonts w:ascii="Consolas" w:eastAsia="Times New Roman" w:hAnsi="Consolas" w:cs="Times New Roman"/>
+          <w:color w:val="D4D4D4"/>
+          <w:sz w:val="32"/>
+          <w:szCs w:val="32"/>
+          <w:lang w:val="fr-FR" w:eastAsia="fr-FR"/>
+        </w:rPr>
+        <w:t>);</w:t>
+      </w:r>
+    </w:p>
+    <w:p>
+      <w:pPr>
+        <w:shd w:val="clear" w:color="auto" w:fill="1E1E1E"/>
+        <w:spacing w:after="0" w:line="285" w:lineRule="atLeast"/>
+        <w:rPr>
+          <w:rFonts w:ascii="Consolas" w:eastAsia="Times New Roman" w:hAnsi="Consolas" w:cs="Times New Roman"/>
+          <w:color w:val="D4D4D4"/>
+          <w:sz w:val="32"/>
+          <w:szCs w:val="32"/>
+          <w:lang w:val="fr-FR" w:eastAsia="fr-FR"/>
+        </w:rPr>
+      </w:pPr>
+      <w:r>
+        <w:rPr>
+          <w:rFonts w:ascii="Consolas" w:eastAsia="Times New Roman" w:hAnsi="Consolas" w:cs="Times New Roman"/>
+          <w:color w:val="6A9955"/>
+          <w:sz w:val="32"/>
+          <w:szCs w:val="32"/>
+          <w:lang w:val="fr-FR" w:eastAsia="fr-FR"/>
+        </w:rPr>
+        <w:t>/*</w:t>
+      </w:r>
+      <w:r>
+        <w:rPr>
+          <w:rFonts w:ascii="Consolas" w:eastAsia="Times New Roman" w:hAnsi="Consolas" w:cs="Times New Roman"/>
+          <w:color w:val="6A9955"/>
+          <w:sz w:val="32"/>
+          <w:szCs w:val="32"/>
+          <w:lang w:val="fr-FR" w:eastAsia="fr-FR"/>
+        </w:rPr>
+        <w:t>Cambiamos el color al icono</w:t>
+      </w:r>
+      <w:r>
+        <w:rPr>
+          <w:rFonts w:ascii="Consolas" w:eastAsia="Times New Roman" w:hAnsi="Consolas" w:cs="Times New Roman"/>
+          <w:color w:val="6A9955"/>
+          <w:sz w:val="32"/>
+          <w:szCs w:val="32"/>
+          <w:lang w:val="fr-FR" w:eastAsia="fr-FR"/>
+        </w:rPr>
+        <w:t>*/</w:t>
+      </w:r>
+    </w:p>
+    <w:p>
+      <w:pPr>
+        <w:shd w:val="clear" w:color="auto" w:fill="1E1E1E"/>
+        <w:spacing w:after="0" w:line="285" w:lineRule="atLeast"/>
+        <w:rPr>
+          <w:rFonts w:ascii="Consolas" w:eastAsia="Times New Roman" w:hAnsi="Consolas" w:cs="Times New Roman"/>
+          <w:color w:val="D4D4D4"/>
+          <w:sz w:val="32"/>
+          <w:szCs w:val="32"/>
+          <w:lang w:val="fr-FR" w:eastAsia="fr-FR"/>
+        </w:rPr>
+      </w:pPr>
+      <w:r>
+        <w:rPr>
+          <w:rFonts w:ascii="Consolas" w:eastAsia="Times New Roman" w:hAnsi="Consolas" w:cs="Times New Roman"/>
+          <w:color w:val="D4D4D4"/>
+          <w:sz w:val="32"/>
+          <w:szCs w:val="32"/>
+          <w:lang w:val="fr-FR" w:eastAsia="fr-FR"/>
+        </w:rPr>
+        <w:t>}</w:t>
+      </w:r>
+    </w:p>
+    <w:p>
+      <w:pPr>
+        <w:rPr>
+          <w:sz w:val="32"/>
+          <w:szCs w:val="32"/>
+        </w:rPr>
+      </w:pPr>
+    </w:p>
+    <w:p>
+      <w:pPr>
+        <w:pStyle w:val="Prrafodelista"/>
+        <w:numPr>
+          <w:ilvl w:val="0"/>
+          <w:numId w:val="2"/>
+        </w:numPr>
+        <w:rPr>
+          <w:sz w:val="32"/>
+          <w:szCs w:val="32"/>
+        </w:rPr>
+      </w:pPr>
+      <w:proofErr w:type="spellStart"/>
+      <w:r>
+        <w:rPr>
+          <w:sz w:val="32"/>
+          <w:szCs w:val="32"/>
+        </w:rPr>
+        <w:t>Query</w:t>
+      </w:r>
+      <w:proofErr w:type="spellEnd"/>
+      <w:r>
+        <w:rPr>
+          <w:sz w:val="32"/>
+          <w:szCs w:val="32"/>
+        </w:rPr>
+        <w:t xml:space="preserve"> para Tablet (2x2):</w:t>
+      </w:r>
+    </w:p>
+    <w:p>
+      <w:pPr>
+        <w:pStyle w:val="Prrafodelista"/>
+        <w:numPr>
+          <w:ilvl w:val="0"/>
+          <w:numId w:val="2"/>
+        </w:numPr>
+        <w:rPr>
+          <w:sz w:val="32"/>
+          <w:szCs w:val="32"/>
+        </w:rPr>
+      </w:pPr>
+      <w:bookmarkStart w:id="0" w:name="_GoBack"/>
+      <w:bookmarkEnd w:id="0"/>
     </w:p>
     <w:sectPr>
       <w:pgSz w:w="11906" w:h="16838"/>
@@ -5157,7 +9771,7 @@
   <w:abstractNum w:abstractNumId="1" w15:restartNumberingAfterBreak="0">
     <w:nsid w:val="1BEA0516"/>
     <w:multiLevelType w:val="hybridMultilevel"/>
-    <w:tmpl w:val="9656CF5C"/>
+    <w:tmpl w:val="A9AE12C0"/>
     <w:lvl w:ilvl="0" w:tplc="040C0001">
       <w:start w:val="1"/>
       <w:numFmt w:val="bullet"/>
@@ -5673,6 +10287,7 @@
   <w:style w:type="character" w:default="1" w:styleId="Fuentedeprrafopredeter">
     <w:name w:val="Default Paragraph Font"/>
     <w:uiPriority w:val="1"/>
+    <w:semiHidden/>
     <w:unhideWhenUsed/>
   </w:style>
   <w:style w:type="table" w:default="1" w:styleId="Tablanormal">

</xml_diff>

<commit_message>
without query, viendo que no haya eliminado nada
</commit_message>
<xml_diff>
--- a/4 CSS Grid/Mini Proj Grid/Grid Mini Projects.docx
+++ b/4 CSS Grid/Mini Proj Grid/Grid Mini Projects.docx
@@ -9630,11 +9630,6 @@
     </w:p>
     <w:p>
       <w:pPr>
-        <w:pStyle w:val="Prrafodelista"/>
-        <w:numPr>
-          <w:ilvl w:val="0"/>
-          <w:numId w:val="2"/>
-        </w:numPr>
         <w:rPr>
           <w:sz w:val="32"/>
           <w:szCs w:val="32"/>

</xml_diff>